<commit_message>
Update some of the detail in project plan
</commit_message>
<xml_diff>
--- a/PM docs/Project Plan.docx
+++ b/PM docs/Project Plan.docx
@@ -43,94 +43,171 @@
       </w:r>
     </w:p>
     <w:p>
+      <w:pPr>
+        <w:rPr>
+          <w:sz w:val="24"/>
+          <w:szCs w:val="24"/>
+        </w:rPr>
+      </w:pPr>
       <w:r>
-        <w:t xml:space="preserve">CHAN </w:t>
-      </w:r>
-      <w:proofErr w:type="spellStart"/>
-      <w:r>
-        <w:t>Ho</w:t>
-      </w:r>
-      <w:proofErr w:type="spellEnd"/>
-      <w:r>
-        <w:t xml:space="preserve"> Man</w:t>
+        <w:rPr>
+          <w:sz w:val="24"/>
+          <w:szCs w:val="24"/>
+        </w:rPr>
+        <w:t>CHAN Ho Man</w:t>
       </w:r>
       <w:r>
+        <w:rPr>
+          <w:sz w:val="24"/>
+          <w:szCs w:val="24"/>
+        </w:rPr>
         <w:tab/>
       </w:r>
       <w:r>
+        <w:rPr>
+          <w:sz w:val="24"/>
+          <w:szCs w:val="24"/>
+        </w:rPr>
         <w:tab/>
       </w:r>
       <w:r>
+        <w:rPr>
+          <w:sz w:val="24"/>
+          <w:szCs w:val="24"/>
+        </w:rPr>
         <w:tab/>
         <w:t>53078369</w:t>
       </w:r>
     </w:p>
     <w:p>
+      <w:pPr>
+        <w:rPr>
+          <w:sz w:val="24"/>
+          <w:szCs w:val="24"/>
+        </w:rPr>
+      </w:pPr>
       <w:r>
-        <w:t xml:space="preserve">CHEUK </w:t>
-      </w:r>
-      <w:proofErr w:type="spellStart"/>
-      <w:r>
-        <w:t>Yik</w:t>
-      </w:r>
-      <w:proofErr w:type="spellEnd"/>
-      <w:r>
-        <w:t xml:space="preserve"> Sum</w:t>
+        <w:rPr>
+          <w:sz w:val="24"/>
+          <w:szCs w:val="24"/>
+        </w:rPr>
+        <w:t>CHEUK Yik Sum</w:t>
       </w:r>
       <w:r>
+        <w:rPr>
+          <w:sz w:val="24"/>
+          <w:szCs w:val="24"/>
+        </w:rPr>
         <w:tab/>
       </w:r>
       <w:r>
+        <w:rPr>
+          <w:sz w:val="24"/>
+          <w:szCs w:val="24"/>
+        </w:rPr>
         <w:tab/>
       </w:r>
       <w:r>
-        <w:tab/>
+        <w:rPr>
+          <w:sz w:val="24"/>
+          <w:szCs w:val="24"/>
+        </w:rPr>
         <w:t>53012319</w:t>
       </w:r>
     </w:p>
     <w:p>
+      <w:pPr>
+        <w:rPr>
+          <w:sz w:val="24"/>
+          <w:szCs w:val="24"/>
+        </w:rPr>
+      </w:pPr>
       <w:r>
-        <w:t xml:space="preserve">CHAN </w:t>
-      </w:r>
-      <w:proofErr w:type="spellStart"/>
-      <w:r>
-        <w:t>Ho</w:t>
-      </w:r>
-      <w:proofErr w:type="spellEnd"/>
-      <w:r>
-        <w:t xml:space="preserve"> Man</w:t>
+        <w:rPr>
+          <w:sz w:val="24"/>
+          <w:szCs w:val="24"/>
+        </w:rPr>
+        <w:t>CHAN Ho Man</w:t>
       </w:r>
       <w:r>
+        <w:rPr>
+          <w:sz w:val="24"/>
+          <w:szCs w:val="24"/>
+        </w:rPr>
         <w:tab/>
       </w:r>
       <w:r>
+        <w:rPr>
+          <w:sz w:val="24"/>
+          <w:szCs w:val="24"/>
+        </w:rPr>
         <w:tab/>
       </w:r>
       <w:r>
+        <w:rPr>
+          <w:sz w:val="24"/>
+          <w:szCs w:val="24"/>
+        </w:rPr>
         <w:tab/>
         <w:t>53091240</w:t>
       </w:r>
     </w:p>
     <w:p>
+      <w:pPr>
+        <w:rPr>
+          <w:sz w:val="24"/>
+          <w:szCs w:val="24"/>
+        </w:rPr>
+      </w:pPr>
       <w:r>
+        <w:rPr>
+          <w:sz w:val="24"/>
+          <w:szCs w:val="24"/>
+        </w:rPr>
         <w:t xml:space="preserve">LEE Man To </w:t>
       </w:r>
       <w:r>
+        <w:rPr>
+          <w:sz w:val="24"/>
+          <w:szCs w:val="24"/>
+        </w:rPr>
         <w:tab/>
       </w:r>
       <w:r>
+        <w:rPr>
+          <w:sz w:val="24"/>
+          <w:szCs w:val="24"/>
+        </w:rPr>
         <w:tab/>
       </w:r>
       <w:r>
+        <w:rPr>
+          <w:sz w:val="24"/>
+          <w:szCs w:val="24"/>
+        </w:rPr>
         <w:tab/>
         <w:t>53075299</w:t>
       </w:r>
     </w:p>
     <w:p>
+      <w:pPr>
+        <w:rPr>
+          <w:sz w:val="24"/>
+          <w:szCs w:val="24"/>
+        </w:rPr>
+      </w:pPr>
       <w:r>
+        <w:rPr>
+          <w:sz w:val="24"/>
+          <w:szCs w:val="24"/>
+        </w:rPr>
         <w:t>HO Sui Cheong Jonathan</w:t>
       </w:r>
       <w:r>
+        <w:rPr>
+          <w:sz w:val="24"/>
+          <w:szCs w:val="24"/>
+        </w:rPr>
         <w:tab/>
         <w:t>53117178</w:t>
       </w:r>
@@ -138,16 +215,29 @@
     <w:p>
       <w:pPr>
         <w:rPr>
-          <w:rFonts w:hint="eastAsia"/>
+          <w:sz w:val="24"/>
+          <w:szCs w:val="24"/>
         </w:rPr>
       </w:pPr>
       <w:r>
+        <w:rPr>
+          <w:sz w:val="24"/>
+          <w:szCs w:val="24"/>
+        </w:rPr>
         <w:t>CHEUNG Chi Ngai</w:t>
       </w:r>
       <w:r>
+        <w:rPr>
+          <w:sz w:val="24"/>
+          <w:szCs w:val="24"/>
+        </w:rPr>
         <w:tab/>
       </w:r>
       <w:r>
+        <w:rPr>
+          <w:sz w:val="24"/>
+          <w:szCs w:val="24"/>
+        </w:rPr>
         <w:tab/>
         <w:t>53013494</w:t>
       </w:r>
@@ -155,12 +245,15 @@
     <w:p>
       <w:pPr>
         <w:rPr>
-          <w:rFonts w:hint="eastAsia"/>
+          <w:sz w:val="24"/>
+          <w:szCs w:val="24"/>
         </w:rPr>
       </w:pPr>
       <w:r>
         <w:rPr>
           <w:rFonts w:hint="eastAsia"/>
+          <w:sz w:val="24"/>
+          <w:szCs w:val="24"/>
         </w:rPr>
         <w:t>Tutorial Section: LB2</w:t>
       </w:r>
@@ -168,53 +261,41 @@
     <w:p>
       <w:pPr>
         <w:rPr>
-          <w:rFonts w:hint="eastAsia"/>
+          <w:sz w:val="24"/>
+          <w:szCs w:val="24"/>
         </w:rPr>
       </w:pPr>
     </w:p>
     <w:p>
       <w:pPr>
         <w:rPr>
-          <w:rFonts w:hint="eastAsia"/>
+          <w:sz w:val="24"/>
+          <w:szCs w:val="24"/>
         </w:rPr>
       </w:pPr>
       <w:r>
         <w:rPr>
           <w:rFonts w:hint="eastAsia"/>
-        </w:rPr>
-        <w:t xml:space="preserve">Last Modified by </w:t>
-      </w:r>
-      <w:proofErr w:type="spellStart"/>
-      <w:r>
-        <w:rPr>
-          <w:rFonts w:hint="eastAsia"/>
-        </w:rPr>
-        <w:t>Cheuk</w:t>
-      </w:r>
-      <w:proofErr w:type="spellEnd"/>
-      <w:r>
-        <w:rPr>
-          <w:rFonts w:hint="eastAsia"/>
-        </w:rPr>
-        <w:t xml:space="preserve"> </w:t>
-      </w:r>
-      <w:proofErr w:type="spellStart"/>
-      <w:r>
-        <w:rPr>
-          <w:rFonts w:hint="eastAsia"/>
-        </w:rPr>
-        <w:t>Yik</w:t>
-      </w:r>
-      <w:proofErr w:type="spellEnd"/>
-      <w:r>
-        <w:rPr>
-          <w:rFonts w:hint="eastAsia"/>
-        </w:rPr>
-        <w:t xml:space="preserve"> Sum on 25</w:t>
+          <w:sz w:val="24"/>
+          <w:szCs w:val="24"/>
+        </w:rPr>
+        <w:t>Last Modified by Cheuk Yik Sum on 2</w:t>
       </w:r>
       <w:r>
         <w:rPr>
           <w:rFonts w:hint="eastAsia"/>
+          <w:sz w:val="24"/>
+          <w:szCs w:val="24"/>
+        </w:rPr>
+        <w:t>7</w:t>
+      </w:r>
+      <w:bookmarkStart w:id="0" w:name="_GoBack"/>
+      <w:bookmarkEnd w:id="0"/>
+      <w:r>
+        <w:rPr>
+          <w:rFonts w:hint="eastAsia"/>
+          <w:sz w:val="24"/>
+          <w:szCs w:val="24"/>
           <w:vertAlign w:val="superscript"/>
         </w:rPr>
         <w:t>th</w:t>
@@ -222,6 +303,8 @@
       <w:r>
         <w:rPr>
           <w:rFonts w:hint="eastAsia"/>
+          <w:sz w:val="24"/>
+          <w:szCs w:val="24"/>
         </w:rPr>
         <w:t xml:space="preserve"> November, 2014</w:t>
       </w:r>
@@ -229,134 +312,42 @@
     <w:p>
       <w:pPr>
         <w:rPr>
-          <w:rFonts w:hint="eastAsia"/>
+          <w:sz w:val="24"/>
+          <w:szCs w:val="24"/>
         </w:rPr>
       </w:pPr>
     </w:p>
     <w:p>
       <w:pPr>
         <w:rPr>
-          <w:rFonts w:hint="eastAsia"/>
+          <w:sz w:val="24"/>
+          <w:szCs w:val="24"/>
         </w:rPr>
       </w:pPr>
     </w:p>
-    <w:p>
-      <w:pPr>
-        <w:rPr>
-          <w:rFonts w:hint="eastAsia"/>
-        </w:rPr>
-      </w:pPr>
-    </w:p>
-    <w:p>
-      <w:pPr>
-        <w:rPr>
-          <w:rFonts w:hint="eastAsia"/>
-        </w:rPr>
-      </w:pPr>
-    </w:p>
-    <w:p>
-      <w:pPr>
-        <w:rPr>
-          <w:rFonts w:hint="eastAsia"/>
-        </w:rPr>
-      </w:pPr>
-    </w:p>
-    <w:p>
-      <w:pPr>
-        <w:rPr>
-          <w:rFonts w:hint="eastAsia"/>
-        </w:rPr>
-      </w:pPr>
-    </w:p>
-    <w:p>
-      <w:pPr>
-        <w:rPr>
-          <w:rFonts w:hint="eastAsia"/>
-        </w:rPr>
-      </w:pPr>
-    </w:p>
-    <w:p>
-      <w:pPr>
-        <w:rPr>
-          <w:rFonts w:hint="eastAsia"/>
-        </w:rPr>
-      </w:pPr>
-    </w:p>
-    <w:p>
-      <w:pPr>
-        <w:rPr>
-          <w:rFonts w:hint="eastAsia"/>
-        </w:rPr>
-      </w:pPr>
-    </w:p>
-    <w:p>
-      <w:pPr>
-        <w:rPr>
-          <w:rFonts w:hint="eastAsia"/>
-        </w:rPr>
-      </w:pPr>
-    </w:p>
-    <w:p>
-      <w:pPr>
-        <w:rPr>
-          <w:rFonts w:hint="eastAsia"/>
-        </w:rPr>
-      </w:pPr>
-    </w:p>
-    <w:p>
-      <w:pPr>
-        <w:rPr>
-          <w:rFonts w:hint="eastAsia"/>
-        </w:rPr>
-      </w:pPr>
-    </w:p>
-    <w:p>
-      <w:pPr>
-        <w:rPr>
-          <w:rFonts w:hint="eastAsia"/>
-        </w:rPr>
-      </w:pPr>
-    </w:p>
-    <w:p>
-      <w:pPr>
-        <w:rPr>
-          <w:rFonts w:hint="eastAsia"/>
-        </w:rPr>
-      </w:pPr>
-    </w:p>
-    <w:p>
-      <w:pPr>
-        <w:rPr>
-          <w:rFonts w:hint="eastAsia"/>
-        </w:rPr>
-      </w:pPr>
-    </w:p>
-    <w:p>
-      <w:pPr>
-        <w:rPr>
-          <w:rFonts w:hint="eastAsia"/>
-        </w:rPr>
-      </w:pPr>
-    </w:p>
-    <w:p>
-      <w:pPr>
-        <w:rPr>
-          <w:rFonts w:hint="eastAsia"/>
-        </w:rPr>
-      </w:pPr>
-    </w:p>
+    <w:p/>
+    <w:p/>
+    <w:p/>
+    <w:p/>
+    <w:p/>
+    <w:p/>
+    <w:p/>
+    <w:p/>
+    <w:p/>
+    <w:p/>
+    <w:p/>
+    <w:p/>
+    <w:p/>
+    <w:p/>
+    <w:p/>
     <w:p>
       <w:pPr>
         <w:pStyle w:val="1"/>
-        <w:rPr>
-          <w:rFonts w:hint="eastAsia"/>
-        </w:rPr>
       </w:pPr>
       <w:r>
         <w:rPr>
           <w:rFonts w:hint="eastAsia"/>
         </w:rPr>
-        <w:lastRenderedPageBreak/>
         <w:t>1. Summary of the project</w:t>
       </w:r>
     </w:p>
@@ -365,7 +356,6 @@
         <w:pStyle w:val="a5"/>
         <w:jc w:val="left"/>
         <w:rPr>
-          <w:rFonts w:hint="eastAsia"/>
           <w:i w:val="0"/>
         </w:rPr>
       </w:pPr>
@@ -378,17 +368,51 @@
       </w:r>
     </w:p>
     <w:p>
+      <w:pPr>
+        <w:rPr>
+          <w:sz w:val="24"/>
+          <w:szCs w:val="24"/>
+        </w:rPr>
+      </w:pPr>
       <w:r>
+        <w:rPr>
+          <w:sz w:val="24"/>
+          <w:szCs w:val="24"/>
+        </w:rPr>
         <w:t xml:space="preserve">This project aims at produce a program that can help user to decide how to allocate courses in time table. </w:t>
       </w:r>
     </w:p>
-    <w:p/>
     <w:p>
+      <w:pPr>
+        <w:rPr>
+          <w:sz w:val="24"/>
+          <w:szCs w:val="24"/>
+        </w:rPr>
+      </w:pPr>
+    </w:p>
+    <w:p>
+      <w:pPr>
+        <w:rPr>
+          <w:sz w:val="24"/>
+          <w:szCs w:val="24"/>
+        </w:rPr>
+      </w:pPr>
       <w:r>
+        <w:rPr>
+          <w:sz w:val="24"/>
+          <w:szCs w:val="24"/>
+        </w:rPr>
         <w:t>In every semester, students in university will need to register courses, but choosing courses to register may be difficult because of the reasons below.</w:t>
       </w:r>
     </w:p>
-    <w:p/>
+    <w:p>
+      <w:pPr>
+        <w:rPr>
+          <w:sz w:val="24"/>
+          <w:szCs w:val="24"/>
+        </w:rPr>
+      </w:pPr>
+    </w:p>
     <w:p>
       <w:pPr>
         <w:pStyle w:val="a7"/>
@@ -398,12 +422,12 @@
         </w:numPr>
         <w:ind w:leftChars="0"/>
         <w:rPr>
-          <w:sz w:val="22"/>
+          <w:szCs w:val="24"/>
         </w:rPr>
       </w:pPr>
       <w:r>
         <w:rPr>
-          <w:sz w:val="22"/>
+          <w:szCs w:val="24"/>
         </w:rPr>
         <w:t>Courses may have conflict on time slot so some of the course cannot add to time table with others.</w:t>
       </w:r>
@@ -417,12 +441,12 @@
         </w:numPr>
         <w:ind w:leftChars="0"/>
         <w:rPr>
-          <w:sz w:val="22"/>
+          <w:szCs w:val="24"/>
         </w:rPr>
       </w:pPr>
       <w:r>
         <w:rPr>
-          <w:sz w:val="22"/>
+          <w:szCs w:val="24"/>
         </w:rPr>
         <w:t>Courses will have lecture and tutorial so one course will occupies more than one time slot.</w:t>
       </w:r>
@@ -436,12 +460,12 @@
         </w:numPr>
         <w:ind w:leftChars="0"/>
         <w:rPr>
-          <w:sz w:val="22"/>
+          <w:szCs w:val="24"/>
         </w:rPr>
       </w:pPr>
       <w:r>
         <w:rPr>
-          <w:sz w:val="22"/>
+          <w:szCs w:val="24"/>
         </w:rPr>
         <w:t>Course may have different combinations of lecture and tutorial.</w:t>
       </w:r>
@@ -455,25 +479,25 @@
         </w:numPr>
         <w:ind w:leftChars="0"/>
         <w:rPr>
-          <w:sz w:val="22"/>
+          <w:szCs w:val="24"/>
         </w:rPr>
       </w:pPr>
       <w:r>
         <w:rPr>
-          <w:sz w:val="22"/>
+          <w:szCs w:val="24"/>
         </w:rPr>
         <w:t>Sections may occup</w:t>
       </w:r>
       <w:r>
         <w:rPr>
           <w:rFonts w:hint="eastAsia"/>
-          <w:sz w:val="22"/>
+          <w:szCs w:val="24"/>
         </w:rPr>
         <w:t>y</w:t>
       </w:r>
       <w:r>
         <w:rPr>
-          <w:sz w:val="22"/>
+          <w:szCs w:val="24"/>
         </w:rPr>
         <w:t xml:space="preserve"> more than one hour of time slot.</w:t>
       </w:r>
@@ -481,7 +505,6 @@
     <w:p>
       <w:pPr>
         <w:rPr>
-          <w:rFonts w:hint="eastAsia"/>
           <w:lang w:val="en-US"/>
         </w:rPr>
       </w:pPr>
@@ -503,50 +526,99 @@
         <w:t>1.2 Stakeholders</w:t>
       </w:r>
     </w:p>
-    <w:p>
-      <w:pPr>
-        <w:rPr>
-          <w:rFonts w:hint="eastAsia"/>
-        </w:rPr>
-      </w:pPr>
-      <w:r>
-        <w:rPr>
-          <w:rFonts w:hint="eastAsia"/>
-        </w:rPr>
-        <w:t>The Stakeholder</w:t>
-      </w:r>
-      <w:r>
-        <w:rPr>
-          <w:rFonts w:hint="eastAsia"/>
-        </w:rPr>
-        <w:t>s</w:t>
-      </w:r>
-      <w:r>
-        <w:rPr>
-          <w:rFonts w:hint="eastAsia"/>
-        </w:rPr>
-        <w:t xml:space="preserve"> are the </w:t>
-      </w:r>
-      <w:r>
-        <w:rPr>
-          <w:rFonts w:hint="eastAsia"/>
-        </w:rPr>
-        <w:t>students in City University of Hong Kong.</w:t>
-      </w:r>
-    </w:p>
-    <w:p>
-      <w:pPr>
-        <w:rPr>
-          <w:rFonts w:hint="eastAsia"/>
-        </w:rPr>
-      </w:pPr>
-    </w:p>
+    <w:tbl>
+      <w:tblPr>
+        <w:tblStyle w:val="a8"/>
+        <w:tblW w:w="0" w:type="auto"/>
+        <w:tblLook w:val="04A0" w:firstRow="1" w:lastRow="0" w:firstColumn="1" w:lastColumn="0" w:noHBand="0" w:noVBand="1"/>
+      </w:tblPr>
+      <w:tblGrid>
+        <w:gridCol w:w="4181"/>
+        <w:gridCol w:w="4181"/>
+      </w:tblGrid>
+      <w:tr>
+        <w:tc>
+          <w:tcPr>
+            <w:tcW w:w="4181" w:type="dxa"/>
+          </w:tcPr>
+          <w:p>
+            <w:pPr>
+              <w:jc w:val="center"/>
+              <w:rPr>
+                <w:b/>
+              </w:rPr>
+            </w:pPr>
+            <w:r>
+              <w:rPr>
+                <w:rFonts w:hint="eastAsia"/>
+                <w:b/>
+              </w:rPr>
+              <w:t>Stakeholder</w:t>
+            </w:r>
+          </w:p>
+        </w:tc>
+        <w:tc>
+          <w:tcPr>
+            <w:tcW w:w="4181" w:type="dxa"/>
+          </w:tcPr>
+          <w:p>
+            <w:pPr>
+              <w:jc w:val="center"/>
+              <w:rPr>
+                <w:b/>
+              </w:rPr>
+            </w:pPr>
+            <w:r>
+              <w:rPr>
+                <w:rFonts w:hint="eastAsia"/>
+                <w:b/>
+              </w:rPr>
+              <w:t>Description</w:t>
+            </w:r>
+          </w:p>
+        </w:tc>
+      </w:tr>
+      <w:tr>
+        <w:tc>
+          <w:tcPr>
+            <w:tcW w:w="4181" w:type="dxa"/>
+          </w:tcPr>
+          <w:p>
+            <w:pPr>
+              <w:jc w:val="center"/>
+            </w:pPr>
+            <w:r>
+              <w:rPr>
+                <w:rFonts w:hint="eastAsia"/>
+              </w:rPr>
+              <w:t>Students</w:t>
+            </w:r>
+          </w:p>
+        </w:tc>
+        <w:tc>
+          <w:tcPr>
+            <w:tcW w:w="4181" w:type="dxa"/>
+          </w:tcPr>
+          <w:p>
+            <w:pPr>
+              <w:jc w:val="center"/>
+            </w:pPr>
+            <w:r>
+              <w:rPr>
+                <w:rFonts w:hint="eastAsia"/>
+              </w:rPr>
+              <w:t>User of the course allocation system</w:t>
+            </w:r>
+          </w:p>
+        </w:tc>
+      </w:tr>
+    </w:tbl>
+    <w:p/>
     <w:p>
       <w:pPr>
         <w:pStyle w:val="a5"/>
         <w:jc w:val="left"/>
         <w:rPr>
-          <w:rFonts w:hint="eastAsia"/>
           <w:i w:val="0"/>
         </w:rPr>
       </w:pPr>
@@ -590,6 +662,7 @@
     <w:p>
       <w:pPr>
         <w:rPr>
+          <w:sz w:val="24"/>
           <w:szCs w:val="24"/>
           <w:lang w:eastAsia="zh-HK"/>
         </w:rPr>
@@ -597,6 +670,7 @@
       <w:r>
         <w:rPr>
           <w:rFonts w:hint="eastAsia"/>
+          <w:sz w:val="24"/>
           <w:szCs w:val="24"/>
           <w:lang w:eastAsia="zh-HK"/>
         </w:rPr>
@@ -604,28 +678,16 @@
       </w:r>
       <w:r>
         <w:rPr>
+          <w:sz w:val="24"/>
           <w:szCs w:val="24"/>
           <w:lang w:eastAsia="zh-HK"/>
         </w:rPr>
-        <w:t xml:space="preserve">produce a program that will help user to </w:t>
+        <w:t>produce a program that will help user to generate a time table.</w:t>
       </w:r>
       <w:r>
         <w:rPr>
-          <w:szCs w:val="24"/>
-          <w:lang w:eastAsia="zh-HK"/>
-        </w:rPr>
-        <w:t>generate</w:t>
-      </w:r>
-      <w:r>
-        <w:rPr>
-          <w:szCs w:val="24"/>
-          <w:lang w:eastAsia="zh-HK"/>
-        </w:rPr>
-        <w:t xml:space="preserve"> a time table.</w:t>
-      </w:r>
-      <w:r>
-        <w:rPr>
           <w:rFonts w:hint="eastAsia"/>
+          <w:sz w:val="24"/>
           <w:szCs w:val="24"/>
           <w:lang w:eastAsia="zh-HK"/>
         </w:rPr>
@@ -635,59 +697,31 @@
     <w:p>
       <w:pPr>
         <w:rPr>
-          <w:szCs w:val="24"/>
-          <w:lang w:eastAsia="zh-HK"/>
-        </w:rPr>
-      </w:pPr>
-    </w:p>
-    <w:p>
-      <w:pPr>
-        <w:rPr>
+          <w:sz w:val="24"/>
           <w:szCs w:val="24"/>
           <w:lang w:eastAsia="zh-HK"/>
         </w:rPr>
       </w:pPr>
       <w:r>
         <w:rPr>
+          <w:sz w:val="24"/>
           <w:szCs w:val="24"/>
           <w:lang w:eastAsia="zh-HK"/>
         </w:rPr>
-        <w:t xml:space="preserve">User only need to input a text file that contain the information about course that user want to take. The course first input course in the input file will mean that the </w:t>
-      </w:r>
-      <w:proofErr w:type="gramStart"/>
-      <w:r>
-        <w:rPr>
-          <w:szCs w:val="24"/>
-          <w:lang w:eastAsia="zh-HK"/>
-        </w:rPr>
-        <w:t>course have</w:t>
-      </w:r>
-      <w:proofErr w:type="gramEnd"/>
-      <w:r>
-        <w:rPr>
-          <w:szCs w:val="24"/>
-          <w:lang w:eastAsia="zh-HK"/>
-        </w:rPr>
-        <w:t xml:space="preserve"> higher priority, and the same imply on the section of the course.</w:t>
+        <w:t>User only need to input a text file that contain the information about course that user want to take. The course first input course in the input file will mean that the course have higher priority, and the same imply on the section of the course.</w:t>
       </w:r>
     </w:p>
     <w:p>
       <w:pPr>
         <w:rPr>
-          <w:szCs w:val="24"/>
-          <w:lang w:eastAsia="zh-HK"/>
-        </w:rPr>
-      </w:pPr>
-    </w:p>
-    <w:p>
-      <w:pPr>
-        <w:rPr>
+          <w:sz w:val="24"/>
           <w:szCs w:val="24"/>
           <w:lang w:eastAsia="zh-HK"/>
         </w:rPr>
       </w:pPr>
       <w:r>
         <w:rPr>
+          <w:sz w:val="24"/>
           <w:szCs w:val="24"/>
           <w:lang w:eastAsia="zh-HK"/>
         </w:rPr>
@@ -697,14 +731,6 @@
     <w:p>
       <w:pPr>
         <w:rPr>
-          <w:szCs w:val="24"/>
-          <w:lang w:eastAsia="zh-HK"/>
-        </w:rPr>
-      </w:pPr>
-    </w:p>
-    <w:p>
-      <w:pPr>
-        <w:rPr>
           <w:sz w:val="28"/>
           <w:szCs w:val="28"/>
           <w:lang w:eastAsia="zh-HK"/>
@@ -723,15 +749,7 @@
     <w:p>
       <w:pPr>
         <w:rPr>
-          <w:sz w:val="28"/>
-          <w:szCs w:val="28"/>
-          <w:lang w:eastAsia="zh-HK"/>
-        </w:rPr>
-      </w:pPr>
-    </w:p>
-    <w:p>
-      <w:pPr>
-        <w:rPr>
+          <w:sz w:val="24"/>
           <w:szCs w:val="24"/>
           <w:lang w:eastAsia="zh-HK"/>
         </w:rPr>
@@ -739,21 +757,33 @@
       <w:r>
         <w:rPr>
           <w:rFonts w:hint="eastAsia"/>
+          <w:sz w:val="24"/>
           <w:szCs w:val="24"/>
           <w:lang w:eastAsia="zh-HK"/>
         </w:rPr>
-        <w:t>Aims 1:</w:t>
+        <w:t xml:space="preserve">Aim </w:t>
+      </w:r>
+      <w:r>
+        <w:rPr>
+          <w:rFonts w:hint="eastAsia"/>
+          <w:sz w:val="24"/>
+          <w:szCs w:val="24"/>
+          <w:lang w:eastAsia="zh-HK"/>
+        </w:rPr>
+        <w:t>1:</w:t>
       </w:r>
     </w:p>
     <w:p>
       <w:pPr>
         <w:rPr>
+          <w:sz w:val="24"/>
           <w:szCs w:val="24"/>
           <w:lang w:eastAsia="zh-HK"/>
         </w:rPr>
       </w:pPr>
       <w:r>
         <w:rPr>
+          <w:sz w:val="24"/>
           <w:szCs w:val="24"/>
           <w:lang w:eastAsia="zh-HK"/>
         </w:rPr>
@@ -762,6 +792,7 @@
       <w:r>
         <w:rPr>
           <w:rFonts w:hint="eastAsia"/>
+          <w:sz w:val="24"/>
           <w:szCs w:val="24"/>
           <w:lang w:eastAsia="zh-HK"/>
         </w:rPr>
@@ -769,6 +800,7 @@
       </w:r>
       <w:r>
         <w:rPr>
+          <w:sz w:val="24"/>
           <w:szCs w:val="24"/>
           <w:lang w:eastAsia="zh-HK"/>
         </w:rPr>
@@ -777,6 +809,7 @@
       <w:r>
         <w:rPr>
           <w:rFonts w:hint="eastAsia"/>
+          <w:sz w:val="24"/>
           <w:szCs w:val="24"/>
           <w:lang w:eastAsia="zh-HK"/>
         </w:rPr>
@@ -784,6 +817,7 @@
       </w:r>
       <w:r>
         <w:rPr>
+          <w:sz w:val="24"/>
           <w:szCs w:val="24"/>
           <w:lang w:eastAsia="zh-HK"/>
         </w:rPr>
@@ -793,28 +827,40 @@
     <w:p>
       <w:pPr>
         <w:rPr>
-          <w:szCs w:val="24"/>
-          <w:lang w:eastAsia="zh-HK"/>
-        </w:rPr>
-      </w:pPr>
-    </w:p>
-    <w:p>
-      <w:pPr>
-        <w:rPr>
+          <w:sz w:val="24"/>
           <w:szCs w:val="24"/>
           <w:lang w:eastAsia="zh-HK"/>
         </w:rPr>
       </w:pPr>
       <w:r>
         <w:rPr>
+          <w:sz w:val="24"/>
           <w:szCs w:val="24"/>
           <w:lang w:eastAsia="zh-HK"/>
         </w:rPr>
-        <w:t>Aim2</w:t>
+        <w:t>Aim</w:t>
       </w:r>
       <w:r>
         <w:rPr>
           <w:rFonts w:hint="eastAsia"/>
+          <w:sz w:val="24"/>
+          <w:szCs w:val="24"/>
+          <w:lang w:eastAsia="zh-HK"/>
+        </w:rPr>
+        <w:t xml:space="preserve"> </w:t>
+      </w:r>
+      <w:r>
+        <w:rPr>
+          <w:sz w:val="24"/>
+          <w:szCs w:val="24"/>
+          <w:lang w:eastAsia="zh-HK"/>
+        </w:rPr>
+        <w:t>2</w:t>
+      </w:r>
+      <w:r>
+        <w:rPr>
+          <w:rFonts w:hint="eastAsia"/>
+          <w:sz w:val="24"/>
           <w:szCs w:val="24"/>
           <w:lang w:eastAsia="zh-HK"/>
         </w:rPr>
@@ -824,16 +870,17 @@
     <w:p>
       <w:pPr>
         <w:rPr>
+          <w:sz w:val="24"/>
           <w:szCs w:val="24"/>
           <w:lang w:eastAsia="zh-HK"/>
         </w:rPr>
       </w:pPr>
       <w:r>
         <w:rPr>
+          <w:sz w:val="24"/>
           <w:szCs w:val="24"/>
           <w:lang w:eastAsia="zh-HK"/>
         </w:rPr>
-        <w:lastRenderedPageBreak/>
         <w:t>The program should produce time table that contain as much high priority course and section as possible.</w:t>
       </w:r>
     </w:p>
@@ -846,10 +893,15 @@
     </w:p>
     <w:p>
       <w:pPr>
+        <w:rPr>
+          <w:rFonts w:hint="eastAsia"/>
+        </w:rPr>
+      </w:pPr>
+    </w:p>
+    <w:p/>
+    <w:p>
+      <w:pPr>
         <w:pStyle w:val="1"/>
-        <w:rPr>
-          <w:rFonts w:hint="eastAsia"/>
-        </w:rPr>
       </w:pPr>
       <w:r>
         <w:rPr>
@@ -863,7 +915,6 @@
         <w:pStyle w:val="a5"/>
         <w:jc w:val="left"/>
         <w:rPr>
-          <w:rFonts w:hint="eastAsia"/>
           <w:i w:val="0"/>
         </w:rPr>
       </w:pPr>
@@ -914,21 +965,7 @@
           <w:szCs w:val="24"/>
           <w:lang w:eastAsia="zh-HK"/>
         </w:rPr>
-        <w:t xml:space="preserve">project will have 3 </w:t>
-      </w:r>
-      <w:r>
-        <w:rPr>
-          <w:szCs w:val="24"/>
-          <w:lang w:eastAsia="zh-HK"/>
-        </w:rPr>
-        <w:t>releases</w:t>
-      </w:r>
-      <w:r>
-        <w:rPr>
-          <w:szCs w:val="24"/>
-          <w:lang w:eastAsia="zh-HK"/>
-        </w:rPr>
-        <w:t>, each release</w:t>
+        <w:t>project will have 3 releases, each release</w:t>
       </w:r>
       <w:r>
         <w:rPr>
@@ -980,19 +1017,12 @@
         <w:t>)</w:t>
       </w:r>
     </w:p>
-    <w:p>
-      <w:pPr>
-        <w:rPr>
-          <w:rFonts w:hint="eastAsia"/>
-        </w:rPr>
-      </w:pPr>
-    </w:p>
+    <w:p/>
     <w:p>
       <w:pPr>
         <w:pStyle w:val="a5"/>
         <w:jc w:val="left"/>
         <w:rPr>
-          <w:rFonts w:hint="eastAsia"/>
           <w:i w:val="0"/>
         </w:rPr>
       </w:pPr>
@@ -1027,15 +1057,19 @@
           </w:tcPr>
           <w:p>
             <w:pPr>
+              <w:jc w:val="center"/>
               <w:rPr>
-                <w:rFonts w:hint="eastAsia"/>
                 <w:b/>
+                <w:sz w:val="24"/>
+                <w:szCs w:val="24"/>
               </w:rPr>
             </w:pPr>
             <w:r>
               <w:rPr>
                 <w:rFonts w:hint="eastAsia"/>
                 <w:b/>
+                <w:sz w:val="24"/>
+                <w:szCs w:val="24"/>
               </w:rPr>
               <w:t>Name</w:t>
             </w:r>
@@ -1047,15 +1081,19 @@
           </w:tcPr>
           <w:p>
             <w:pPr>
+              <w:jc w:val="center"/>
               <w:rPr>
-                <w:rFonts w:hint="eastAsia"/>
                 <w:b/>
+                <w:sz w:val="24"/>
+                <w:szCs w:val="24"/>
               </w:rPr>
             </w:pPr>
             <w:r>
               <w:rPr>
                 <w:rFonts w:hint="eastAsia"/>
                 <w:b/>
+                <w:sz w:val="24"/>
+                <w:szCs w:val="24"/>
               </w:rPr>
               <w:t>Role</w:t>
             </w:r>
@@ -1069,39 +1107,19 @@
           </w:tcPr>
           <w:p>
             <w:pPr>
+              <w:jc w:val="center"/>
               <w:rPr>
-                <w:rFonts w:hint="eastAsia"/>
+                <w:sz w:val="24"/>
+                <w:szCs w:val="24"/>
               </w:rPr>
             </w:pPr>
             <w:r>
               <w:rPr>
+                <w:sz w:val="24"/>
                 <w:szCs w:val="24"/>
                 <w:lang w:eastAsia="zh-HK"/>
               </w:rPr>
-              <w:t xml:space="preserve">CHAN </w:t>
-            </w:r>
-            <w:proofErr w:type="spellStart"/>
-            <w:r>
-              <w:rPr>
-                <w:szCs w:val="24"/>
-                <w:lang w:eastAsia="zh-HK"/>
-              </w:rPr>
-              <w:t>Ho</w:t>
-            </w:r>
-            <w:proofErr w:type="spellEnd"/>
-            <w:r>
-              <w:rPr>
-                <w:szCs w:val="24"/>
-                <w:lang w:eastAsia="zh-HK"/>
-              </w:rPr>
-              <w:t xml:space="preserve"> Man</w:t>
-            </w:r>
-            <w:r>
-              <w:rPr>
-                <w:szCs w:val="24"/>
-                <w:lang w:eastAsia="zh-HK"/>
-              </w:rPr>
-              <w:t xml:space="preserve"> (53078369)</w:t>
+              <w:t>CHAN Ho Man (53078369)</w:t>
             </w:r>
           </w:p>
         </w:tc>
@@ -1111,13 +1129,16 @@
           </w:tcPr>
           <w:p>
             <w:pPr>
+              <w:jc w:val="center"/>
               <w:rPr>
-                <w:rFonts w:hint="eastAsia"/>
+                <w:sz w:val="24"/>
+                <w:szCs w:val="24"/>
               </w:rPr>
             </w:pPr>
             <w:r>
               <w:rPr>
                 <w:rFonts w:hint="eastAsia"/>
+                <w:sz w:val="24"/>
                 <w:szCs w:val="24"/>
                 <w:lang w:eastAsia="zh-HK"/>
               </w:rPr>
@@ -1125,6 +1146,7 @@
             </w:r>
             <w:r>
               <w:rPr>
+                <w:sz w:val="24"/>
                 <w:szCs w:val="24"/>
                 <w:lang w:eastAsia="zh-HK"/>
               </w:rPr>
@@ -1140,41 +1162,20 @@
           </w:tcPr>
           <w:p>
             <w:pPr>
+              <w:jc w:val="center"/>
               <w:rPr>
-                <w:rFonts w:hint="eastAsia"/>
+                <w:sz w:val="24"/>
                 <w:szCs w:val="24"/>
                 <w:lang w:eastAsia="zh-HK"/>
               </w:rPr>
             </w:pPr>
             <w:r>
               <w:rPr>
+                <w:sz w:val="24"/>
                 <w:szCs w:val="24"/>
                 <w:lang w:eastAsia="zh-HK"/>
               </w:rPr>
-              <w:t xml:space="preserve">CHEUK </w:t>
-            </w:r>
-            <w:proofErr w:type="spellStart"/>
-            <w:r>
-              <w:rPr>
-                <w:szCs w:val="24"/>
-                <w:lang w:eastAsia="zh-HK"/>
-              </w:rPr>
-              <w:t>Yik</w:t>
-            </w:r>
-            <w:proofErr w:type="spellEnd"/>
-            <w:r>
-              <w:rPr>
-                <w:szCs w:val="24"/>
-                <w:lang w:eastAsia="zh-HK"/>
-              </w:rPr>
-              <w:t xml:space="preserve"> Sum</w:t>
-            </w:r>
-            <w:r>
-              <w:rPr>
-                <w:szCs w:val="24"/>
-                <w:lang w:eastAsia="zh-HK"/>
-              </w:rPr>
-              <w:t xml:space="preserve"> (53012319)</w:t>
+              <w:t>CHEUK Yik Sum (53012319)</w:t>
             </w:r>
           </w:p>
         </w:tc>
@@ -1184,12 +1185,15 @@
           </w:tcPr>
           <w:p>
             <w:pPr>
+              <w:jc w:val="center"/>
               <w:rPr>
-                <w:rFonts w:hint="eastAsia"/>
+                <w:sz w:val="24"/>
+                <w:szCs w:val="24"/>
               </w:rPr>
             </w:pPr>
             <w:r>
               <w:rPr>
+                <w:sz w:val="24"/>
                 <w:szCs w:val="24"/>
                 <w:lang w:eastAsia="zh-HK"/>
               </w:rPr>
@@ -1198,6 +1202,7 @@
             <w:r>
               <w:rPr>
                 <w:rFonts w:hint="eastAsia"/>
+                <w:sz w:val="24"/>
                 <w:szCs w:val="24"/>
                 <w:lang w:eastAsia="zh-HK"/>
               </w:rPr>
@@ -1213,39 +1218,19 @@
           </w:tcPr>
           <w:p>
             <w:pPr>
+              <w:jc w:val="center"/>
               <w:rPr>
-                <w:rFonts w:hint="eastAsia"/>
+                <w:sz w:val="24"/>
+                <w:szCs w:val="24"/>
               </w:rPr>
             </w:pPr>
             <w:r>
               <w:rPr>
+                <w:sz w:val="24"/>
                 <w:szCs w:val="24"/>
                 <w:lang w:eastAsia="zh-HK"/>
               </w:rPr>
-              <w:t xml:space="preserve">CHAN </w:t>
-            </w:r>
-            <w:proofErr w:type="spellStart"/>
-            <w:r>
-              <w:rPr>
-                <w:szCs w:val="24"/>
-                <w:lang w:eastAsia="zh-HK"/>
-              </w:rPr>
-              <w:t>Ho</w:t>
-            </w:r>
-            <w:proofErr w:type="spellEnd"/>
-            <w:r>
-              <w:rPr>
-                <w:szCs w:val="24"/>
-                <w:lang w:eastAsia="zh-HK"/>
-              </w:rPr>
-              <w:t xml:space="preserve"> Man</w:t>
-            </w:r>
-            <w:r>
-              <w:rPr>
-                <w:szCs w:val="24"/>
-                <w:lang w:eastAsia="zh-HK"/>
-              </w:rPr>
-              <w:t xml:space="preserve"> (53091240)</w:t>
+              <w:t>CHAN Ho Man (53091240)</w:t>
             </w:r>
           </w:p>
         </w:tc>
@@ -1255,12 +1240,15 @@
           </w:tcPr>
           <w:p>
             <w:pPr>
+              <w:jc w:val="center"/>
               <w:rPr>
-                <w:rFonts w:hint="eastAsia"/>
+                <w:sz w:val="24"/>
+                <w:szCs w:val="24"/>
               </w:rPr>
             </w:pPr>
             <w:r>
               <w:rPr>
+                <w:sz w:val="24"/>
                 <w:szCs w:val="24"/>
                 <w:lang w:eastAsia="zh-HK"/>
               </w:rPr>
@@ -1276,22 +1264,26 @@
           </w:tcPr>
           <w:p>
             <w:pPr>
+              <w:jc w:val="center"/>
               <w:rPr>
-                <w:rFonts w:hint="eastAsia"/>
+                <w:sz w:val="24"/>
+                <w:szCs w:val="24"/>
               </w:rPr>
             </w:pPr>
             <w:r>
               <w:rPr>
+                <w:sz w:val="24"/>
                 <w:szCs w:val="24"/>
                 <w:lang w:eastAsia="zh-HK"/>
               </w:rPr>
               <w:t>LEE Man To</w:t>
             </w:r>
             <w:r>
-              <w:t xml:space="preserve"> </w:t>
-            </w:r>
-            <w:r>
-              <w:t>(53075299)</w:t>
+              <w:rPr>
+                <w:sz w:val="24"/>
+                <w:szCs w:val="24"/>
+              </w:rPr>
+              <w:t xml:space="preserve"> (53075299)</w:t>
             </w:r>
           </w:p>
         </w:tc>
@@ -1301,12 +1293,15 @@
           </w:tcPr>
           <w:p>
             <w:pPr>
+              <w:jc w:val="center"/>
               <w:rPr>
-                <w:rFonts w:hint="eastAsia"/>
+                <w:sz w:val="24"/>
+                <w:szCs w:val="24"/>
               </w:rPr>
             </w:pPr>
             <w:r>
               <w:rPr>
+                <w:sz w:val="24"/>
                 <w:szCs w:val="24"/>
                 <w:lang w:eastAsia="zh-HK"/>
               </w:rPr>
@@ -1315,6 +1310,7 @@
             <w:r>
               <w:rPr>
                 <w:rFonts w:hint="eastAsia"/>
+                <w:sz w:val="24"/>
                 <w:szCs w:val="24"/>
                 <w:lang w:eastAsia="zh-HK"/>
               </w:rPr>
@@ -1322,6 +1318,95 @@
             </w:r>
             <w:r>
               <w:rPr>
+                <w:sz w:val="24"/>
+                <w:szCs w:val="24"/>
+                <w:lang w:eastAsia="zh-HK"/>
+              </w:rPr>
+              <w:t>rogrammer</w:t>
+            </w:r>
+          </w:p>
+        </w:tc>
+      </w:tr>
+      <w:tr>
+        <w:trPr>
+          <w:trHeight w:val="70"/>
+        </w:trPr>
+        <w:tc>
+          <w:tcPr>
+            <w:tcW w:w="4181" w:type="dxa"/>
+          </w:tcPr>
+          <w:p>
+            <w:pPr>
+              <w:jc w:val="center"/>
+              <w:rPr>
+                <w:sz w:val="24"/>
+                <w:szCs w:val="24"/>
+              </w:rPr>
+            </w:pPr>
+            <w:r>
+              <w:rPr>
+                <w:sz w:val="24"/>
+                <w:szCs w:val="24"/>
+                <w:lang w:eastAsia="zh-HK"/>
+              </w:rPr>
+              <w:t>HO Sui Cheong</w:t>
+            </w:r>
+            <w:r>
+              <w:rPr>
+                <w:sz w:val="24"/>
+                <w:szCs w:val="24"/>
+              </w:rPr>
+              <w:t xml:space="preserve"> (</w:t>
+            </w:r>
+            <w:r>
+              <w:rPr>
+                <w:rFonts w:hint="eastAsia"/>
+                <w:sz w:val="24"/>
+                <w:szCs w:val="24"/>
+              </w:rPr>
+              <w:t>5</w:t>
+            </w:r>
+            <w:r>
+              <w:rPr>
+                <w:sz w:val="24"/>
+                <w:szCs w:val="24"/>
+              </w:rPr>
+              <w:t>3117178)</w:t>
+            </w:r>
+          </w:p>
+        </w:tc>
+        <w:tc>
+          <w:tcPr>
+            <w:tcW w:w="4181" w:type="dxa"/>
+          </w:tcPr>
+          <w:p>
+            <w:pPr>
+              <w:jc w:val="center"/>
+              <w:rPr>
+                <w:sz w:val="24"/>
+                <w:szCs w:val="24"/>
+              </w:rPr>
+            </w:pPr>
+            <w:r>
+              <w:rPr>
+                <w:sz w:val="24"/>
+                <w:szCs w:val="24"/>
+                <w:lang w:eastAsia="zh-HK"/>
+              </w:rPr>
+              <w:t xml:space="preserve">Pair </w:t>
+            </w:r>
+            <w:r>
+              <w:rPr>
+                <w:rFonts w:hint="eastAsia"/>
+                <w:sz w:val="24"/>
+                <w:szCs w:val="24"/>
+                <w:lang w:eastAsia="zh-HK"/>
+              </w:rPr>
+              <w:t>P</w:t>
+            </w:r>
+            <w:r>
+              <w:rPr>
+                <w:sz w:val="24"/>
                 <w:szCs w:val="24"/>
                 <w:lang w:eastAsia="zh-HK"/>
               </w:rPr>
@@ -1337,31 +1422,20 @@
           </w:tcPr>
           <w:p>
             <w:pPr>
+              <w:jc w:val="center"/>
               <w:rPr>
-                <w:rFonts w:hint="eastAsia"/>
+                <w:sz w:val="24"/>
+                <w:szCs w:val="24"/>
+                <w:lang w:eastAsia="zh-HK"/>
               </w:rPr>
             </w:pPr>
             <w:r>
               <w:rPr>
+                <w:sz w:val="24"/>
                 <w:szCs w:val="24"/>
                 <w:lang w:eastAsia="zh-HK"/>
               </w:rPr>
-              <w:t>HO Sui Cheong</w:t>
-            </w:r>
-            <w:r>
-              <w:t xml:space="preserve"> </w:t>
-            </w:r>
-            <w:r>
-              <w:t>(</w:t>
-            </w:r>
-            <w:r>
-              <w:rPr>
-                <w:rFonts w:hint="eastAsia"/>
-              </w:rPr>
-              <w:t>5</w:t>
-            </w:r>
-            <w:r>
-              <w:t>3117178)</w:t>
+              <w:t>CHEUNG Chi Ngai (53013494)</w:t>
             </w:r>
           </w:p>
         </w:tc>
@@ -1371,12 +1445,15 @@
           </w:tcPr>
           <w:p>
             <w:pPr>
+              <w:jc w:val="center"/>
               <w:rPr>
-                <w:rFonts w:hint="eastAsia"/>
+                <w:sz w:val="24"/>
+                <w:szCs w:val="24"/>
               </w:rPr>
             </w:pPr>
             <w:r>
               <w:rPr>
+                <w:sz w:val="24"/>
                 <w:szCs w:val="24"/>
                 <w:lang w:eastAsia="zh-HK"/>
               </w:rPr>
@@ -1385,6 +1462,7 @@
             <w:r>
               <w:rPr>
                 <w:rFonts w:hint="eastAsia"/>
+                <w:sz w:val="24"/>
                 <w:szCs w:val="24"/>
                 <w:lang w:eastAsia="zh-HK"/>
               </w:rPr>
@@ -1392,70 +1470,7 @@
             </w:r>
             <w:r>
               <w:rPr>
-                <w:szCs w:val="24"/>
-                <w:lang w:eastAsia="zh-HK"/>
-              </w:rPr>
-              <w:t>rogrammer</w:t>
-            </w:r>
-          </w:p>
-        </w:tc>
-      </w:tr>
-      <w:tr>
-        <w:tc>
-          <w:tcPr>
-            <w:tcW w:w="4181" w:type="dxa"/>
-          </w:tcPr>
-          <w:p>
-            <w:pPr>
-              <w:rPr>
-                <w:rFonts w:hint="eastAsia"/>
-                <w:szCs w:val="24"/>
-                <w:lang w:eastAsia="zh-HK"/>
-              </w:rPr>
-            </w:pPr>
-            <w:r>
-              <w:rPr>
-                <w:szCs w:val="24"/>
-                <w:lang w:eastAsia="zh-HK"/>
-              </w:rPr>
-              <w:t>CHEUNG Chi Ngai</w:t>
-            </w:r>
-            <w:r>
-              <w:rPr>
-                <w:szCs w:val="24"/>
-                <w:lang w:eastAsia="zh-HK"/>
-              </w:rPr>
-              <w:t xml:space="preserve"> (53013494)</w:t>
-            </w:r>
-          </w:p>
-        </w:tc>
-        <w:tc>
-          <w:tcPr>
-            <w:tcW w:w="4181" w:type="dxa"/>
-          </w:tcPr>
-          <w:p>
-            <w:pPr>
-              <w:rPr>
-                <w:rFonts w:hint="eastAsia"/>
-              </w:rPr>
-            </w:pPr>
-            <w:r>
-              <w:rPr>
-                <w:szCs w:val="24"/>
-                <w:lang w:eastAsia="zh-HK"/>
-              </w:rPr>
-              <w:t xml:space="preserve">Pair </w:t>
-            </w:r>
-            <w:r>
-              <w:rPr>
-                <w:rFonts w:hint="eastAsia"/>
-                <w:szCs w:val="24"/>
-                <w:lang w:eastAsia="zh-HK"/>
-              </w:rPr>
-              <w:t>P</w:t>
-            </w:r>
-            <w:r>
-              <w:rPr>
+                <w:sz w:val="24"/>
                 <w:szCs w:val="24"/>
                 <w:lang w:eastAsia="zh-HK"/>
               </w:rPr>
@@ -1465,10 +1480,137 @@
         </w:tc>
       </w:tr>
     </w:tbl>
+    <w:p/>
     <w:p>
       <w:pPr>
+        <w:pStyle w:val="a5"/>
+        <w:jc w:val="left"/>
+        <w:rPr>
+          <w:i w:val="0"/>
+        </w:rPr>
+      </w:pPr>
+      <w:r>
         <w:rPr>
           <w:rFonts w:hint="eastAsia"/>
+          <w:i w:val="0"/>
+        </w:rPr>
+        <w:t xml:space="preserve">2.3 </w:t>
+      </w:r>
+      <w:r>
+        <w:rPr>
+          <w:i w:val="0"/>
+        </w:rPr>
+        <w:t>Development tool to be u</w:t>
+      </w:r>
+      <w:r>
+        <w:rPr>
+          <w:rFonts w:hint="eastAsia"/>
+          <w:i w:val="0"/>
+        </w:rPr>
+        <w:t>sed</w:t>
+      </w:r>
+    </w:p>
+    <w:p>
+      <w:pPr>
+        <w:rPr>
+          <w:sz w:val="24"/>
+          <w:szCs w:val="24"/>
+        </w:rPr>
+      </w:pPr>
+      <w:r>
+        <w:rPr>
+          <w:rFonts w:hint="eastAsia"/>
+          <w:sz w:val="24"/>
+          <w:szCs w:val="24"/>
+        </w:rPr>
+        <w:t xml:space="preserve">In this </w:t>
+      </w:r>
+      <w:r>
+        <w:rPr>
+          <w:sz w:val="24"/>
+          <w:szCs w:val="24"/>
+        </w:rPr>
+        <w:t>project</w:t>
+      </w:r>
+      <w:r>
+        <w:rPr>
+          <w:rFonts w:hint="eastAsia"/>
+          <w:sz w:val="24"/>
+          <w:szCs w:val="24"/>
+        </w:rPr>
+        <w:t xml:space="preserve">, we are mainly use Eclipse 4.3.2 Kepler that </w:t>
+      </w:r>
+      <w:r>
+        <w:rPr>
+          <w:sz w:val="24"/>
+          <w:szCs w:val="24"/>
+        </w:rPr>
+        <w:t>runs</w:t>
+      </w:r>
+      <w:r>
+        <w:rPr>
+          <w:rFonts w:hint="eastAsia"/>
+          <w:sz w:val="24"/>
+          <w:szCs w:val="24"/>
+        </w:rPr>
+        <w:t xml:space="preserve"> in Java 1.7 Platform for the program development. We also adopt the Junit Function inside the Eclipse for software testing. We also set up a project website in google (url: </w:t>
+      </w:r>
+      <w:hyperlink r:id="rId6" w:history="1">
+        <w:r>
+          <w:rPr>
+            <w:rStyle w:val="ab"/>
+            <w:sz w:val="24"/>
+            <w:szCs w:val="24"/>
+          </w:rPr>
+          <w:t>https://code.google.com/p/cs3343-2014a-g6/</w:t>
+        </w:r>
+      </w:hyperlink>
+      <w:r>
+        <w:rPr>
+          <w:rFonts w:hint="eastAsia"/>
+          <w:sz w:val="24"/>
+          <w:szCs w:val="24"/>
+        </w:rPr>
+        <w:t>) for exchanging the project informa</w:t>
+      </w:r>
+      <w:r>
+        <w:rPr>
+          <w:rFonts w:hint="eastAsia"/>
+          <w:sz w:val="24"/>
+          <w:szCs w:val="24"/>
+        </w:rPr>
+        <w:t xml:space="preserve">tion of this course. And </w:t>
+      </w:r>
+      <w:r>
+        <w:rPr>
+          <w:rFonts w:hint="eastAsia"/>
+          <w:sz w:val="24"/>
+          <w:szCs w:val="24"/>
+        </w:rPr>
+        <w:t>the</w:t>
+      </w:r>
+      <w:r>
+        <w:rPr>
+          <w:rFonts w:hint="eastAsia"/>
+          <w:sz w:val="24"/>
+          <w:szCs w:val="24"/>
+        </w:rPr>
+        <w:t xml:space="preserve"> default</w:t>
+      </w:r>
+      <w:r>
+        <w:rPr>
+          <w:rFonts w:hint="eastAsia"/>
+          <w:sz w:val="24"/>
+          <w:szCs w:val="24"/>
+        </w:rPr>
+        <w:t xml:space="preserve"> input of our program is xml file.</w:t>
+      </w:r>
+    </w:p>
+    <w:p>
+      <w:pPr>
+        <w:rPr>
+          <w:sz w:val="24"/>
+          <w:szCs w:val="24"/>
         </w:rPr>
       </w:pPr>
     </w:p>
@@ -1477,103 +1619,6 @@
         <w:pStyle w:val="a5"/>
         <w:jc w:val="left"/>
         <w:rPr>
-          <w:rFonts w:hint="eastAsia"/>
-          <w:i w:val="0"/>
-        </w:rPr>
-      </w:pPr>
-      <w:r>
-        <w:rPr>
-          <w:rFonts w:hint="eastAsia"/>
-          <w:i w:val="0"/>
-        </w:rPr>
-        <w:t xml:space="preserve">2.3 </w:t>
-      </w:r>
-      <w:r>
-        <w:rPr>
-          <w:i w:val="0"/>
-        </w:rPr>
-        <w:t>Development tool to be u</w:t>
-      </w:r>
-      <w:r>
-        <w:rPr>
-          <w:rFonts w:hint="eastAsia"/>
-          <w:i w:val="0"/>
-        </w:rPr>
-        <w:t>sed</w:t>
-      </w:r>
-    </w:p>
-    <w:p>
-      <w:pPr>
-        <w:rPr>
-          <w:rFonts w:hint="eastAsia"/>
-        </w:rPr>
-      </w:pPr>
-      <w:r>
-        <w:rPr>
-          <w:rFonts w:hint="eastAsia"/>
-        </w:rPr>
-        <w:t xml:space="preserve">In this </w:t>
-      </w:r>
-      <w:r>
-        <w:t>project</w:t>
-      </w:r>
-      <w:r>
-        <w:rPr>
-          <w:rFonts w:hint="eastAsia"/>
-        </w:rPr>
-        <w:t xml:space="preserve">, we are mainly use Eclipse 4.3.2 Kepler that </w:t>
-      </w:r>
-      <w:r>
-        <w:t>runs</w:t>
-      </w:r>
-      <w:r>
-        <w:rPr>
-          <w:rFonts w:hint="eastAsia"/>
-        </w:rPr>
-        <w:t xml:space="preserve"> in Java 1.7 Platform for the program development. We also adopt the Junit Function inside the Eclipse for software testing. We also set up a project website in google (</w:t>
-      </w:r>
-      <w:proofErr w:type="gramStart"/>
-      <w:r>
-        <w:rPr>
-          <w:rFonts w:hint="eastAsia"/>
-        </w:rPr>
-        <w:t>url</w:t>
-      </w:r>
-      <w:proofErr w:type="gramEnd"/>
-      <w:r>
-        <w:rPr>
-          <w:rFonts w:hint="eastAsia"/>
-        </w:rPr>
-        <w:t xml:space="preserve">: </w:t>
-      </w:r>
-      <w:hyperlink r:id="rId6" w:history="1">
-        <w:r>
-          <w:rPr>
-            <w:rStyle w:val="ab"/>
-          </w:rPr>
-          <w:t>https://code.google.com/p/cs3343-2014a-g6/</w:t>
-        </w:r>
-      </w:hyperlink>
-      <w:r>
-        <w:rPr>
-          <w:rFonts w:hint="eastAsia"/>
-        </w:rPr>
-        <w:t>) for exchanging the project information of this course. And all of the input of our program is xml file.</w:t>
-      </w:r>
-    </w:p>
-    <w:p>
-      <w:pPr>
-        <w:rPr>
-          <w:rFonts w:hint="eastAsia"/>
-        </w:rPr>
-      </w:pPr>
-    </w:p>
-    <w:p>
-      <w:pPr>
-        <w:pStyle w:val="a5"/>
-        <w:jc w:val="left"/>
-        <w:rPr>
-          <w:rFonts w:hint="eastAsia"/>
           <w:i w:val="0"/>
         </w:rPr>
       </w:pPr>
@@ -1594,48 +1639,75 @@
     <w:p>
       <w:pPr>
         <w:rPr>
-          <w:rFonts w:hint="eastAsia"/>
+          <w:sz w:val="24"/>
+          <w:szCs w:val="24"/>
         </w:rPr>
       </w:pPr>
       <w:r>
         <w:rPr>
           <w:rFonts w:hint="eastAsia"/>
+          <w:sz w:val="24"/>
+          <w:szCs w:val="24"/>
         </w:rPr>
         <w:t xml:space="preserve">In order to let all the contribution of group member to be </w:t>
       </w:r>
       <w:r>
+        <w:rPr>
+          <w:sz w:val="24"/>
+          <w:szCs w:val="24"/>
+        </w:rPr>
         <w:t>synchronised</w:t>
       </w:r>
       <w:r>
         <w:rPr>
           <w:rFonts w:hint="eastAsia"/>
+          <w:sz w:val="24"/>
+          <w:szCs w:val="24"/>
         </w:rPr>
         <w:t xml:space="preserve">, we use </w:t>
       </w:r>
       <w:r>
+        <w:rPr>
+          <w:sz w:val="24"/>
+          <w:szCs w:val="24"/>
+        </w:rPr>
         <w:t>Tortoise</w:t>
       </w:r>
       <w:r>
         <w:rPr>
           <w:rFonts w:hint="eastAsia"/>
+          <w:sz w:val="24"/>
+          <w:szCs w:val="24"/>
         </w:rPr>
         <w:t xml:space="preserve"> SVN to commit and update the project document and code to our project website. A</w:t>
       </w:r>
       <w:r>
+        <w:rPr>
+          <w:sz w:val="24"/>
+          <w:szCs w:val="24"/>
+        </w:rPr>
         <w:t>l</w:t>
       </w:r>
       <w:r>
         <w:rPr>
           <w:rFonts w:hint="eastAsia"/>
+          <w:sz w:val="24"/>
+          <w:szCs w:val="24"/>
         </w:rPr>
         <w:t xml:space="preserve">l members should state the change they have made in the log when they are </w:t>
       </w:r>
       <w:r>
+        <w:rPr>
+          <w:sz w:val="24"/>
+          <w:szCs w:val="24"/>
+        </w:rPr>
         <w:t>committing</w:t>
       </w:r>
       <w:r>
         <w:rPr>
           <w:rFonts w:hint="eastAsia"/>
+          <w:sz w:val="24"/>
+          <w:szCs w:val="24"/>
         </w:rPr>
         <w:t xml:space="preserve"> file to the project websites so that the project manager can keep track of version control.</w:t>
       </w:r>
@@ -1649,10 +1721,50 @@
     </w:p>
     <w:p>
       <w:pPr>
+        <w:rPr>
+          <w:rFonts w:hint="eastAsia"/>
+        </w:rPr>
+      </w:pPr>
+    </w:p>
+    <w:p>
+      <w:pPr>
+        <w:rPr>
+          <w:rFonts w:hint="eastAsia"/>
+        </w:rPr>
+      </w:pPr>
+    </w:p>
+    <w:p>
+      <w:pPr>
+        <w:rPr>
+          <w:rFonts w:hint="eastAsia"/>
+        </w:rPr>
+      </w:pPr>
+    </w:p>
+    <w:p>
+      <w:pPr>
+        <w:rPr>
+          <w:rFonts w:hint="eastAsia"/>
+        </w:rPr>
+      </w:pPr>
+    </w:p>
+    <w:p>
+      <w:pPr>
+        <w:rPr>
+          <w:rFonts w:hint="eastAsia"/>
+        </w:rPr>
+      </w:pPr>
+    </w:p>
+    <w:p>
+      <w:pPr>
+        <w:rPr>
+          <w:rFonts w:hint="eastAsia"/>
+        </w:rPr>
+      </w:pPr>
+    </w:p>
+    <w:p/>
+    <w:p>
+      <w:pPr>
         <w:pStyle w:val="1"/>
-        <w:rPr>
-          <w:rFonts w:hint="eastAsia"/>
-        </w:rPr>
       </w:pPr>
       <w:r>
         <w:rPr>
@@ -1664,26 +1776,14 @@
         <w:t>Work Breakdown Structure</w:t>
       </w:r>
     </w:p>
+    <w:p/>
     <w:p>
-      <w:pPr>
-        <w:rPr>
-          <w:rFonts w:hint="eastAsia"/>
-        </w:rPr>
-      </w:pPr>
-    </w:p>
-    <w:p>
-      <w:pPr>
-        <w:rPr>
-          <w:rFonts w:hint="eastAsia"/>
-        </w:rPr>
-      </w:pPr>
       <w:r>
         <w:rPr>
           <w:rFonts w:hint="eastAsia"/>
           <w:noProof/>
           <w:lang w:val="en-US"/>
         </w:rPr>
-        <w:lastRenderedPageBreak/>
         <w:drawing>
           <wp:inline distT="0" distB="0" distL="0" distR="0" wp14:anchorId="3FF7BFBB" wp14:editId="36EB79A2">
             <wp:extent cx="5638800" cy="3952875"/>
@@ -1699,19 +1799,10 @@
         </w:drawing>
       </w:r>
     </w:p>
-    <w:p>
-      <w:pPr>
-        <w:rPr>
-          <w:rFonts w:hint="eastAsia"/>
-        </w:rPr>
-      </w:pPr>
-    </w:p>
+    <w:p/>
     <w:p>
       <w:pPr>
         <w:pStyle w:val="1"/>
-        <w:rPr>
-          <w:rFonts w:hint="eastAsia"/>
-        </w:rPr>
       </w:pPr>
       <w:r>
         <w:rPr>
@@ -1723,82 +1814,538 @@
         <w:t xml:space="preserve"> Project Schedule</w:t>
       </w:r>
     </w:p>
+    <w:tbl>
+      <w:tblPr>
+        <w:tblStyle w:val="a8"/>
+        <w:tblW w:w="0" w:type="auto"/>
+        <w:tblLook w:val="04A0" w:firstRow="1" w:lastRow="0" w:firstColumn="1" w:lastColumn="0" w:noHBand="0" w:noVBand="1"/>
+      </w:tblPr>
+      <w:tblGrid>
+        <w:gridCol w:w="4181"/>
+        <w:gridCol w:w="4181"/>
+      </w:tblGrid>
+      <w:tr>
+        <w:tc>
+          <w:tcPr>
+            <w:tcW w:w="4181" w:type="dxa"/>
+          </w:tcPr>
+          <w:p>
+            <w:pPr>
+              <w:jc w:val="center"/>
+              <w:rPr>
+                <w:b/>
+                <w:sz w:val="24"/>
+                <w:szCs w:val="24"/>
+              </w:rPr>
+            </w:pPr>
+            <w:r>
+              <w:rPr>
+                <w:rFonts w:hint="eastAsia"/>
+                <w:b/>
+                <w:sz w:val="24"/>
+                <w:szCs w:val="24"/>
+              </w:rPr>
+              <w:t xml:space="preserve">Week </w:t>
+            </w:r>
+          </w:p>
+        </w:tc>
+        <w:tc>
+          <w:tcPr>
+            <w:tcW w:w="4181" w:type="dxa"/>
+          </w:tcPr>
+          <w:p>
+            <w:pPr>
+              <w:jc w:val="center"/>
+              <w:rPr>
+                <w:b/>
+                <w:sz w:val="24"/>
+                <w:szCs w:val="24"/>
+              </w:rPr>
+            </w:pPr>
+            <w:r>
+              <w:rPr>
+                <w:rFonts w:hint="eastAsia"/>
+                <w:b/>
+                <w:sz w:val="24"/>
+                <w:szCs w:val="24"/>
+              </w:rPr>
+              <w:t>Things We Have done</w:t>
+            </w:r>
+          </w:p>
+        </w:tc>
+      </w:tr>
+      <w:tr>
+        <w:tc>
+          <w:tcPr>
+            <w:tcW w:w="4181" w:type="dxa"/>
+          </w:tcPr>
+          <w:p>
+            <w:pPr>
+              <w:jc w:val="center"/>
+              <w:rPr>
+                <w:sz w:val="24"/>
+                <w:szCs w:val="24"/>
+              </w:rPr>
+            </w:pPr>
+            <w:r>
+              <w:rPr>
+                <w:rFonts w:hint="eastAsia"/>
+                <w:sz w:val="24"/>
+                <w:szCs w:val="24"/>
+              </w:rPr>
+              <w:t>1-2</w:t>
+            </w:r>
+          </w:p>
+        </w:tc>
+        <w:tc>
+          <w:tcPr>
+            <w:tcW w:w="4181" w:type="dxa"/>
+          </w:tcPr>
+          <w:p>
+            <w:pPr>
+              <w:jc w:val="center"/>
+              <w:rPr>
+                <w:sz w:val="24"/>
+                <w:szCs w:val="24"/>
+              </w:rPr>
+            </w:pPr>
+            <w:r>
+              <w:rPr>
+                <w:rFonts w:hint="eastAsia"/>
+                <w:sz w:val="24"/>
+                <w:szCs w:val="24"/>
+              </w:rPr>
+              <w:t xml:space="preserve">Team Building, Knowing </w:t>
+            </w:r>
+            <w:r>
+              <w:rPr>
+                <w:sz w:val="24"/>
+                <w:szCs w:val="24"/>
+              </w:rPr>
+              <w:t>Each Other</w:t>
+            </w:r>
+          </w:p>
+        </w:tc>
+      </w:tr>
+      <w:tr>
+        <w:tc>
+          <w:tcPr>
+            <w:tcW w:w="4181" w:type="dxa"/>
+          </w:tcPr>
+          <w:p>
+            <w:pPr>
+              <w:jc w:val="center"/>
+              <w:rPr>
+                <w:sz w:val="24"/>
+                <w:szCs w:val="24"/>
+              </w:rPr>
+            </w:pPr>
+            <w:r>
+              <w:rPr>
+                <w:rFonts w:hint="eastAsia"/>
+                <w:sz w:val="24"/>
+                <w:szCs w:val="24"/>
+              </w:rPr>
+              <w:t>3</w:t>
+            </w:r>
+          </w:p>
+        </w:tc>
+        <w:tc>
+          <w:tcPr>
+            <w:tcW w:w="4181" w:type="dxa"/>
+          </w:tcPr>
+          <w:p>
+            <w:pPr>
+              <w:jc w:val="center"/>
+              <w:rPr>
+                <w:sz w:val="24"/>
+                <w:szCs w:val="24"/>
+              </w:rPr>
+            </w:pPr>
+            <w:r>
+              <w:rPr>
+                <w:rFonts w:hint="eastAsia"/>
+                <w:sz w:val="24"/>
+                <w:szCs w:val="24"/>
+              </w:rPr>
+              <w:t xml:space="preserve">Decide </w:t>
+            </w:r>
+            <w:r>
+              <w:rPr>
+                <w:rFonts w:hint="eastAsia"/>
+                <w:sz w:val="24"/>
+                <w:szCs w:val="24"/>
+              </w:rPr>
+              <w:t>the Project Topic</w:t>
+            </w:r>
+          </w:p>
+        </w:tc>
+      </w:tr>
+      <w:tr>
+        <w:tc>
+          <w:tcPr>
+            <w:tcW w:w="4181" w:type="dxa"/>
+          </w:tcPr>
+          <w:p>
+            <w:pPr>
+              <w:jc w:val="center"/>
+              <w:rPr>
+                <w:sz w:val="24"/>
+                <w:szCs w:val="24"/>
+              </w:rPr>
+            </w:pPr>
+            <w:r>
+              <w:rPr>
+                <w:rFonts w:hint="eastAsia"/>
+                <w:sz w:val="24"/>
+                <w:szCs w:val="24"/>
+              </w:rPr>
+              <w:t>4-5</w:t>
+            </w:r>
+          </w:p>
+        </w:tc>
+        <w:tc>
+          <w:tcPr>
+            <w:tcW w:w="4181" w:type="dxa"/>
+          </w:tcPr>
+          <w:p>
+            <w:pPr>
+              <w:jc w:val="center"/>
+              <w:rPr>
+                <w:sz w:val="24"/>
+                <w:szCs w:val="24"/>
+              </w:rPr>
+            </w:pPr>
+            <w:r>
+              <w:rPr>
+                <w:rFonts w:hint="eastAsia"/>
+                <w:sz w:val="24"/>
+                <w:szCs w:val="24"/>
+              </w:rPr>
+              <w:t>Coding of some Basic Class</w:t>
+            </w:r>
+            <w:r>
+              <w:rPr>
+                <w:rFonts w:hint="eastAsia"/>
+                <w:sz w:val="24"/>
+                <w:szCs w:val="24"/>
+              </w:rPr>
+              <w:t xml:space="preserve"> in Store Package</w:t>
+            </w:r>
+          </w:p>
+        </w:tc>
+      </w:tr>
+      <w:tr>
+        <w:tc>
+          <w:tcPr>
+            <w:tcW w:w="4181" w:type="dxa"/>
+          </w:tcPr>
+          <w:p>
+            <w:pPr>
+              <w:jc w:val="center"/>
+              <w:rPr>
+                <w:sz w:val="24"/>
+                <w:szCs w:val="24"/>
+              </w:rPr>
+            </w:pPr>
+            <w:r>
+              <w:rPr>
+                <w:rFonts w:hint="eastAsia"/>
+                <w:sz w:val="24"/>
+                <w:szCs w:val="24"/>
+              </w:rPr>
+              <w:t>5</w:t>
+            </w:r>
+          </w:p>
+        </w:tc>
+        <w:tc>
+          <w:tcPr>
+            <w:tcW w:w="4181" w:type="dxa"/>
+          </w:tcPr>
+          <w:p>
+            <w:pPr>
+              <w:jc w:val="center"/>
+              <w:rPr>
+                <w:sz w:val="24"/>
+                <w:szCs w:val="24"/>
+              </w:rPr>
+            </w:pPr>
+            <w:r>
+              <w:rPr>
+                <w:rFonts w:hint="eastAsia"/>
+                <w:sz w:val="24"/>
+                <w:szCs w:val="24"/>
+              </w:rPr>
+              <w:t>Release 1</w:t>
+            </w:r>
+          </w:p>
+        </w:tc>
+      </w:tr>
+      <w:tr>
+        <w:tc>
+          <w:tcPr>
+            <w:tcW w:w="4181" w:type="dxa"/>
+          </w:tcPr>
+          <w:p>
+            <w:pPr>
+              <w:jc w:val="center"/>
+              <w:rPr>
+                <w:sz w:val="24"/>
+                <w:szCs w:val="24"/>
+              </w:rPr>
+            </w:pPr>
+            <w:r>
+              <w:rPr>
+                <w:rFonts w:hint="eastAsia"/>
+                <w:sz w:val="24"/>
+                <w:szCs w:val="24"/>
+              </w:rPr>
+              <w:t>6-9</w:t>
+            </w:r>
+          </w:p>
+        </w:tc>
+        <w:tc>
+          <w:tcPr>
+            <w:tcW w:w="4181" w:type="dxa"/>
+          </w:tcPr>
+          <w:p>
+            <w:pPr>
+              <w:jc w:val="center"/>
+              <w:rPr>
+                <w:sz w:val="24"/>
+                <w:szCs w:val="24"/>
+              </w:rPr>
+            </w:pPr>
+            <w:r>
+              <w:rPr>
+                <w:rFonts w:hint="eastAsia"/>
+                <w:sz w:val="24"/>
+                <w:szCs w:val="24"/>
+              </w:rPr>
+              <w:t>Coding of the Course Handler, Start Testing some of the Course Function in J</w:t>
+            </w:r>
+            <w:r>
+              <w:rPr>
+                <w:rFonts w:hint="eastAsia"/>
+                <w:sz w:val="24"/>
+                <w:szCs w:val="24"/>
+              </w:rPr>
+              <w:t>U</w:t>
+            </w:r>
+            <w:r>
+              <w:rPr>
+                <w:rFonts w:hint="eastAsia"/>
+                <w:sz w:val="24"/>
+                <w:szCs w:val="24"/>
+              </w:rPr>
+              <w:t>nit Test Case</w:t>
+            </w:r>
+          </w:p>
+        </w:tc>
+      </w:tr>
+      <w:tr>
+        <w:tc>
+          <w:tcPr>
+            <w:tcW w:w="4181" w:type="dxa"/>
+          </w:tcPr>
+          <w:p>
+            <w:pPr>
+              <w:jc w:val="center"/>
+              <w:rPr>
+                <w:sz w:val="24"/>
+                <w:szCs w:val="24"/>
+              </w:rPr>
+            </w:pPr>
+            <w:r>
+              <w:rPr>
+                <w:rFonts w:hint="eastAsia"/>
+                <w:sz w:val="24"/>
+                <w:szCs w:val="24"/>
+              </w:rPr>
+              <w:t>9</w:t>
+            </w:r>
+          </w:p>
+        </w:tc>
+        <w:tc>
+          <w:tcPr>
+            <w:tcW w:w="4181" w:type="dxa"/>
+          </w:tcPr>
+          <w:p>
+            <w:pPr>
+              <w:jc w:val="center"/>
+              <w:rPr>
+                <w:sz w:val="24"/>
+                <w:szCs w:val="24"/>
+              </w:rPr>
+            </w:pPr>
+            <w:r>
+              <w:rPr>
+                <w:rFonts w:hint="eastAsia"/>
+                <w:sz w:val="24"/>
+                <w:szCs w:val="24"/>
+              </w:rPr>
+              <w:t>Release 2</w:t>
+            </w:r>
+          </w:p>
+        </w:tc>
+      </w:tr>
+      <w:tr>
+        <w:tc>
+          <w:tcPr>
+            <w:tcW w:w="4181" w:type="dxa"/>
+          </w:tcPr>
+          <w:p>
+            <w:pPr>
+              <w:jc w:val="center"/>
+              <w:rPr>
+                <w:rFonts w:hint="eastAsia"/>
+                <w:sz w:val="24"/>
+                <w:szCs w:val="24"/>
+              </w:rPr>
+            </w:pPr>
+            <w:r>
+              <w:rPr>
+                <w:rFonts w:hint="eastAsia"/>
+                <w:sz w:val="24"/>
+                <w:szCs w:val="24"/>
+              </w:rPr>
+              <w:t>10-11</w:t>
+            </w:r>
+          </w:p>
+        </w:tc>
+        <w:tc>
+          <w:tcPr>
+            <w:tcW w:w="4181" w:type="dxa"/>
+          </w:tcPr>
+          <w:p>
+            <w:pPr>
+              <w:jc w:val="center"/>
+              <w:rPr>
+                <w:rFonts w:hint="eastAsia"/>
+                <w:sz w:val="24"/>
+                <w:szCs w:val="24"/>
+              </w:rPr>
+            </w:pPr>
+            <w:r>
+              <w:rPr>
+                <w:rFonts w:hint="eastAsia"/>
+                <w:sz w:val="24"/>
+                <w:szCs w:val="24"/>
+              </w:rPr>
+              <w:t>Start Writing the XML Handler. Code Refactoring and Bug Fix</w:t>
+            </w:r>
+          </w:p>
+        </w:tc>
+      </w:tr>
+      <w:tr>
+        <w:tc>
+          <w:tcPr>
+            <w:tcW w:w="4181" w:type="dxa"/>
+          </w:tcPr>
+          <w:p>
+            <w:pPr>
+              <w:jc w:val="center"/>
+              <w:rPr>
+                <w:rFonts w:hint="eastAsia"/>
+                <w:sz w:val="24"/>
+                <w:szCs w:val="24"/>
+              </w:rPr>
+            </w:pPr>
+            <w:r>
+              <w:rPr>
+                <w:rFonts w:hint="eastAsia"/>
+                <w:sz w:val="24"/>
+                <w:szCs w:val="24"/>
+              </w:rPr>
+              <w:t>12</w:t>
+            </w:r>
+          </w:p>
+        </w:tc>
+        <w:tc>
+          <w:tcPr>
+            <w:tcW w:w="4181" w:type="dxa"/>
+          </w:tcPr>
+          <w:p>
+            <w:pPr>
+              <w:jc w:val="center"/>
+              <w:rPr>
+                <w:rFonts w:hint="eastAsia"/>
+                <w:sz w:val="24"/>
+                <w:szCs w:val="24"/>
+              </w:rPr>
+            </w:pPr>
+            <w:r>
+              <w:rPr>
+                <w:rFonts w:hint="eastAsia"/>
+                <w:sz w:val="24"/>
+                <w:szCs w:val="24"/>
+              </w:rPr>
+              <w:t>Intergration of Whole Project, Documentation</w:t>
+            </w:r>
+          </w:p>
+        </w:tc>
+      </w:tr>
+      <w:tr>
+        <w:tc>
+          <w:tcPr>
+            <w:tcW w:w="4181" w:type="dxa"/>
+          </w:tcPr>
+          <w:p>
+            <w:pPr>
+              <w:jc w:val="center"/>
+              <w:rPr>
+                <w:rFonts w:hint="eastAsia"/>
+                <w:sz w:val="24"/>
+                <w:szCs w:val="24"/>
+              </w:rPr>
+            </w:pPr>
+            <w:r>
+              <w:rPr>
+                <w:rFonts w:hint="eastAsia"/>
+                <w:sz w:val="24"/>
+                <w:szCs w:val="24"/>
+              </w:rPr>
+              <w:lastRenderedPageBreak/>
+              <w:t>13</w:t>
+            </w:r>
+          </w:p>
+        </w:tc>
+        <w:tc>
+          <w:tcPr>
+            <w:tcW w:w="4181" w:type="dxa"/>
+          </w:tcPr>
+          <w:p>
+            <w:pPr>
+              <w:jc w:val="center"/>
+              <w:rPr>
+                <w:rFonts w:hint="eastAsia"/>
+                <w:sz w:val="24"/>
+                <w:szCs w:val="24"/>
+              </w:rPr>
+            </w:pPr>
+            <w:r>
+              <w:rPr>
+                <w:rFonts w:hint="eastAsia"/>
+                <w:sz w:val="24"/>
+                <w:szCs w:val="24"/>
+              </w:rPr>
+              <w:t>Release 3 (Final Release)</w:t>
+            </w:r>
+          </w:p>
+        </w:tc>
+      </w:tr>
+    </w:tbl>
     <w:p>
       <w:pPr>
-        <w:rPr>
-          <w:rFonts w:hint="eastAsia"/>
-        </w:rPr>
+        <w:jc w:val="center"/>
       </w:pPr>
     </w:p>
-    <w:p>
-      <w:pPr>
-        <w:rPr>
-          <w:rFonts w:hint="eastAsia"/>
-        </w:rPr>
-      </w:pPr>
-    </w:p>
-    <w:p>
-      <w:pPr>
-        <w:rPr>
-          <w:rFonts w:hint="eastAsia"/>
-        </w:rPr>
-      </w:pPr>
-    </w:p>
-    <w:p>
-      <w:pPr>
-        <w:rPr>
-          <w:rFonts w:hint="eastAsia"/>
-        </w:rPr>
-      </w:pPr>
-    </w:p>
-    <w:p>
-      <w:pPr>
-        <w:rPr>
-          <w:rFonts w:hint="eastAsia"/>
-        </w:rPr>
-      </w:pPr>
-    </w:p>
-    <w:p>
-      <w:pPr>
-        <w:rPr>
-          <w:rFonts w:hint="eastAsia"/>
-        </w:rPr>
-      </w:pPr>
-    </w:p>
-    <w:p>
-      <w:pPr>
-        <w:rPr>
-          <w:rFonts w:hint="eastAsia"/>
-        </w:rPr>
-      </w:pPr>
-    </w:p>
-    <w:p>
-      <w:pPr>
-        <w:rPr>
-          <w:rFonts w:hint="eastAsia"/>
-        </w:rPr>
-      </w:pPr>
-    </w:p>
-    <w:p>
-      <w:pPr>
-        <w:rPr>
-          <w:rFonts w:hint="eastAsia"/>
-        </w:rPr>
-      </w:pPr>
-    </w:p>
-    <w:p>
-      <w:pPr>
-        <w:rPr>
-          <w:rFonts w:hint="eastAsia"/>
-        </w:rPr>
-      </w:pPr>
-    </w:p>
+    <w:p/>
+    <w:p/>
+    <w:p/>
     <w:p>
       <w:pPr>
         <w:pStyle w:val="1"/>
-        <w:rPr>
-          <w:rFonts w:hint="eastAsia"/>
-        </w:rPr>
       </w:pPr>
       <w:r>
         <w:rPr>
@@ -1813,14 +2360,37 @@
     <w:p>
       <w:pPr>
         <w:rPr>
+          <w:sz w:val="24"/>
+          <w:szCs w:val="24"/>
+        </w:rPr>
+      </w:pPr>
+      <w:r>
+        <w:rPr>
           <w:rFonts w:hint="eastAsia"/>
-        </w:rPr>
-      </w:pPr>
+          <w:sz w:val="24"/>
+          <w:szCs w:val="24"/>
+        </w:rPr>
+        <w:t>The final deliverables of our project will be a command like with user input. User can input the XML file path to use their application.  The  expect release date is 28</w:t>
+      </w:r>
+      <w:r>
+        <w:rPr>
+          <w:rFonts w:hint="eastAsia"/>
+          <w:sz w:val="24"/>
+          <w:szCs w:val="24"/>
+          <w:vertAlign w:val="superscript"/>
+        </w:rPr>
+        <w:t>th</w:t>
+      </w:r>
+      <w:r>
+        <w:rPr>
+          <w:rFonts w:hint="eastAsia"/>
+          <w:sz w:val="24"/>
+          <w:szCs w:val="24"/>
+        </w:rPr>
+        <w:t xml:space="preserve"> November,2014. </w:t>
+      </w:r>
     </w:p>
-    <w:p>
-      <w:bookmarkStart w:id="0" w:name="_GoBack"/>
-      <w:bookmarkEnd w:id="0"/>
-    </w:p>
+    <w:p/>
     <w:sectPr>
       <w:pgSz w:w="11906" w:h="16838"/>
       <w:pgMar w:top="1440" w:right="1800" w:bottom="1440" w:left="1800" w:header="708" w:footer="708" w:gutter="0"/>
@@ -4233,6 +4803,13 @@
         </dgm:presLayoutVars>
       </dgm:prSet>
       <dgm:spPr/>
+      <dgm:t>
+        <a:bodyPr/>
+        <a:lstStyle/>
+        <a:p>
+          <a:endParaRPr lang="zh-TW" altLang="en-US"/>
+        </a:p>
+      </dgm:t>
     </dgm:pt>
     <dgm:pt modelId="{8AA4F1C3-8A64-46E0-A692-5F9B601D37E4}" type="pres">
       <dgm:prSet presAssocID="{DC69263E-9E27-4612-9AB2-D8AC3D957301}" presName="hierRoot1" presStyleCnt="0">
@@ -4264,6 +4841,13 @@
     <dgm:pt modelId="{639FC796-9021-40A8-9180-E76508732133}" type="pres">
       <dgm:prSet presAssocID="{DC69263E-9E27-4612-9AB2-D8AC3D957301}" presName="rootConnector1" presStyleLbl="asst0" presStyleIdx="0" presStyleCnt="0"/>
       <dgm:spPr/>
+      <dgm:t>
+        <a:bodyPr/>
+        <a:lstStyle/>
+        <a:p>
+          <a:endParaRPr lang="zh-TW" altLang="en-US"/>
+        </a:p>
+      </dgm:t>
     </dgm:pt>
     <dgm:pt modelId="{BDC995B5-9933-43D1-AF90-451B4793F615}" type="pres">
       <dgm:prSet presAssocID="{DC69263E-9E27-4612-9AB2-D8AC3D957301}" presName="hierChild2" presStyleCnt="0"/>
@@ -4272,6 +4856,13 @@
     <dgm:pt modelId="{BD3F8A4E-02CE-4791-A731-C587FF17FCA9}" type="pres">
       <dgm:prSet presAssocID="{9876D5DE-28D2-4C51-94EF-9F7BDED045EF}" presName="Name37" presStyleLbl="parChTrans1D2" presStyleIdx="0" presStyleCnt="5"/>
       <dgm:spPr/>
+      <dgm:t>
+        <a:bodyPr/>
+        <a:lstStyle/>
+        <a:p>
+          <a:endParaRPr lang="zh-TW" altLang="en-US"/>
+        </a:p>
+      </dgm:t>
     </dgm:pt>
     <dgm:pt modelId="{2200EC36-5029-4107-BD84-3E503E5CBC30}" type="pres">
       <dgm:prSet presAssocID="{2AA7A521-664A-457D-89FB-B390F3B46E34}" presName="hierRoot2" presStyleCnt="0">
@@ -4303,6 +4894,13 @@
     <dgm:pt modelId="{486B2A97-80F0-4366-9004-80834ED4A0DC}" type="pres">
       <dgm:prSet presAssocID="{2AA7A521-664A-457D-89FB-B390F3B46E34}" presName="rootConnector" presStyleLbl="node2" presStyleIdx="0" presStyleCnt="5"/>
       <dgm:spPr/>
+      <dgm:t>
+        <a:bodyPr/>
+        <a:lstStyle/>
+        <a:p>
+          <a:endParaRPr lang="zh-TW" altLang="en-US"/>
+        </a:p>
+      </dgm:t>
     </dgm:pt>
     <dgm:pt modelId="{E3EE42CF-D199-4B2F-9916-D9A6DC26E629}" type="pres">
       <dgm:prSet presAssocID="{2AA7A521-664A-457D-89FB-B390F3B46E34}" presName="hierChild4" presStyleCnt="0"/>
@@ -4311,6 +4909,13 @@
     <dgm:pt modelId="{14188B6C-605E-4F58-9CF0-4C536BE8E90A}" type="pres">
       <dgm:prSet presAssocID="{8574E1B1-E72F-44B8-A094-C6E56F132127}" presName="Name37" presStyleLbl="parChTrans1D3" presStyleIdx="0" presStyleCnt="13"/>
       <dgm:spPr/>
+      <dgm:t>
+        <a:bodyPr/>
+        <a:lstStyle/>
+        <a:p>
+          <a:endParaRPr lang="zh-TW" altLang="en-US"/>
+        </a:p>
+      </dgm:t>
     </dgm:pt>
     <dgm:pt modelId="{003CA6A6-1446-4A54-A788-A64BEEC9479B}" type="pres">
       <dgm:prSet presAssocID="{1CD7577E-D521-4502-95A4-38752FBADF06}" presName="hierRoot2" presStyleCnt="0">
@@ -4342,6 +4947,13 @@
     <dgm:pt modelId="{3BFB47D7-36C9-4EEB-BD6B-6B41F9D89386}" type="pres">
       <dgm:prSet presAssocID="{1CD7577E-D521-4502-95A4-38752FBADF06}" presName="rootConnector" presStyleLbl="node3" presStyleIdx="0" presStyleCnt="13"/>
       <dgm:spPr/>
+      <dgm:t>
+        <a:bodyPr/>
+        <a:lstStyle/>
+        <a:p>
+          <a:endParaRPr lang="zh-TW" altLang="en-US"/>
+        </a:p>
+      </dgm:t>
     </dgm:pt>
     <dgm:pt modelId="{2ECEA1EE-705A-411E-B04E-BBF01A7832FA}" type="pres">
       <dgm:prSet presAssocID="{1CD7577E-D521-4502-95A4-38752FBADF06}" presName="hierChild4" presStyleCnt="0"/>
@@ -4358,6 +4970,13 @@
     <dgm:pt modelId="{CF9EA050-E467-4B34-811C-09394D21E1DE}" type="pres">
       <dgm:prSet presAssocID="{143AD274-DB82-4048-A449-18AF42664924}" presName="Name37" presStyleLbl="parChTrans1D2" presStyleIdx="1" presStyleCnt="5"/>
       <dgm:spPr/>
+      <dgm:t>
+        <a:bodyPr/>
+        <a:lstStyle/>
+        <a:p>
+          <a:endParaRPr lang="zh-TW" altLang="en-US"/>
+        </a:p>
+      </dgm:t>
     </dgm:pt>
     <dgm:pt modelId="{18022E12-0F1E-4DCA-A0EF-5BDAB32E9F02}" type="pres">
       <dgm:prSet presAssocID="{1E0F4C12-97BC-4042-BC67-950BF2C30A5A}" presName="hierRoot2" presStyleCnt="0">
@@ -4389,6 +5008,13 @@
     <dgm:pt modelId="{440FA66A-6B47-4851-8F83-04F248FF283C}" type="pres">
       <dgm:prSet presAssocID="{1E0F4C12-97BC-4042-BC67-950BF2C30A5A}" presName="rootConnector" presStyleLbl="node2" presStyleIdx="1" presStyleCnt="5"/>
       <dgm:spPr/>
+      <dgm:t>
+        <a:bodyPr/>
+        <a:lstStyle/>
+        <a:p>
+          <a:endParaRPr lang="zh-TW" altLang="en-US"/>
+        </a:p>
+      </dgm:t>
     </dgm:pt>
     <dgm:pt modelId="{AD8B409A-62D7-43D2-A29C-AF71CDC877A9}" type="pres">
       <dgm:prSet presAssocID="{1E0F4C12-97BC-4042-BC67-950BF2C30A5A}" presName="hierChild4" presStyleCnt="0"/>
@@ -4397,6 +5023,13 @@
     <dgm:pt modelId="{E0466CA7-696E-4893-B383-91E7F2F82307}" type="pres">
       <dgm:prSet presAssocID="{93D11EA8-EB2F-45C3-B393-F7621720AC83}" presName="Name37" presStyleLbl="parChTrans1D3" presStyleIdx="1" presStyleCnt="13"/>
       <dgm:spPr/>
+      <dgm:t>
+        <a:bodyPr/>
+        <a:lstStyle/>
+        <a:p>
+          <a:endParaRPr lang="zh-TW" altLang="en-US"/>
+        </a:p>
+      </dgm:t>
     </dgm:pt>
     <dgm:pt modelId="{67E0B433-F152-4012-A6A1-B189976395AE}" type="pres">
       <dgm:prSet presAssocID="{F9131AD0-6772-4D27-8033-C45129B6B247}" presName="hierRoot2" presStyleCnt="0">
@@ -4428,6 +5061,13 @@
     <dgm:pt modelId="{9E9DE85D-4B6C-453F-B91D-BC5E999CA788}" type="pres">
       <dgm:prSet presAssocID="{F9131AD0-6772-4D27-8033-C45129B6B247}" presName="rootConnector" presStyleLbl="node3" presStyleIdx="1" presStyleCnt="13"/>
       <dgm:spPr/>
+      <dgm:t>
+        <a:bodyPr/>
+        <a:lstStyle/>
+        <a:p>
+          <a:endParaRPr lang="zh-TW" altLang="en-US"/>
+        </a:p>
+      </dgm:t>
     </dgm:pt>
     <dgm:pt modelId="{4CE8FFEF-5DAE-4C60-B51A-0FD378A58975}" type="pres">
       <dgm:prSet presAssocID="{F9131AD0-6772-4D27-8033-C45129B6B247}" presName="hierChild4" presStyleCnt="0"/>
@@ -4440,6 +5080,13 @@
     <dgm:pt modelId="{B7315B79-7466-4653-BA7C-7FC9215CCCD2}" type="pres">
       <dgm:prSet presAssocID="{D3D13B9D-8D6E-4D84-84F1-13EE3DE4A907}" presName="Name37" presStyleLbl="parChTrans1D3" presStyleIdx="2" presStyleCnt="13"/>
       <dgm:spPr/>
+      <dgm:t>
+        <a:bodyPr/>
+        <a:lstStyle/>
+        <a:p>
+          <a:endParaRPr lang="zh-TW" altLang="en-US"/>
+        </a:p>
+      </dgm:t>
     </dgm:pt>
     <dgm:pt modelId="{D8D1D665-7F0D-449A-AE72-656983399E38}" type="pres">
       <dgm:prSet presAssocID="{5F91BA7A-689D-4BF8-BDBA-DE29853B7E6E}" presName="hierRoot2" presStyleCnt="0">
@@ -4471,6 +5118,13 @@
     <dgm:pt modelId="{94364151-EA9A-43D8-82A7-92FAC10EFED2}" type="pres">
       <dgm:prSet presAssocID="{5F91BA7A-689D-4BF8-BDBA-DE29853B7E6E}" presName="rootConnector" presStyleLbl="node3" presStyleIdx="2" presStyleCnt="13"/>
       <dgm:spPr/>
+      <dgm:t>
+        <a:bodyPr/>
+        <a:lstStyle/>
+        <a:p>
+          <a:endParaRPr lang="zh-TW" altLang="en-US"/>
+        </a:p>
+      </dgm:t>
     </dgm:pt>
     <dgm:pt modelId="{7270B607-AA93-4AA5-9C34-BFC7EF3B92D2}" type="pres">
       <dgm:prSet presAssocID="{5F91BA7A-689D-4BF8-BDBA-DE29853B7E6E}" presName="hierChild4" presStyleCnt="0"/>
@@ -4483,6 +5137,13 @@
     <dgm:pt modelId="{434C9860-AF55-41C6-8218-E7A8BA3F933C}" type="pres">
       <dgm:prSet presAssocID="{07285192-386E-4097-8534-7E29182E4D4A}" presName="Name37" presStyleLbl="parChTrans1D3" presStyleIdx="3" presStyleCnt="13"/>
       <dgm:spPr/>
+      <dgm:t>
+        <a:bodyPr/>
+        <a:lstStyle/>
+        <a:p>
+          <a:endParaRPr lang="zh-TW" altLang="en-US"/>
+        </a:p>
+      </dgm:t>
     </dgm:pt>
     <dgm:pt modelId="{2E7FC1BC-A81D-4E3E-89DE-EE8E58C588E5}" type="pres">
       <dgm:prSet presAssocID="{28BA5C80-6A04-4292-895A-ECEF76EBBEFE}" presName="hierRoot2" presStyleCnt="0">
@@ -4514,6 +5175,13 @@
     <dgm:pt modelId="{7455E2DE-4ADC-4927-8D4D-A82CA152414F}" type="pres">
       <dgm:prSet presAssocID="{28BA5C80-6A04-4292-895A-ECEF76EBBEFE}" presName="rootConnector" presStyleLbl="node3" presStyleIdx="3" presStyleCnt="13"/>
       <dgm:spPr/>
+      <dgm:t>
+        <a:bodyPr/>
+        <a:lstStyle/>
+        <a:p>
+          <a:endParaRPr lang="zh-TW" altLang="en-US"/>
+        </a:p>
+      </dgm:t>
     </dgm:pt>
     <dgm:pt modelId="{07D7FEA6-6A7E-42D0-A7D2-EA160D438039}" type="pres">
       <dgm:prSet presAssocID="{28BA5C80-6A04-4292-895A-ECEF76EBBEFE}" presName="hierChild4" presStyleCnt="0"/>
@@ -4526,6 +5194,13 @@
     <dgm:pt modelId="{BE95F126-6A0A-4C1D-9EF5-740E6E1B5A4F}" type="pres">
       <dgm:prSet presAssocID="{360FDBF1-1F70-469D-92E8-56242C336EB1}" presName="Name37" presStyleLbl="parChTrans1D3" presStyleIdx="4" presStyleCnt="13"/>
       <dgm:spPr/>
+      <dgm:t>
+        <a:bodyPr/>
+        <a:lstStyle/>
+        <a:p>
+          <a:endParaRPr lang="zh-TW" altLang="en-US"/>
+        </a:p>
+      </dgm:t>
     </dgm:pt>
     <dgm:pt modelId="{B9E6D85A-23CB-4AC3-8BF2-F3ADBF2D855E}" type="pres">
       <dgm:prSet presAssocID="{94746B66-3329-4F38-BB29-32A8C2CBE297}" presName="hierRoot2" presStyleCnt="0">
@@ -4546,10 +5221,24 @@
         </dgm:presLayoutVars>
       </dgm:prSet>
       <dgm:spPr/>
+      <dgm:t>
+        <a:bodyPr/>
+        <a:lstStyle/>
+        <a:p>
+          <a:endParaRPr lang="zh-TW" altLang="en-US"/>
+        </a:p>
+      </dgm:t>
     </dgm:pt>
     <dgm:pt modelId="{16A025DA-A1A9-4E8F-8D97-FDDFF46EEBF9}" type="pres">
       <dgm:prSet presAssocID="{94746B66-3329-4F38-BB29-32A8C2CBE297}" presName="rootConnector" presStyleLbl="node3" presStyleIdx="4" presStyleCnt="13"/>
       <dgm:spPr/>
+      <dgm:t>
+        <a:bodyPr/>
+        <a:lstStyle/>
+        <a:p>
+          <a:endParaRPr lang="zh-TW" altLang="en-US"/>
+        </a:p>
+      </dgm:t>
     </dgm:pt>
     <dgm:pt modelId="{420870C1-809D-493B-B690-A5B8F98D7DB7}" type="pres">
       <dgm:prSet presAssocID="{94746B66-3329-4F38-BB29-32A8C2CBE297}" presName="hierChild4" presStyleCnt="0"/>
@@ -4566,6 +5255,13 @@
     <dgm:pt modelId="{4A3F5B5D-6EDC-4D41-B6AF-A11C207DB9B0}" type="pres">
       <dgm:prSet presAssocID="{61C12BB7-6101-4BE8-A0E5-0169D0A191C3}" presName="Name37" presStyleLbl="parChTrans1D2" presStyleIdx="2" presStyleCnt="5"/>
       <dgm:spPr/>
+      <dgm:t>
+        <a:bodyPr/>
+        <a:lstStyle/>
+        <a:p>
+          <a:endParaRPr lang="zh-TW" altLang="en-US"/>
+        </a:p>
+      </dgm:t>
     </dgm:pt>
     <dgm:pt modelId="{80E10CB5-D14E-4A0E-BFE4-7AD9C91B2D76}" type="pres">
       <dgm:prSet presAssocID="{E049E02C-62F1-4614-A40B-9B1F656C03C5}" presName="hierRoot2" presStyleCnt="0">
@@ -4597,6 +5293,13 @@
     <dgm:pt modelId="{9C758F59-C9FC-4DEC-A134-2013451E3721}" type="pres">
       <dgm:prSet presAssocID="{E049E02C-62F1-4614-A40B-9B1F656C03C5}" presName="rootConnector" presStyleLbl="node2" presStyleIdx="2" presStyleCnt="5"/>
       <dgm:spPr/>
+      <dgm:t>
+        <a:bodyPr/>
+        <a:lstStyle/>
+        <a:p>
+          <a:endParaRPr lang="zh-TW" altLang="en-US"/>
+        </a:p>
+      </dgm:t>
     </dgm:pt>
     <dgm:pt modelId="{A9F43165-21D2-4105-96EC-648C98BE7C68}" type="pres">
       <dgm:prSet presAssocID="{E049E02C-62F1-4614-A40B-9B1F656C03C5}" presName="hierChild4" presStyleCnt="0"/>
@@ -4605,6 +5308,13 @@
     <dgm:pt modelId="{7F768AFA-2D38-4CAA-9595-4ED2DCEBEFC6}" type="pres">
       <dgm:prSet presAssocID="{C8E3DDE2-18F4-4A52-971B-00DF1A10C5A8}" presName="Name37" presStyleLbl="parChTrans1D3" presStyleIdx="5" presStyleCnt="13"/>
       <dgm:spPr/>
+      <dgm:t>
+        <a:bodyPr/>
+        <a:lstStyle/>
+        <a:p>
+          <a:endParaRPr lang="zh-TW" altLang="en-US"/>
+        </a:p>
+      </dgm:t>
     </dgm:pt>
     <dgm:pt modelId="{5995336D-816B-4065-820A-1E9C53884E62}" type="pres">
       <dgm:prSet presAssocID="{FEC75873-C255-499E-9A03-C9A2E6011A8D}" presName="hierRoot2" presStyleCnt="0">
@@ -4625,10 +5335,24 @@
         </dgm:presLayoutVars>
       </dgm:prSet>
       <dgm:spPr/>
+      <dgm:t>
+        <a:bodyPr/>
+        <a:lstStyle/>
+        <a:p>
+          <a:endParaRPr lang="zh-TW" altLang="en-US"/>
+        </a:p>
+      </dgm:t>
     </dgm:pt>
     <dgm:pt modelId="{77F2DFD9-A287-4EAD-B03C-BE89BFA94779}" type="pres">
       <dgm:prSet presAssocID="{FEC75873-C255-499E-9A03-C9A2E6011A8D}" presName="rootConnector" presStyleLbl="node3" presStyleIdx="5" presStyleCnt="13"/>
       <dgm:spPr/>
+      <dgm:t>
+        <a:bodyPr/>
+        <a:lstStyle/>
+        <a:p>
+          <a:endParaRPr lang="zh-TW" altLang="en-US"/>
+        </a:p>
+      </dgm:t>
     </dgm:pt>
     <dgm:pt modelId="{666494EF-2F9A-4959-B0EB-108503CF328B}" type="pres">
       <dgm:prSet presAssocID="{FEC75873-C255-499E-9A03-C9A2E6011A8D}" presName="hierChild4" presStyleCnt="0"/>
@@ -4641,6 +5365,13 @@
     <dgm:pt modelId="{F57BBD2D-F838-46EA-9E48-2B66469FF015}" type="pres">
       <dgm:prSet presAssocID="{ED625A94-3404-44E2-B9B7-3757C2F43F12}" presName="Name37" presStyleLbl="parChTrans1D3" presStyleIdx="6" presStyleCnt="13"/>
       <dgm:spPr/>
+      <dgm:t>
+        <a:bodyPr/>
+        <a:lstStyle/>
+        <a:p>
+          <a:endParaRPr lang="zh-TW" altLang="en-US"/>
+        </a:p>
+      </dgm:t>
     </dgm:pt>
     <dgm:pt modelId="{0865A688-1292-47DC-9A01-DF6117556627}" type="pres">
       <dgm:prSet presAssocID="{7538B337-4180-4D36-9135-4BE652B394F8}" presName="hierRoot2" presStyleCnt="0">
@@ -4661,10 +5392,24 @@
         </dgm:presLayoutVars>
       </dgm:prSet>
       <dgm:spPr/>
+      <dgm:t>
+        <a:bodyPr/>
+        <a:lstStyle/>
+        <a:p>
+          <a:endParaRPr lang="zh-TW" altLang="en-US"/>
+        </a:p>
+      </dgm:t>
     </dgm:pt>
     <dgm:pt modelId="{FBEE7191-EE97-44BF-BFC9-51C9FAB9454C}" type="pres">
       <dgm:prSet presAssocID="{7538B337-4180-4D36-9135-4BE652B394F8}" presName="rootConnector" presStyleLbl="node3" presStyleIdx="6" presStyleCnt="13"/>
       <dgm:spPr/>
+      <dgm:t>
+        <a:bodyPr/>
+        <a:lstStyle/>
+        <a:p>
+          <a:endParaRPr lang="zh-TW" altLang="en-US"/>
+        </a:p>
+      </dgm:t>
     </dgm:pt>
     <dgm:pt modelId="{236AFA7C-184A-4D9F-8C4E-89A92C13516E}" type="pres">
       <dgm:prSet presAssocID="{7538B337-4180-4D36-9135-4BE652B394F8}" presName="hierChild4" presStyleCnt="0"/>
@@ -4677,6 +5422,13 @@
     <dgm:pt modelId="{85717821-601E-4687-B5EE-79C6FC568F11}" type="pres">
       <dgm:prSet presAssocID="{0CF9CA2C-2A32-4004-8EC6-ED4505A428FC}" presName="Name37" presStyleLbl="parChTrans1D3" presStyleIdx="7" presStyleCnt="13"/>
       <dgm:spPr/>
+      <dgm:t>
+        <a:bodyPr/>
+        <a:lstStyle/>
+        <a:p>
+          <a:endParaRPr lang="zh-TW" altLang="en-US"/>
+        </a:p>
+      </dgm:t>
     </dgm:pt>
     <dgm:pt modelId="{B93FB16B-48DD-4CEA-BFC4-01AB4B25D052}" type="pres">
       <dgm:prSet presAssocID="{3BDABCC9-EABD-42A5-A878-6A1A3EBB0C5F}" presName="hierRoot2" presStyleCnt="0">
@@ -4697,10 +5449,24 @@
         </dgm:presLayoutVars>
       </dgm:prSet>
       <dgm:spPr/>
+      <dgm:t>
+        <a:bodyPr/>
+        <a:lstStyle/>
+        <a:p>
+          <a:endParaRPr lang="zh-TW" altLang="en-US"/>
+        </a:p>
+      </dgm:t>
     </dgm:pt>
     <dgm:pt modelId="{56374464-14D5-46F0-8DAE-106CDDCF6972}" type="pres">
       <dgm:prSet presAssocID="{3BDABCC9-EABD-42A5-A878-6A1A3EBB0C5F}" presName="rootConnector" presStyleLbl="node3" presStyleIdx="7" presStyleCnt="13"/>
       <dgm:spPr/>
+      <dgm:t>
+        <a:bodyPr/>
+        <a:lstStyle/>
+        <a:p>
+          <a:endParaRPr lang="zh-TW" altLang="en-US"/>
+        </a:p>
+      </dgm:t>
     </dgm:pt>
     <dgm:pt modelId="{603F8FE4-D8D8-46F1-AB00-F740FC44202E}" type="pres">
       <dgm:prSet presAssocID="{3BDABCC9-EABD-42A5-A878-6A1A3EBB0C5F}" presName="hierChild4" presStyleCnt="0"/>
@@ -4717,6 +5483,13 @@
     <dgm:pt modelId="{9F273112-DA52-4838-B68F-E6590F52D9B1}" type="pres">
       <dgm:prSet presAssocID="{D7439B22-FFE3-4971-BD48-3BCB9FE07DAC}" presName="Name37" presStyleLbl="parChTrans1D2" presStyleIdx="3" presStyleCnt="5"/>
       <dgm:spPr/>
+      <dgm:t>
+        <a:bodyPr/>
+        <a:lstStyle/>
+        <a:p>
+          <a:endParaRPr lang="zh-TW" altLang="en-US"/>
+        </a:p>
+      </dgm:t>
     </dgm:pt>
     <dgm:pt modelId="{3E709E9C-6A66-4721-BF07-32477D72F1E0}" type="pres">
       <dgm:prSet presAssocID="{07DE62C7-9476-4CE6-8F0B-44114D15F66C}" presName="hierRoot2" presStyleCnt="0">
@@ -4748,6 +5521,13 @@
     <dgm:pt modelId="{0F9E84A7-E830-4CA5-AF81-3585A1FE7CAC}" type="pres">
       <dgm:prSet presAssocID="{07DE62C7-9476-4CE6-8F0B-44114D15F66C}" presName="rootConnector" presStyleLbl="node2" presStyleIdx="3" presStyleCnt="5"/>
       <dgm:spPr/>
+      <dgm:t>
+        <a:bodyPr/>
+        <a:lstStyle/>
+        <a:p>
+          <a:endParaRPr lang="zh-TW" altLang="en-US"/>
+        </a:p>
+      </dgm:t>
     </dgm:pt>
     <dgm:pt modelId="{B8D304A9-E570-467A-B621-4C496CEEEB2F}" type="pres">
       <dgm:prSet presAssocID="{07DE62C7-9476-4CE6-8F0B-44114D15F66C}" presName="hierChild4" presStyleCnt="0"/>
@@ -4756,6 +5536,13 @@
     <dgm:pt modelId="{978E6762-30B7-4938-9517-415CE4209186}" type="pres">
       <dgm:prSet presAssocID="{40721258-27DB-4EDE-83CD-D4733E1AE903}" presName="Name37" presStyleLbl="parChTrans1D3" presStyleIdx="8" presStyleCnt="13"/>
       <dgm:spPr/>
+      <dgm:t>
+        <a:bodyPr/>
+        <a:lstStyle/>
+        <a:p>
+          <a:endParaRPr lang="zh-TW" altLang="en-US"/>
+        </a:p>
+      </dgm:t>
     </dgm:pt>
     <dgm:pt modelId="{B0F305ED-8F7B-4639-BF10-F200FDECA962}" type="pres">
       <dgm:prSet presAssocID="{F978C10D-F043-4B43-85F0-A01D75AD7A23}" presName="hierRoot2" presStyleCnt="0">
@@ -4776,10 +5563,24 @@
         </dgm:presLayoutVars>
       </dgm:prSet>
       <dgm:spPr/>
+      <dgm:t>
+        <a:bodyPr/>
+        <a:lstStyle/>
+        <a:p>
+          <a:endParaRPr lang="zh-TW" altLang="en-US"/>
+        </a:p>
+      </dgm:t>
     </dgm:pt>
     <dgm:pt modelId="{156E15A0-0874-45DF-956C-F8F8B3AAC131}" type="pres">
       <dgm:prSet presAssocID="{F978C10D-F043-4B43-85F0-A01D75AD7A23}" presName="rootConnector" presStyleLbl="node3" presStyleIdx="8" presStyleCnt="13"/>
       <dgm:spPr/>
+      <dgm:t>
+        <a:bodyPr/>
+        <a:lstStyle/>
+        <a:p>
+          <a:endParaRPr lang="zh-TW" altLang="en-US"/>
+        </a:p>
+      </dgm:t>
     </dgm:pt>
     <dgm:pt modelId="{BA86B6AB-3778-41C1-9965-9229BAF707CD}" type="pres">
       <dgm:prSet presAssocID="{F978C10D-F043-4B43-85F0-A01D75AD7A23}" presName="hierChild4" presStyleCnt="0"/>
@@ -4792,6 +5593,13 @@
     <dgm:pt modelId="{162DC094-96D5-4019-A9CE-4E4670C5DF38}" type="pres">
       <dgm:prSet presAssocID="{8F9AF9D7-0B65-408F-934F-4ADF6503E001}" presName="Name37" presStyleLbl="parChTrans1D3" presStyleIdx="9" presStyleCnt="13"/>
       <dgm:spPr/>
+      <dgm:t>
+        <a:bodyPr/>
+        <a:lstStyle/>
+        <a:p>
+          <a:endParaRPr lang="zh-TW" altLang="en-US"/>
+        </a:p>
+      </dgm:t>
     </dgm:pt>
     <dgm:pt modelId="{47593EDB-CC74-45D3-81E2-EFFE166D99FD}" type="pres">
       <dgm:prSet presAssocID="{B3A5EA6B-0343-4766-83B0-371C885754D8}" presName="hierRoot2" presStyleCnt="0">
@@ -4812,10 +5620,24 @@
         </dgm:presLayoutVars>
       </dgm:prSet>
       <dgm:spPr/>
+      <dgm:t>
+        <a:bodyPr/>
+        <a:lstStyle/>
+        <a:p>
+          <a:endParaRPr lang="zh-TW" altLang="en-US"/>
+        </a:p>
+      </dgm:t>
     </dgm:pt>
     <dgm:pt modelId="{AFB20C31-ED9C-45CD-BBAD-7DBD65E499CE}" type="pres">
       <dgm:prSet presAssocID="{B3A5EA6B-0343-4766-83B0-371C885754D8}" presName="rootConnector" presStyleLbl="node3" presStyleIdx="9" presStyleCnt="13"/>
       <dgm:spPr/>
+      <dgm:t>
+        <a:bodyPr/>
+        <a:lstStyle/>
+        <a:p>
+          <a:endParaRPr lang="zh-TW" altLang="en-US"/>
+        </a:p>
+      </dgm:t>
     </dgm:pt>
     <dgm:pt modelId="{E78B8E7B-A536-4A1B-878F-E1ED736C5FA0}" type="pres">
       <dgm:prSet presAssocID="{B3A5EA6B-0343-4766-83B0-371C885754D8}" presName="hierChild4" presStyleCnt="0"/>
@@ -4832,6 +5654,13 @@
     <dgm:pt modelId="{B471EF35-70BF-448D-91BB-5F077FE5FF92}" type="pres">
       <dgm:prSet presAssocID="{671917CE-9701-4585-B19F-9D3D654CB713}" presName="Name37" presStyleLbl="parChTrans1D2" presStyleIdx="4" presStyleCnt="5"/>
       <dgm:spPr/>
+      <dgm:t>
+        <a:bodyPr/>
+        <a:lstStyle/>
+        <a:p>
+          <a:endParaRPr lang="zh-TW" altLang="en-US"/>
+        </a:p>
+      </dgm:t>
     </dgm:pt>
     <dgm:pt modelId="{AFA04288-9010-433D-A978-29C4DA3D109A}" type="pres">
       <dgm:prSet presAssocID="{2D918B54-5DB6-4EF3-9238-8329BE86DCB8}" presName="hierRoot2" presStyleCnt="0">
@@ -4863,6 +5692,13 @@
     <dgm:pt modelId="{FCC9C13B-DAA3-4339-B88B-8DC639F48A7F}" type="pres">
       <dgm:prSet presAssocID="{2D918B54-5DB6-4EF3-9238-8329BE86DCB8}" presName="rootConnector" presStyleLbl="node2" presStyleIdx="4" presStyleCnt="5"/>
       <dgm:spPr/>
+      <dgm:t>
+        <a:bodyPr/>
+        <a:lstStyle/>
+        <a:p>
+          <a:endParaRPr lang="zh-TW" altLang="en-US"/>
+        </a:p>
+      </dgm:t>
     </dgm:pt>
     <dgm:pt modelId="{7EA386A4-6E49-47E5-A713-B02A0535BD92}" type="pres">
       <dgm:prSet presAssocID="{2D918B54-5DB6-4EF3-9238-8329BE86DCB8}" presName="hierChild4" presStyleCnt="0"/>
@@ -4871,6 +5707,13 @@
     <dgm:pt modelId="{8A802280-E0CF-4E20-BB2C-3ADF14790D9B}" type="pres">
       <dgm:prSet presAssocID="{AB7AB54E-B11F-4204-911D-6AE7DA8A558F}" presName="Name37" presStyleLbl="parChTrans1D3" presStyleIdx="10" presStyleCnt="13"/>
       <dgm:spPr/>
+      <dgm:t>
+        <a:bodyPr/>
+        <a:lstStyle/>
+        <a:p>
+          <a:endParaRPr lang="zh-TW" altLang="en-US"/>
+        </a:p>
+      </dgm:t>
     </dgm:pt>
     <dgm:pt modelId="{F3CDB6E4-810C-497C-B6F4-E83714418B4F}" type="pres">
       <dgm:prSet presAssocID="{F64CEC55-DB4E-43B7-AB02-DFE5F76BA026}" presName="hierRoot2" presStyleCnt="0">
@@ -4902,6 +5745,13 @@
     <dgm:pt modelId="{DFA3D447-5126-4300-924A-6E02C3CD4E41}" type="pres">
       <dgm:prSet presAssocID="{F64CEC55-DB4E-43B7-AB02-DFE5F76BA026}" presName="rootConnector" presStyleLbl="node3" presStyleIdx="10" presStyleCnt="13"/>
       <dgm:spPr/>
+      <dgm:t>
+        <a:bodyPr/>
+        <a:lstStyle/>
+        <a:p>
+          <a:endParaRPr lang="zh-TW" altLang="en-US"/>
+        </a:p>
+      </dgm:t>
     </dgm:pt>
     <dgm:pt modelId="{8DC9DF9F-A6B3-4151-A0B6-A39E0EADCD2C}" type="pres">
       <dgm:prSet presAssocID="{F64CEC55-DB4E-43B7-AB02-DFE5F76BA026}" presName="hierChild4" presStyleCnt="0"/>
@@ -4914,6 +5764,13 @@
     <dgm:pt modelId="{1EDDDE33-A1B9-400F-BA05-A22723D599C7}" type="pres">
       <dgm:prSet presAssocID="{A43AB719-CBBE-4CB8-A48F-7E2B56A811CB}" presName="Name37" presStyleLbl="parChTrans1D3" presStyleIdx="11" presStyleCnt="13"/>
       <dgm:spPr/>
+      <dgm:t>
+        <a:bodyPr/>
+        <a:lstStyle/>
+        <a:p>
+          <a:endParaRPr lang="zh-TW" altLang="en-US"/>
+        </a:p>
+      </dgm:t>
     </dgm:pt>
     <dgm:pt modelId="{341B69C5-B86F-4E49-9DD7-1F1B860C678C}" type="pres">
       <dgm:prSet presAssocID="{75C54797-39FA-4749-A138-78676CB46D31}" presName="hierRoot2" presStyleCnt="0">
@@ -4934,10 +5791,24 @@
         </dgm:presLayoutVars>
       </dgm:prSet>
       <dgm:spPr/>
+      <dgm:t>
+        <a:bodyPr/>
+        <a:lstStyle/>
+        <a:p>
+          <a:endParaRPr lang="zh-TW" altLang="en-US"/>
+        </a:p>
+      </dgm:t>
     </dgm:pt>
     <dgm:pt modelId="{390557AB-0864-4184-97CC-B171DCEE831A}" type="pres">
       <dgm:prSet presAssocID="{75C54797-39FA-4749-A138-78676CB46D31}" presName="rootConnector" presStyleLbl="node3" presStyleIdx="11" presStyleCnt="13"/>
       <dgm:spPr/>
+      <dgm:t>
+        <a:bodyPr/>
+        <a:lstStyle/>
+        <a:p>
+          <a:endParaRPr lang="zh-TW" altLang="en-US"/>
+        </a:p>
+      </dgm:t>
     </dgm:pt>
     <dgm:pt modelId="{23A5522D-EC71-4963-9DDF-59F48CA97C18}" type="pres">
       <dgm:prSet presAssocID="{75C54797-39FA-4749-A138-78676CB46D31}" presName="hierChild4" presStyleCnt="0"/>
@@ -4950,6 +5821,13 @@
     <dgm:pt modelId="{0CE0365C-598F-47C3-870C-E631A49A3D24}" type="pres">
       <dgm:prSet presAssocID="{EB537D8F-4F4A-4F30-AD7E-B06605A6E8DA}" presName="Name37" presStyleLbl="parChTrans1D3" presStyleIdx="12" presStyleCnt="13"/>
       <dgm:spPr/>
+      <dgm:t>
+        <a:bodyPr/>
+        <a:lstStyle/>
+        <a:p>
+          <a:endParaRPr lang="zh-TW" altLang="en-US"/>
+        </a:p>
+      </dgm:t>
     </dgm:pt>
     <dgm:pt modelId="{081BAC5F-DF06-4E0E-9147-AC24902C28EE}" type="pres">
       <dgm:prSet presAssocID="{29DE867D-9DE6-4C6A-8BD0-4EA8770C5180}" presName="hierRoot2" presStyleCnt="0">
@@ -4970,10 +5848,24 @@
         </dgm:presLayoutVars>
       </dgm:prSet>
       <dgm:spPr/>
+      <dgm:t>
+        <a:bodyPr/>
+        <a:lstStyle/>
+        <a:p>
+          <a:endParaRPr lang="zh-TW" altLang="en-US"/>
+        </a:p>
+      </dgm:t>
     </dgm:pt>
     <dgm:pt modelId="{F4F1AD1E-71AD-4EC7-9CB6-1839ECA53C38}" type="pres">
       <dgm:prSet presAssocID="{29DE867D-9DE6-4C6A-8BD0-4EA8770C5180}" presName="rootConnector" presStyleLbl="node3" presStyleIdx="12" presStyleCnt="13"/>
       <dgm:spPr/>
+      <dgm:t>
+        <a:bodyPr/>
+        <a:lstStyle/>
+        <a:p>
+          <a:endParaRPr lang="zh-TW" altLang="en-US"/>
+        </a:p>
+      </dgm:t>
     </dgm:pt>
     <dgm:pt modelId="{937DE072-54C7-4893-B60F-EED3ED0AF2B0}" type="pres">
       <dgm:prSet presAssocID="{29DE867D-9DE6-4C6A-8BD0-4EA8770C5180}" presName="hierChild4" presStyleCnt="0"/>
@@ -4993,214 +5885,214 @@
     </dgm:pt>
   </dgm:ptLst>
   <dgm:cxnLst>
-    <dgm:cxn modelId="{A6EF6F32-562D-425D-9F49-B3B87AC7A683}" type="presOf" srcId="{28BA5C80-6A04-4292-895A-ECEF76EBBEFE}" destId="{238A0426-48D5-4931-8F92-AD2EDC998C82}" srcOrd="0" destOrd="0" presId="urn:microsoft.com/office/officeart/2005/8/layout/orgChart1"/>
-    <dgm:cxn modelId="{74B784DB-2B42-437B-94C1-CACDC0BD23EE}" type="presOf" srcId="{E049E02C-62F1-4614-A40B-9B1F656C03C5}" destId="{9C758F59-C9FC-4DEC-A134-2013451E3721}" srcOrd="1" destOrd="0" presId="urn:microsoft.com/office/officeart/2005/8/layout/orgChart1"/>
-    <dgm:cxn modelId="{BA7AF6BE-DEF8-448E-BA52-5E546B5D8ADA}" type="presOf" srcId="{29DE867D-9DE6-4C6A-8BD0-4EA8770C5180}" destId="{F4F1AD1E-71AD-4EC7-9CB6-1839ECA53C38}" srcOrd="1" destOrd="0" presId="urn:microsoft.com/office/officeart/2005/8/layout/orgChart1"/>
-    <dgm:cxn modelId="{108AEEF5-4F15-43CC-B021-EDD0B9CCB463}" type="presOf" srcId="{1E0F4C12-97BC-4042-BC67-950BF2C30A5A}" destId="{2222A9AA-F608-4B49-B2C5-3FF0D126EFC9}" srcOrd="0" destOrd="0" presId="urn:microsoft.com/office/officeart/2005/8/layout/orgChart1"/>
-    <dgm:cxn modelId="{9A18FFBC-D4CF-4742-96FE-E31F1E7B3A6E}" type="presOf" srcId="{28BA5C80-6A04-4292-895A-ECEF76EBBEFE}" destId="{7455E2DE-4ADC-4927-8D4D-A82CA152414F}" srcOrd="1" destOrd="0" presId="urn:microsoft.com/office/officeart/2005/8/layout/orgChart1"/>
-    <dgm:cxn modelId="{27066582-81DC-4CD8-9AFA-7E6B2A27654F}" type="presOf" srcId="{F9131AD0-6772-4D27-8033-C45129B6B247}" destId="{9E9DE85D-4B6C-453F-B91D-BC5E999CA788}" srcOrd="1" destOrd="0" presId="urn:microsoft.com/office/officeart/2005/8/layout/orgChart1"/>
-    <dgm:cxn modelId="{84C065E9-8526-4DFC-88BE-98DE66086FBF}" type="presOf" srcId="{8574E1B1-E72F-44B8-A094-C6E56F132127}" destId="{14188B6C-605E-4F58-9CF0-4C536BE8E90A}" srcOrd="0" destOrd="0" presId="urn:microsoft.com/office/officeart/2005/8/layout/orgChart1"/>
-    <dgm:cxn modelId="{5B607C62-3BD6-48F6-A47B-C09EA5DD82C6}" type="presOf" srcId="{D7439B22-FFE3-4971-BD48-3BCB9FE07DAC}" destId="{9F273112-DA52-4838-B68F-E6590F52D9B1}" srcOrd="0" destOrd="0" presId="urn:microsoft.com/office/officeart/2005/8/layout/orgChart1"/>
-    <dgm:cxn modelId="{36CA6D9F-2342-4518-95F5-829B39A2375D}" type="presOf" srcId="{61C12BB7-6101-4BE8-A0E5-0169D0A191C3}" destId="{4A3F5B5D-6EDC-4D41-B6AF-A11C207DB9B0}" srcOrd="0" destOrd="0" presId="urn:microsoft.com/office/officeart/2005/8/layout/orgChart1"/>
-    <dgm:cxn modelId="{319D9AF9-F112-4E17-88D8-F87B0964F315}" type="presOf" srcId="{2D918B54-5DB6-4EF3-9238-8329BE86DCB8}" destId="{FE048438-CF2B-4C55-810A-09B02B94C958}" srcOrd="0" destOrd="0" presId="urn:microsoft.com/office/officeart/2005/8/layout/orgChart1"/>
+    <dgm:cxn modelId="{0C71CA4E-8007-4EC6-8971-39E2FC9D7B50}" type="presOf" srcId="{3BDABCC9-EABD-42A5-A878-6A1A3EBB0C5F}" destId="{56374464-14D5-46F0-8DAE-106CDDCF6972}" srcOrd="1" destOrd="0" presId="urn:microsoft.com/office/officeart/2005/8/layout/orgChart1"/>
+    <dgm:cxn modelId="{8B6E172C-9A00-4A83-BEF9-8FF464947233}" type="presOf" srcId="{360FDBF1-1F70-469D-92E8-56242C336EB1}" destId="{BE95F126-6A0A-4C1D-9EF5-740E6E1B5A4F}" srcOrd="0" destOrd="0" presId="urn:microsoft.com/office/officeart/2005/8/layout/orgChart1"/>
+    <dgm:cxn modelId="{A72E6E5C-8F15-4025-95DD-840C3A8234A8}" type="presOf" srcId="{E8419AAC-756A-4A2A-B021-080228206D86}" destId="{314F4065-E841-4B4A-B85C-BF754E4965FB}" srcOrd="0" destOrd="0" presId="urn:microsoft.com/office/officeart/2005/8/layout/orgChart1"/>
     <dgm:cxn modelId="{6D47DF34-BB56-45BB-A872-3817F90C32B7}" srcId="{1E0F4C12-97BC-4042-BC67-950BF2C30A5A}" destId="{94746B66-3329-4F38-BB29-32A8C2CBE297}" srcOrd="3" destOrd="0" parTransId="{360FDBF1-1F70-469D-92E8-56242C336EB1}" sibTransId="{F9C7D285-9065-40F2-B77E-A3B769577E20}"/>
+    <dgm:cxn modelId="{DB60312E-E8E0-401E-B790-671364CBC671}" type="presOf" srcId="{1E0F4C12-97BC-4042-BC67-950BF2C30A5A}" destId="{440FA66A-6B47-4851-8F83-04F248FF283C}" srcOrd="1" destOrd="0" presId="urn:microsoft.com/office/officeart/2005/8/layout/orgChart1"/>
     <dgm:cxn modelId="{6C7FCB67-F9CC-4F78-B376-5E28CDEDB34F}" srcId="{DC69263E-9E27-4612-9AB2-D8AC3D957301}" destId="{07DE62C7-9476-4CE6-8F0B-44114D15F66C}" srcOrd="3" destOrd="0" parTransId="{D7439B22-FFE3-4971-BD48-3BCB9FE07DAC}" sibTransId="{C4EEC6EB-0CCC-4C11-BEDA-2368086859A2}"/>
-    <dgm:cxn modelId="{52A1292E-F123-404F-8F05-EC7320B0A72B}" type="presOf" srcId="{40721258-27DB-4EDE-83CD-D4733E1AE903}" destId="{978E6762-30B7-4938-9517-415CE4209186}" srcOrd="0" destOrd="0" presId="urn:microsoft.com/office/officeart/2005/8/layout/orgChart1"/>
-    <dgm:cxn modelId="{D4ECC04B-E2EA-412A-B777-72012B66B88C}" type="presOf" srcId="{B3A5EA6B-0343-4766-83B0-371C885754D8}" destId="{AFB20C31-ED9C-45CD-BBAD-7DBD65E499CE}" srcOrd="1" destOrd="0" presId="urn:microsoft.com/office/officeart/2005/8/layout/orgChart1"/>
+    <dgm:cxn modelId="{E1EE654E-5CF3-4C8C-A7B6-743A2DE786CC}" type="presOf" srcId="{7538B337-4180-4D36-9135-4BE652B394F8}" destId="{0AAB95F1-65E4-4307-8505-DA961D0850EC}" srcOrd="0" destOrd="0" presId="urn:microsoft.com/office/officeart/2005/8/layout/orgChart1"/>
+    <dgm:cxn modelId="{580550EB-F6D4-497F-B7CB-F12BFC1F019A}" type="presOf" srcId="{E049E02C-62F1-4614-A40B-9B1F656C03C5}" destId="{2D63C95C-582F-47E7-820B-94F3DA506757}" srcOrd="0" destOrd="0" presId="urn:microsoft.com/office/officeart/2005/8/layout/orgChart1"/>
+    <dgm:cxn modelId="{D3FC8120-CCA6-4FD8-BAD4-842B2460D424}" type="presOf" srcId="{EB537D8F-4F4A-4F30-AD7E-B06605A6E8DA}" destId="{0CE0365C-598F-47C3-870C-E631A49A3D24}" srcOrd="0" destOrd="0" presId="urn:microsoft.com/office/officeart/2005/8/layout/orgChart1"/>
+    <dgm:cxn modelId="{4C8D689E-BA15-4FBB-A027-7BD54D64587F}" type="presOf" srcId="{F9131AD0-6772-4D27-8033-C45129B6B247}" destId="{42FBAA4D-F207-4956-86BB-BED07FD7C60C}" srcOrd="0" destOrd="0" presId="urn:microsoft.com/office/officeart/2005/8/layout/orgChart1"/>
+    <dgm:cxn modelId="{37B63D35-F5AF-4328-B8A2-75847D39289E}" type="presOf" srcId="{1E0F4C12-97BC-4042-BC67-950BF2C30A5A}" destId="{2222A9AA-F608-4B49-B2C5-3FF0D126EFC9}" srcOrd="0" destOrd="0" presId="urn:microsoft.com/office/officeart/2005/8/layout/orgChart1"/>
+    <dgm:cxn modelId="{B2546D4E-0592-4355-BEF3-F301298882C7}" type="presOf" srcId="{3BDABCC9-EABD-42A5-A878-6A1A3EBB0C5F}" destId="{26F525D3-311B-4A74-9957-0BDA0FD2A339}" srcOrd="0" destOrd="0" presId="urn:microsoft.com/office/officeart/2005/8/layout/orgChart1"/>
+    <dgm:cxn modelId="{E79D75EC-2090-42BF-B40E-6568078AC0C9}" type="presOf" srcId="{29DE867D-9DE6-4C6A-8BD0-4EA8770C5180}" destId="{F4F1AD1E-71AD-4EC7-9CB6-1839ECA53C38}" srcOrd="1" destOrd="0" presId="urn:microsoft.com/office/officeart/2005/8/layout/orgChart1"/>
     <dgm:cxn modelId="{870BC81B-7460-4F36-ADF4-724ADBAAB405}" srcId="{DC69263E-9E27-4612-9AB2-D8AC3D957301}" destId="{E049E02C-62F1-4614-A40B-9B1F656C03C5}" srcOrd="2" destOrd="0" parTransId="{61C12BB7-6101-4BE8-A0E5-0169D0A191C3}" sibTransId="{BB4F97D9-D33F-4F36-B0BD-466C7CBD077F}"/>
-    <dgm:cxn modelId="{2C2E1266-C520-4D63-A9F0-EE0F719C73C4}" type="presOf" srcId="{07DE62C7-9476-4CE6-8F0B-44114D15F66C}" destId="{0F9E84A7-E830-4CA5-AF81-3585A1FE7CAC}" srcOrd="1" destOrd="0" presId="urn:microsoft.com/office/officeart/2005/8/layout/orgChart1"/>
     <dgm:cxn modelId="{20FFC091-ABF5-4832-9104-ABD7B10B3D70}" srcId="{E049E02C-62F1-4614-A40B-9B1F656C03C5}" destId="{7538B337-4180-4D36-9135-4BE652B394F8}" srcOrd="1" destOrd="0" parTransId="{ED625A94-3404-44E2-B9B7-3757C2F43F12}" sibTransId="{E39B3476-17FF-4BCD-841F-108FBEE9C8D2}"/>
-    <dgm:cxn modelId="{C162383D-3147-46F6-9942-64EB9ED2F0BB}" type="presOf" srcId="{93D11EA8-EB2F-45C3-B393-F7621720AC83}" destId="{E0466CA7-696E-4893-B383-91E7F2F82307}" srcOrd="0" destOrd="0" presId="urn:microsoft.com/office/officeart/2005/8/layout/orgChart1"/>
-    <dgm:cxn modelId="{EE5EC32E-F667-40B6-A053-E8C04AA83882}" type="presOf" srcId="{F978C10D-F043-4B43-85F0-A01D75AD7A23}" destId="{156E15A0-0874-45DF-956C-F8F8B3AAC131}" srcOrd="1" destOrd="0" presId="urn:microsoft.com/office/officeart/2005/8/layout/orgChart1"/>
-    <dgm:cxn modelId="{1C24046B-69A0-4D53-8B8B-D45674606950}" type="presOf" srcId="{EB537D8F-4F4A-4F30-AD7E-B06605A6E8DA}" destId="{0CE0365C-598F-47C3-870C-E631A49A3D24}" srcOrd="0" destOrd="0" presId="urn:microsoft.com/office/officeart/2005/8/layout/orgChart1"/>
+    <dgm:cxn modelId="{A285E702-45D5-46A2-A68F-EFE8D5377F0E}" type="presOf" srcId="{28BA5C80-6A04-4292-895A-ECEF76EBBEFE}" destId="{7455E2DE-4ADC-4927-8D4D-A82CA152414F}" srcOrd="1" destOrd="0" presId="urn:microsoft.com/office/officeart/2005/8/layout/orgChart1"/>
+    <dgm:cxn modelId="{DD1A9EC0-DF5E-48D3-B24F-1D078AEC176F}" type="presOf" srcId="{2AA7A521-664A-457D-89FB-B390F3B46E34}" destId="{486B2A97-80F0-4366-9004-80834ED4A0DC}" srcOrd="1" destOrd="0" presId="urn:microsoft.com/office/officeart/2005/8/layout/orgChart1"/>
     <dgm:cxn modelId="{2E5A60DB-4F5A-4C6F-A62B-74526764A90C}" srcId="{2AA7A521-664A-457D-89FB-B390F3B46E34}" destId="{1CD7577E-D521-4502-95A4-38752FBADF06}" srcOrd="0" destOrd="0" parTransId="{8574E1B1-E72F-44B8-A094-C6E56F132127}" sibTransId="{8686E6A8-3771-4B09-B492-7163077C8348}"/>
     <dgm:cxn modelId="{31BF5458-8CEB-4D5A-B4AF-C1C62E21282D}" srcId="{DC69263E-9E27-4612-9AB2-D8AC3D957301}" destId="{2AA7A521-664A-457D-89FB-B390F3B46E34}" srcOrd="0" destOrd="0" parTransId="{9876D5DE-28D2-4C51-94EF-9F7BDED045EF}" sibTransId="{F1EC203F-8D70-4445-99CA-0958BCCFDB19}"/>
+    <dgm:cxn modelId="{B0852C48-1464-4EAB-8A3A-1B2C79648FB6}" type="presOf" srcId="{07DE62C7-9476-4CE6-8F0B-44114D15F66C}" destId="{0F9E84A7-E830-4CA5-AF81-3585A1FE7CAC}" srcOrd="1" destOrd="0" presId="urn:microsoft.com/office/officeart/2005/8/layout/orgChart1"/>
+    <dgm:cxn modelId="{120567B8-4E67-4FC9-8022-54244660A334}" type="presOf" srcId="{B3A5EA6B-0343-4766-83B0-371C885754D8}" destId="{8F35D268-BFEA-437A-840C-CD4ED92830F2}" srcOrd="0" destOrd="0" presId="urn:microsoft.com/office/officeart/2005/8/layout/orgChart1"/>
+    <dgm:cxn modelId="{3786BADB-FDE7-44E9-9374-78DBAA169EB0}" type="presOf" srcId="{29DE867D-9DE6-4C6A-8BD0-4EA8770C5180}" destId="{18DADA22-F644-45BA-A067-8DD839953E47}" srcOrd="0" destOrd="0" presId="urn:microsoft.com/office/officeart/2005/8/layout/orgChart1"/>
+    <dgm:cxn modelId="{9AA38C1D-0A2D-4C5D-9CC5-01710508F6AB}" type="presOf" srcId="{93D11EA8-EB2F-45C3-B393-F7621720AC83}" destId="{E0466CA7-696E-4893-B383-91E7F2F82307}" srcOrd="0" destOrd="0" presId="urn:microsoft.com/office/officeart/2005/8/layout/orgChart1"/>
+    <dgm:cxn modelId="{8CAAD839-3134-43AB-8F1B-F31763F84CAF}" type="presOf" srcId="{8574E1B1-E72F-44B8-A094-C6E56F132127}" destId="{14188B6C-605E-4F58-9CF0-4C536BE8E90A}" srcOrd="0" destOrd="0" presId="urn:microsoft.com/office/officeart/2005/8/layout/orgChart1"/>
     <dgm:cxn modelId="{5BA77F9F-C502-4028-932A-197E0AB6B654}" srcId="{DC69263E-9E27-4612-9AB2-D8AC3D957301}" destId="{2D918B54-5DB6-4EF3-9238-8329BE86DCB8}" srcOrd="4" destOrd="0" parTransId="{671917CE-9701-4585-B19F-9D3D654CB713}" sibTransId="{056B3A12-F419-42DD-AD1A-1123FD1FC80B}"/>
+    <dgm:cxn modelId="{42D471E6-3769-4201-96B5-3C02E2D4DA6C}" type="presOf" srcId="{0CF9CA2C-2A32-4004-8EC6-ED4505A428FC}" destId="{85717821-601E-4687-B5EE-79C6FC568F11}" srcOrd="0" destOrd="0" presId="urn:microsoft.com/office/officeart/2005/8/layout/orgChart1"/>
     <dgm:cxn modelId="{9C4FB988-6AE5-4F33-B878-9BD4569A38C5}" srcId="{07DE62C7-9476-4CE6-8F0B-44114D15F66C}" destId="{B3A5EA6B-0343-4766-83B0-371C885754D8}" srcOrd="1" destOrd="0" parTransId="{8F9AF9D7-0B65-408F-934F-4ADF6503E001}" sibTransId="{9808B399-12A1-43B9-B896-925F45159530}"/>
-    <dgm:cxn modelId="{09A39270-5387-4A52-9BEA-F56621CFD52E}" type="presOf" srcId="{0CF9CA2C-2A32-4004-8EC6-ED4505A428FC}" destId="{85717821-601E-4687-B5EE-79C6FC568F11}" srcOrd="0" destOrd="0" presId="urn:microsoft.com/office/officeart/2005/8/layout/orgChart1"/>
-    <dgm:cxn modelId="{43CE3F74-D2A7-4CDE-A606-2FB39E834CDF}" type="presOf" srcId="{94746B66-3329-4F38-BB29-32A8C2CBE297}" destId="{16A025DA-A1A9-4E8F-8D97-FDDFF46EEBF9}" srcOrd="1" destOrd="0" presId="urn:microsoft.com/office/officeart/2005/8/layout/orgChart1"/>
-    <dgm:cxn modelId="{06A01989-92EB-45BE-8E5F-A56FEC88A7D5}" type="presOf" srcId="{5F91BA7A-689D-4BF8-BDBA-DE29853B7E6E}" destId="{94364151-EA9A-43D8-82A7-92FAC10EFED2}" srcOrd="1" destOrd="0" presId="urn:microsoft.com/office/officeart/2005/8/layout/orgChart1"/>
+    <dgm:cxn modelId="{3EC1657C-7ED6-4C68-8071-E653A411C413}" type="presOf" srcId="{FEC75873-C255-499E-9A03-C9A2E6011A8D}" destId="{77F2DFD9-A287-4EAD-B03C-BE89BFA94779}" srcOrd="1" destOrd="0" presId="urn:microsoft.com/office/officeart/2005/8/layout/orgChart1"/>
+    <dgm:cxn modelId="{598BEA74-A097-43E1-BC41-2587F81A5904}" type="presOf" srcId="{75C54797-39FA-4749-A138-78676CB46D31}" destId="{35942D37-E19C-48D0-A79C-CE15F3DBD3CF}" srcOrd="0" destOrd="0" presId="urn:microsoft.com/office/officeart/2005/8/layout/orgChart1"/>
     <dgm:cxn modelId="{AE2303BC-0CF2-40C2-A91E-3732637AE997}" srcId="{E049E02C-62F1-4614-A40B-9B1F656C03C5}" destId="{3BDABCC9-EABD-42A5-A878-6A1A3EBB0C5F}" srcOrd="2" destOrd="0" parTransId="{0CF9CA2C-2A32-4004-8EC6-ED4505A428FC}" sibTransId="{B902AAFB-B63E-4F2A-9F1A-B518234CAB88}"/>
+    <dgm:cxn modelId="{BE4C7A82-45FC-4396-859D-64BD32638F92}" type="presOf" srcId="{ED625A94-3404-44E2-B9B7-3757C2F43F12}" destId="{F57BBD2D-F838-46EA-9E48-2B66469FF015}" srcOrd="0" destOrd="0" presId="urn:microsoft.com/office/officeart/2005/8/layout/orgChart1"/>
     <dgm:cxn modelId="{671E3178-D797-4111-B820-E68453A5CC9A}" srcId="{2D918B54-5DB6-4EF3-9238-8329BE86DCB8}" destId="{29DE867D-9DE6-4C6A-8BD0-4EA8770C5180}" srcOrd="2" destOrd="0" parTransId="{EB537D8F-4F4A-4F30-AD7E-B06605A6E8DA}" sibTransId="{9764EF0C-60AD-4719-97DF-11E5FB1A499E}"/>
-    <dgm:cxn modelId="{378AC850-169D-4FB2-809C-8C92757B31F0}" type="presOf" srcId="{2AA7A521-664A-457D-89FB-B390F3B46E34}" destId="{486B2A97-80F0-4366-9004-80834ED4A0DC}" srcOrd="1" destOrd="0" presId="urn:microsoft.com/office/officeart/2005/8/layout/orgChart1"/>
-    <dgm:cxn modelId="{F2060E34-5A1F-41BF-B967-5EA1A79DC16C}" type="presOf" srcId="{3BDABCC9-EABD-42A5-A878-6A1A3EBB0C5F}" destId="{26F525D3-311B-4A74-9957-0BDA0FD2A339}" srcOrd="0" destOrd="0" presId="urn:microsoft.com/office/officeart/2005/8/layout/orgChart1"/>
-    <dgm:cxn modelId="{B049F18B-C797-4C0B-BDE1-24A94779AB5A}" type="presOf" srcId="{ED625A94-3404-44E2-B9B7-3757C2F43F12}" destId="{F57BBD2D-F838-46EA-9E48-2B66469FF015}" srcOrd="0" destOrd="0" presId="urn:microsoft.com/office/officeart/2005/8/layout/orgChart1"/>
-    <dgm:cxn modelId="{3A41B877-F7F6-449E-87BB-FC1EE33A6143}" type="presOf" srcId="{360FDBF1-1F70-469D-92E8-56242C336EB1}" destId="{BE95F126-6A0A-4C1D-9EF5-740E6E1B5A4F}" srcOrd="0" destOrd="0" presId="urn:microsoft.com/office/officeart/2005/8/layout/orgChart1"/>
-    <dgm:cxn modelId="{2E283441-7D03-4E5F-AFD1-800C29676B2A}" type="presOf" srcId="{2D918B54-5DB6-4EF3-9238-8329BE86DCB8}" destId="{FCC9C13B-DAA3-4339-B88B-8DC639F48A7F}" srcOrd="1" destOrd="0" presId="urn:microsoft.com/office/officeart/2005/8/layout/orgChart1"/>
+    <dgm:cxn modelId="{9FAF1539-65EA-4198-82AC-C3D86A541EA3}" type="presOf" srcId="{F64CEC55-DB4E-43B7-AB02-DFE5F76BA026}" destId="{DFA3D447-5126-4300-924A-6E02C3CD4E41}" srcOrd="1" destOrd="0" presId="urn:microsoft.com/office/officeart/2005/8/layout/orgChart1"/>
+    <dgm:cxn modelId="{218DB119-9F82-4D6B-A4EE-17A8CEF6D4DE}" type="presOf" srcId="{F978C10D-F043-4B43-85F0-A01D75AD7A23}" destId="{2ECDE611-8E19-4A45-BDC8-B8F1C8FCB669}" srcOrd="0" destOrd="0" presId="urn:microsoft.com/office/officeart/2005/8/layout/orgChart1"/>
+    <dgm:cxn modelId="{65297431-DA43-47D8-BF38-46223AB82FC7}" type="presOf" srcId="{AB7AB54E-B11F-4204-911D-6AE7DA8A558F}" destId="{8A802280-E0CF-4E20-BB2C-3ADF14790D9B}" srcOrd="0" destOrd="0" presId="urn:microsoft.com/office/officeart/2005/8/layout/orgChart1"/>
+    <dgm:cxn modelId="{BE905A17-88F6-438A-82B9-D7DE4BE3E843}" type="presOf" srcId="{E049E02C-62F1-4614-A40B-9B1F656C03C5}" destId="{9C758F59-C9FC-4DEC-A134-2013451E3721}" srcOrd="1" destOrd="0" presId="urn:microsoft.com/office/officeart/2005/8/layout/orgChart1"/>
     <dgm:cxn modelId="{4A0B8135-D33E-43CA-BF2E-BF58A2DF5A3F}" srcId="{E8419AAC-756A-4A2A-B021-080228206D86}" destId="{DC69263E-9E27-4612-9AB2-D8AC3D957301}" srcOrd="0" destOrd="0" parTransId="{60F6AE94-EC23-4396-8D26-1E233B565876}" sibTransId="{D40A5B68-3A8A-4CE2-8672-E78761072406}"/>
-    <dgm:cxn modelId="{89E78593-DE58-412D-9DCE-1EB11F1570FC}" type="presOf" srcId="{94746B66-3329-4F38-BB29-32A8C2CBE297}" destId="{FBD8492A-2031-4BE6-957B-07BF3914A768}" srcOrd="0" destOrd="0" presId="urn:microsoft.com/office/officeart/2005/8/layout/orgChart1"/>
-    <dgm:cxn modelId="{55B74038-4C6E-4959-B4B8-BD2FC9C1A0FF}" type="presOf" srcId="{1CD7577E-D521-4502-95A4-38752FBADF06}" destId="{613AEB90-9E67-4A14-A2D4-212A2E987D61}" srcOrd="0" destOrd="0" presId="urn:microsoft.com/office/officeart/2005/8/layout/orgChart1"/>
-    <dgm:cxn modelId="{EB2058D4-B454-4D0E-9954-865F0B227C4A}" type="presOf" srcId="{2AA7A521-664A-457D-89FB-B390F3B46E34}" destId="{7907BE6B-BD29-47EA-BCB7-B53B4A4F8810}" srcOrd="0" destOrd="0" presId="urn:microsoft.com/office/officeart/2005/8/layout/orgChart1"/>
-    <dgm:cxn modelId="{56CFC9E4-A0DA-4621-BF81-12560F0AE05F}" type="presOf" srcId="{D3D13B9D-8D6E-4D84-84F1-13EE3DE4A907}" destId="{B7315B79-7466-4653-BA7C-7FC9215CCCD2}" srcOrd="0" destOrd="0" presId="urn:microsoft.com/office/officeart/2005/8/layout/orgChart1"/>
-    <dgm:cxn modelId="{4DD62F14-343D-4232-B24E-602B88215D28}" type="presOf" srcId="{F978C10D-F043-4B43-85F0-A01D75AD7A23}" destId="{2ECDE611-8E19-4A45-BDC8-B8F1C8FCB669}" srcOrd="0" destOrd="0" presId="urn:microsoft.com/office/officeart/2005/8/layout/orgChart1"/>
-    <dgm:cxn modelId="{1783F31F-B91E-4363-B1EB-A74D4BDBDAB9}" type="presOf" srcId="{8F9AF9D7-0B65-408F-934F-4ADF6503E001}" destId="{162DC094-96D5-4019-A9CE-4E4670C5DF38}" srcOrd="0" destOrd="0" presId="urn:microsoft.com/office/officeart/2005/8/layout/orgChart1"/>
+    <dgm:cxn modelId="{192ED1C0-CA88-41FC-A02E-391509467BBE}" type="presOf" srcId="{F64CEC55-DB4E-43B7-AB02-DFE5F76BA026}" destId="{7484F528-15CC-4A1F-BB97-57DB4FD2DF01}" srcOrd="0" destOrd="0" presId="urn:microsoft.com/office/officeart/2005/8/layout/orgChart1"/>
+    <dgm:cxn modelId="{7B78A29B-7DE1-4AFE-86D6-E20A6FA2439F}" type="presOf" srcId="{40721258-27DB-4EDE-83CD-D4733E1AE903}" destId="{978E6762-30B7-4938-9517-415CE4209186}" srcOrd="0" destOrd="0" presId="urn:microsoft.com/office/officeart/2005/8/layout/orgChart1"/>
+    <dgm:cxn modelId="{28A866B8-06FE-41DD-A9EA-89E41A6B4BCE}" type="presOf" srcId="{F9131AD0-6772-4D27-8033-C45129B6B247}" destId="{9E9DE85D-4B6C-453F-B91D-BC5E999CA788}" srcOrd="1" destOrd="0" presId="urn:microsoft.com/office/officeart/2005/8/layout/orgChart1"/>
+    <dgm:cxn modelId="{21E4A9F6-66A1-4326-8749-436B8F5D20BF}" type="presOf" srcId="{143AD274-DB82-4048-A449-18AF42664924}" destId="{CF9EA050-E467-4B34-811C-09394D21E1DE}" srcOrd="0" destOrd="0" presId="urn:microsoft.com/office/officeart/2005/8/layout/orgChart1"/>
+    <dgm:cxn modelId="{A82B5B1E-708F-461C-ADE9-DE13CC8EB6A5}" type="presOf" srcId="{2AA7A521-664A-457D-89FB-B390F3B46E34}" destId="{7907BE6B-BD29-47EA-BCB7-B53B4A4F8810}" srcOrd="0" destOrd="0" presId="urn:microsoft.com/office/officeart/2005/8/layout/orgChart1"/>
+    <dgm:cxn modelId="{0325A84B-2B0B-4A9E-9004-A4E5F6117461}" type="presOf" srcId="{7538B337-4180-4D36-9135-4BE652B394F8}" destId="{FBEE7191-EE97-44BF-BFC9-51C9FAB9454C}" srcOrd="1" destOrd="0" presId="urn:microsoft.com/office/officeart/2005/8/layout/orgChart1"/>
+    <dgm:cxn modelId="{3C0F8BFF-2018-417E-9B44-0115B11002A7}" type="presOf" srcId="{75C54797-39FA-4749-A138-78676CB46D31}" destId="{390557AB-0864-4184-97CC-B171DCEE831A}" srcOrd="1" destOrd="0" presId="urn:microsoft.com/office/officeart/2005/8/layout/orgChart1"/>
+    <dgm:cxn modelId="{C851D694-7612-4EB9-B52A-C521DBCF0FE6}" type="presOf" srcId="{61C12BB7-6101-4BE8-A0E5-0169D0A191C3}" destId="{4A3F5B5D-6EDC-4D41-B6AF-A11C207DB9B0}" srcOrd="0" destOrd="0" presId="urn:microsoft.com/office/officeart/2005/8/layout/orgChart1"/>
     <dgm:cxn modelId="{B5F90258-5E26-40A1-8B91-A12695ECE8BE}" srcId="{07DE62C7-9476-4CE6-8F0B-44114D15F66C}" destId="{F978C10D-F043-4B43-85F0-A01D75AD7A23}" srcOrd="0" destOrd="0" parTransId="{40721258-27DB-4EDE-83CD-D4733E1AE903}" sibTransId="{C005F358-01A5-4974-85E8-55481883C0CC}"/>
-    <dgm:cxn modelId="{DD2E50C6-1B19-40C5-B775-D231D1CC9F04}" type="presOf" srcId="{75C54797-39FA-4749-A138-78676CB46D31}" destId="{390557AB-0864-4184-97CC-B171DCEE831A}" srcOrd="1" destOrd="0" presId="urn:microsoft.com/office/officeart/2005/8/layout/orgChart1"/>
-    <dgm:cxn modelId="{C152B15E-6EBA-4AB0-A76F-EF9BFA65B696}" type="presOf" srcId="{143AD274-DB82-4048-A449-18AF42664924}" destId="{CF9EA050-E467-4B34-811C-09394D21E1DE}" srcOrd="0" destOrd="0" presId="urn:microsoft.com/office/officeart/2005/8/layout/orgChart1"/>
-    <dgm:cxn modelId="{FD7B7A1A-9187-44E4-9D35-F151D7BF9C3C}" type="presOf" srcId="{A43AB719-CBBE-4CB8-A48F-7E2B56A811CB}" destId="{1EDDDE33-A1B9-400F-BA05-A22723D599C7}" srcOrd="0" destOrd="0" presId="urn:microsoft.com/office/officeart/2005/8/layout/orgChart1"/>
-    <dgm:cxn modelId="{18497249-1ECB-4A00-9D45-88C35BACBA59}" type="presOf" srcId="{07DE62C7-9476-4CE6-8F0B-44114D15F66C}" destId="{489837F3-F773-4826-A238-0DF923248C7C}" srcOrd="0" destOrd="0" presId="urn:microsoft.com/office/officeart/2005/8/layout/orgChart1"/>
-    <dgm:cxn modelId="{877D01D2-EDD8-4813-89E5-5ED7C92AA3D8}" type="presOf" srcId="{3BDABCC9-EABD-42A5-A878-6A1A3EBB0C5F}" destId="{56374464-14D5-46F0-8DAE-106CDDCF6972}" srcOrd="1" destOrd="0" presId="urn:microsoft.com/office/officeart/2005/8/layout/orgChart1"/>
-    <dgm:cxn modelId="{663318AB-C4B2-40FA-B2B8-76062922D109}" type="presOf" srcId="{07285192-386E-4097-8534-7E29182E4D4A}" destId="{434C9860-AF55-41C6-8218-E7A8BA3F933C}" srcOrd="0" destOrd="0" presId="urn:microsoft.com/office/officeart/2005/8/layout/orgChart1"/>
-    <dgm:cxn modelId="{7F5990EB-9469-4CE0-9AC5-E21D9A3351F1}" type="presOf" srcId="{E8419AAC-756A-4A2A-B021-080228206D86}" destId="{314F4065-E841-4B4A-B85C-BF754E4965FB}" srcOrd="0" destOrd="0" presId="urn:microsoft.com/office/officeart/2005/8/layout/orgChart1"/>
-    <dgm:cxn modelId="{EFC46620-EE34-4C39-91E0-004BCBE7CEC1}" type="presOf" srcId="{7538B337-4180-4D36-9135-4BE652B394F8}" destId="{FBEE7191-EE97-44BF-BFC9-51C9FAB9454C}" srcOrd="1" destOrd="0" presId="urn:microsoft.com/office/officeart/2005/8/layout/orgChart1"/>
-    <dgm:cxn modelId="{69E47D0D-59CA-40D3-A1D9-6D2EB044443A}" type="presOf" srcId="{5F91BA7A-689D-4BF8-BDBA-DE29853B7E6E}" destId="{90C222E0-2F0E-4614-A69D-908AB1591D86}" srcOrd="0" destOrd="0" presId="urn:microsoft.com/office/officeart/2005/8/layout/orgChart1"/>
-    <dgm:cxn modelId="{E733C5D8-8C74-4021-81DC-ED5ECD3BBB62}" type="presOf" srcId="{FEC75873-C255-499E-9A03-C9A2E6011A8D}" destId="{77F2DFD9-A287-4EAD-B03C-BE89BFA94779}" srcOrd="1" destOrd="0" presId="urn:microsoft.com/office/officeart/2005/8/layout/orgChart1"/>
+    <dgm:cxn modelId="{C0D63084-0581-4944-BBD1-52CA886D7B2E}" type="presOf" srcId="{F978C10D-F043-4B43-85F0-A01D75AD7A23}" destId="{156E15A0-0874-45DF-956C-F8F8B3AAC131}" srcOrd="1" destOrd="0" presId="urn:microsoft.com/office/officeart/2005/8/layout/orgChart1"/>
+    <dgm:cxn modelId="{1AEFA45C-2F01-4E5E-ABCD-56C1741E86E8}" type="presOf" srcId="{94746B66-3329-4F38-BB29-32A8C2CBE297}" destId="{16A025DA-A1A9-4E8F-8D97-FDDFF46EEBF9}" srcOrd="1" destOrd="0" presId="urn:microsoft.com/office/officeart/2005/8/layout/orgChart1"/>
+    <dgm:cxn modelId="{41BDC86A-5C10-4120-9327-36A45C008593}" type="presOf" srcId="{28BA5C80-6A04-4292-895A-ECEF76EBBEFE}" destId="{238A0426-48D5-4931-8F92-AD2EDC998C82}" srcOrd="0" destOrd="0" presId="urn:microsoft.com/office/officeart/2005/8/layout/orgChart1"/>
+    <dgm:cxn modelId="{5FB3821C-858A-49B1-B829-0A144FB86DF3}" type="presOf" srcId="{D7439B22-FFE3-4971-BD48-3BCB9FE07DAC}" destId="{9F273112-DA52-4838-B68F-E6590F52D9B1}" srcOrd="0" destOrd="0" presId="urn:microsoft.com/office/officeart/2005/8/layout/orgChart1"/>
+    <dgm:cxn modelId="{BB7A057C-99AE-49CE-AC89-F485F7189F4D}" type="presOf" srcId="{07285192-386E-4097-8534-7E29182E4D4A}" destId="{434C9860-AF55-41C6-8218-E7A8BA3F933C}" srcOrd="0" destOrd="0" presId="urn:microsoft.com/office/officeart/2005/8/layout/orgChart1"/>
     <dgm:cxn modelId="{1A9C45FD-0198-4F60-8A00-9085C619ACB4}" srcId="{1E0F4C12-97BC-4042-BC67-950BF2C30A5A}" destId="{F9131AD0-6772-4D27-8033-C45129B6B247}" srcOrd="0" destOrd="0" parTransId="{93D11EA8-EB2F-45C3-B393-F7621720AC83}" sibTransId="{73E33E1B-4A31-4BD3-B770-E37F3E4EECCE}"/>
-    <dgm:cxn modelId="{6A5E8728-698F-4BA5-AC9C-66EFF03C6570}" type="presOf" srcId="{FEC75873-C255-499E-9A03-C9A2E6011A8D}" destId="{62A1DD23-FAC9-438D-825E-C63E12E7DA47}" srcOrd="0" destOrd="0" presId="urn:microsoft.com/office/officeart/2005/8/layout/orgChart1"/>
-    <dgm:cxn modelId="{1C4B3960-8EC3-4BF5-8D9A-7DDB1FA651AA}" type="presOf" srcId="{1E0F4C12-97BC-4042-BC67-950BF2C30A5A}" destId="{440FA66A-6B47-4851-8F83-04F248FF283C}" srcOrd="1" destOrd="0" presId="urn:microsoft.com/office/officeart/2005/8/layout/orgChart1"/>
-    <dgm:cxn modelId="{DE4BBE90-610D-4D66-BFAC-861AD1671FB8}" type="presOf" srcId="{C8E3DDE2-18F4-4A52-971B-00DF1A10C5A8}" destId="{7F768AFA-2D38-4CAA-9595-4ED2DCEBEFC6}" srcOrd="0" destOrd="0" presId="urn:microsoft.com/office/officeart/2005/8/layout/orgChart1"/>
-    <dgm:cxn modelId="{B56D63D4-6554-41AA-A20C-24F9C055E3C7}" type="presOf" srcId="{F64CEC55-DB4E-43B7-AB02-DFE5F76BA026}" destId="{DFA3D447-5126-4300-924A-6E02C3CD4E41}" srcOrd="1" destOrd="0" presId="urn:microsoft.com/office/officeart/2005/8/layout/orgChart1"/>
-    <dgm:cxn modelId="{216FC03A-08F4-4ACB-92F4-4E55AE39E95D}" type="presOf" srcId="{7538B337-4180-4D36-9135-4BE652B394F8}" destId="{0AAB95F1-65E4-4307-8505-DA961D0850EC}" srcOrd="0" destOrd="0" presId="urn:microsoft.com/office/officeart/2005/8/layout/orgChart1"/>
-    <dgm:cxn modelId="{DC9AECC8-6F45-4605-9DDA-13A2740F0E32}" type="presOf" srcId="{F64CEC55-DB4E-43B7-AB02-DFE5F76BA026}" destId="{7484F528-15CC-4A1F-BB97-57DB4FD2DF01}" srcOrd="0" destOrd="0" presId="urn:microsoft.com/office/officeart/2005/8/layout/orgChart1"/>
-    <dgm:cxn modelId="{3478440C-D442-4528-B606-C6EA4AA01933}" type="presOf" srcId="{AB7AB54E-B11F-4204-911D-6AE7DA8A558F}" destId="{8A802280-E0CF-4E20-BB2C-3ADF14790D9B}" srcOrd="0" destOrd="0" presId="urn:microsoft.com/office/officeart/2005/8/layout/orgChart1"/>
-    <dgm:cxn modelId="{0EAF1FB0-7A36-4554-83B6-A82403EEFE79}" type="presOf" srcId="{B3A5EA6B-0343-4766-83B0-371C885754D8}" destId="{8F35D268-BFEA-437A-840C-CD4ED92830F2}" srcOrd="0" destOrd="0" presId="urn:microsoft.com/office/officeart/2005/8/layout/orgChart1"/>
-    <dgm:cxn modelId="{AA7D18E6-9966-4909-934E-7AA9E034A998}" type="presOf" srcId="{75C54797-39FA-4749-A138-78676CB46D31}" destId="{35942D37-E19C-48D0-A79C-CE15F3DBD3CF}" srcOrd="0" destOrd="0" presId="urn:microsoft.com/office/officeart/2005/8/layout/orgChart1"/>
+    <dgm:cxn modelId="{17B94271-D281-42FA-B48F-FAE9B48CE286}" type="presOf" srcId="{2D918B54-5DB6-4EF3-9238-8329BE86DCB8}" destId="{FE048438-CF2B-4C55-810A-09B02B94C958}" srcOrd="0" destOrd="0" presId="urn:microsoft.com/office/officeart/2005/8/layout/orgChart1"/>
+    <dgm:cxn modelId="{5E7A1279-898D-4458-A2D5-7D48F3E195CC}" type="presOf" srcId="{94746B66-3329-4F38-BB29-32A8C2CBE297}" destId="{FBD8492A-2031-4BE6-957B-07BF3914A768}" srcOrd="0" destOrd="0" presId="urn:microsoft.com/office/officeart/2005/8/layout/orgChart1"/>
+    <dgm:cxn modelId="{FDE87140-BC0B-4785-83CD-1A37CEC7199C}" type="presOf" srcId="{07DE62C7-9476-4CE6-8F0B-44114D15F66C}" destId="{489837F3-F773-4826-A238-0DF923248C7C}" srcOrd="0" destOrd="0" presId="urn:microsoft.com/office/officeart/2005/8/layout/orgChart1"/>
+    <dgm:cxn modelId="{233CBA7C-AAF2-497D-B89E-0135969D8D3E}" type="presOf" srcId="{FEC75873-C255-499E-9A03-C9A2E6011A8D}" destId="{62A1DD23-FAC9-438D-825E-C63E12E7DA47}" srcOrd="0" destOrd="0" presId="urn:microsoft.com/office/officeart/2005/8/layout/orgChart1"/>
+    <dgm:cxn modelId="{DA30856F-A4DD-4461-8212-E8AA1FDBB7E0}" type="presOf" srcId="{A43AB719-CBBE-4CB8-A48F-7E2B56A811CB}" destId="{1EDDDE33-A1B9-400F-BA05-A22723D599C7}" srcOrd="0" destOrd="0" presId="urn:microsoft.com/office/officeart/2005/8/layout/orgChart1"/>
+    <dgm:cxn modelId="{74D00E11-7D5F-4388-AB42-EDC6FCF6323F}" type="presOf" srcId="{5F91BA7A-689D-4BF8-BDBA-DE29853B7E6E}" destId="{94364151-EA9A-43D8-82A7-92FAC10EFED2}" srcOrd="1" destOrd="0" presId="urn:microsoft.com/office/officeart/2005/8/layout/orgChart1"/>
+    <dgm:cxn modelId="{C3CF0298-B89F-4FDA-B7B2-E14807ABCF47}" type="presOf" srcId="{DC69263E-9E27-4612-9AB2-D8AC3D957301}" destId="{8EC8479F-04FB-4941-B2B0-179EBF42BBCB}" srcOrd="0" destOrd="0" presId="urn:microsoft.com/office/officeart/2005/8/layout/orgChart1"/>
+    <dgm:cxn modelId="{4308D68C-D6F7-4543-BF11-E1791666870E}" type="presOf" srcId="{C8E3DDE2-18F4-4A52-971B-00DF1A10C5A8}" destId="{7F768AFA-2D38-4CAA-9595-4ED2DCEBEFC6}" srcOrd="0" destOrd="0" presId="urn:microsoft.com/office/officeart/2005/8/layout/orgChart1"/>
+    <dgm:cxn modelId="{F310EAA3-A67C-47CA-A5C7-6E8BB1FCC395}" type="presOf" srcId="{DC69263E-9E27-4612-9AB2-D8AC3D957301}" destId="{639FC796-9021-40A8-9180-E76508732133}" srcOrd="1" destOrd="0" presId="urn:microsoft.com/office/officeart/2005/8/layout/orgChart1"/>
     <dgm:cxn modelId="{41035B53-97D0-4DFD-92F8-0A34814713FC}" srcId="{2D918B54-5DB6-4EF3-9238-8329BE86DCB8}" destId="{F64CEC55-DB4E-43B7-AB02-DFE5F76BA026}" srcOrd="0" destOrd="0" parTransId="{AB7AB54E-B11F-4204-911D-6AE7DA8A558F}" sibTransId="{2BE3D0BB-A1CD-4E8D-BBB0-DD1155C43C0D}"/>
-    <dgm:cxn modelId="{2F64A2D4-9F03-4473-97EA-23E0C3740C75}" type="presOf" srcId="{1CD7577E-D521-4502-95A4-38752FBADF06}" destId="{3BFB47D7-36C9-4EEB-BD6B-6B41F9D89386}" srcOrd="1" destOrd="0" presId="urn:microsoft.com/office/officeart/2005/8/layout/orgChart1"/>
+    <dgm:cxn modelId="{A4847445-8BBC-4E9B-918E-1E593D14EEF3}" type="presOf" srcId="{1CD7577E-D521-4502-95A4-38752FBADF06}" destId="{3BFB47D7-36C9-4EEB-BD6B-6B41F9D89386}" srcOrd="1" destOrd="0" presId="urn:microsoft.com/office/officeart/2005/8/layout/orgChart1"/>
+    <dgm:cxn modelId="{23ABD6E4-B8D4-4B21-8F3C-55E7C979DE32}" type="presOf" srcId="{D3D13B9D-8D6E-4D84-84F1-13EE3DE4A907}" destId="{B7315B79-7466-4653-BA7C-7FC9215CCCD2}" srcOrd="0" destOrd="0" presId="urn:microsoft.com/office/officeart/2005/8/layout/orgChart1"/>
     <dgm:cxn modelId="{EA9D74B1-6B7D-4683-BB42-95BE0CDC00EB}" srcId="{1E0F4C12-97BC-4042-BC67-950BF2C30A5A}" destId="{28BA5C80-6A04-4292-895A-ECEF76EBBEFE}" srcOrd="2" destOrd="0" parTransId="{07285192-386E-4097-8534-7E29182E4D4A}" sibTransId="{5AE07EF4-82C7-4986-B4CE-CC4341452FC6}"/>
+    <dgm:cxn modelId="{5D21175B-CC75-4D0F-BC78-4EC642BDE059}" type="presOf" srcId="{5F91BA7A-689D-4BF8-BDBA-DE29853B7E6E}" destId="{90C222E0-2F0E-4614-A69D-908AB1591D86}" srcOrd="0" destOrd="0" presId="urn:microsoft.com/office/officeart/2005/8/layout/orgChart1"/>
+    <dgm:cxn modelId="{567B51F9-0219-49C9-A867-7B4BD10FAC81}" type="presOf" srcId="{8F9AF9D7-0B65-408F-934F-4ADF6503E001}" destId="{162DC094-96D5-4019-A9CE-4E4670C5DF38}" srcOrd="0" destOrd="0" presId="urn:microsoft.com/office/officeart/2005/8/layout/orgChart1"/>
+    <dgm:cxn modelId="{90D78786-DE26-4075-ADF9-CDC647809D45}" type="presOf" srcId="{B3A5EA6B-0343-4766-83B0-371C885754D8}" destId="{AFB20C31-ED9C-45CD-BBAD-7DBD65E499CE}" srcOrd="1" destOrd="0" presId="urn:microsoft.com/office/officeart/2005/8/layout/orgChart1"/>
     <dgm:cxn modelId="{B3921401-A6D7-4070-808F-37A702289B80}" srcId="{E049E02C-62F1-4614-A40B-9B1F656C03C5}" destId="{FEC75873-C255-499E-9A03-C9A2E6011A8D}" srcOrd="0" destOrd="0" parTransId="{C8E3DDE2-18F4-4A52-971B-00DF1A10C5A8}" sibTransId="{737C1B14-CA70-4765-8428-0266D7DD884A}"/>
-    <dgm:cxn modelId="{5207C20B-CDB0-4C22-800D-B6BA1E168EE7}" type="presOf" srcId="{F9131AD0-6772-4D27-8033-C45129B6B247}" destId="{42FBAA4D-F207-4956-86BB-BED07FD7C60C}" srcOrd="0" destOrd="0" presId="urn:microsoft.com/office/officeart/2005/8/layout/orgChart1"/>
-    <dgm:cxn modelId="{4A14D438-58FD-4FD6-AE62-AB1912C59217}" type="presOf" srcId="{DC69263E-9E27-4612-9AB2-D8AC3D957301}" destId="{639FC796-9021-40A8-9180-E76508732133}" srcOrd="1" destOrd="0" presId="urn:microsoft.com/office/officeart/2005/8/layout/orgChart1"/>
-    <dgm:cxn modelId="{2012CAEF-6FDD-4B78-A636-10FCEDBEBDA6}" type="presOf" srcId="{E049E02C-62F1-4614-A40B-9B1F656C03C5}" destId="{2D63C95C-582F-47E7-820B-94F3DA506757}" srcOrd="0" destOrd="0" presId="urn:microsoft.com/office/officeart/2005/8/layout/orgChart1"/>
     <dgm:cxn modelId="{580816A3-274B-4FFA-97CA-2DB046062E4D}" srcId="{2D918B54-5DB6-4EF3-9238-8329BE86DCB8}" destId="{75C54797-39FA-4749-A138-78676CB46D31}" srcOrd="1" destOrd="0" parTransId="{A43AB719-CBBE-4CB8-A48F-7E2B56A811CB}" sibTransId="{35A3B8CB-60D0-4044-AF36-3ECCEBF1533A}"/>
     <dgm:cxn modelId="{7AC6D0D2-CA52-453B-B957-4F5054CF1FF3}" srcId="{DC69263E-9E27-4612-9AB2-D8AC3D957301}" destId="{1E0F4C12-97BC-4042-BC67-950BF2C30A5A}" srcOrd="1" destOrd="0" parTransId="{143AD274-DB82-4048-A449-18AF42664924}" sibTransId="{A98C953F-C4CA-471C-9358-60708C09D29B}"/>
-    <dgm:cxn modelId="{042B77E2-A693-4B11-AB4E-EB7C5E13DDA9}" type="presOf" srcId="{671917CE-9701-4585-B19F-9D3D654CB713}" destId="{B471EF35-70BF-448D-91BB-5F077FE5FF92}" srcOrd="0" destOrd="0" presId="urn:microsoft.com/office/officeart/2005/8/layout/orgChart1"/>
-    <dgm:cxn modelId="{CD59B9C9-CA3D-46F8-9832-892583A35B80}" type="presOf" srcId="{9876D5DE-28D2-4C51-94EF-9F7BDED045EF}" destId="{BD3F8A4E-02CE-4791-A731-C587FF17FCA9}" srcOrd="0" destOrd="0" presId="urn:microsoft.com/office/officeart/2005/8/layout/orgChart1"/>
-    <dgm:cxn modelId="{ED82D4B8-BACC-4F23-972B-7DC98107175C}" type="presOf" srcId="{DC69263E-9E27-4612-9AB2-D8AC3D957301}" destId="{8EC8479F-04FB-4941-B2B0-179EBF42BBCB}" srcOrd="0" destOrd="0" presId="urn:microsoft.com/office/officeart/2005/8/layout/orgChart1"/>
-    <dgm:cxn modelId="{F722D896-5181-41B0-9E32-1C8450691D32}" type="presOf" srcId="{29DE867D-9DE6-4C6A-8BD0-4EA8770C5180}" destId="{18DADA22-F644-45BA-A067-8DD839953E47}" srcOrd="0" destOrd="0" presId="urn:microsoft.com/office/officeart/2005/8/layout/orgChart1"/>
+    <dgm:cxn modelId="{FCEE299F-3266-4C82-838B-9340CCD4ABF0}" type="presOf" srcId="{9876D5DE-28D2-4C51-94EF-9F7BDED045EF}" destId="{BD3F8A4E-02CE-4791-A731-C587FF17FCA9}" srcOrd="0" destOrd="0" presId="urn:microsoft.com/office/officeart/2005/8/layout/orgChart1"/>
+    <dgm:cxn modelId="{FF6094C1-F7B2-4F9B-9CC7-80D54E670C04}" type="presOf" srcId="{2D918B54-5DB6-4EF3-9238-8329BE86DCB8}" destId="{FCC9C13B-DAA3-4339-B88B-8DC639F48A7F}" srcOrd="1" destOrd="0" presId="urn:microsoft.com/office/officeart/2005/8/layout/orgChart1"/>
+    <dgm:cxn modelId="{E7B717CD-4A04-4D3B-ACC4-E980561DC151}" type="presOf" srcId="{671917CE-9701-4585-B19F-9D3D654CB713}" destId="{B471EF35-70BF-448D-91BB-5F077FE5FF92}" srcOrd="0" destOrd="0" presId="urn:microsoft.com/office/officeart/2005/8/layout/orgChart1"/>
+    <dgm:cxn modelId="{55A6EC4D-A0A1-4D01-930D-2E0E1FEAB755}" type="presOf" srcId="{1CD7577E-D521-4502-95A4-38752FBADF06}" destId="{613AEB90-9E67-4A14-A2D4-212A2E987D61}" srcOrd="0" destOrd="0" presId="urn:microsoft.com/office/officeart/2005/8/layout/orgChart1"/>
     <dgm:cxn modelId="{B424EC04-C31B-436B-980B-B27226D8B9C2}" srcId="{1E0F4C12-97BC-4042-BC67-950BF2C30A5A}" destId="{5F91BA7A-689D-4BF8-BDBA-DE29853B7E6E}" srcOrd="1" destOrd="0" parTransId="{D3D13B9D-8D6E-4D84-84F1-13EE3DE4A907}" sibTransId="{8C1BC805-157A-42F1-971E-5A1BC3496515}"/>
-    <dgm:cxn modelId="{B439F850-BB3E-40D7-BA65-155B46BA9F21}" type="presParOf" srcId="{314F4065-E841-4B4A-B85C-BF754E4965FB}" destId="{8AA4F1C3-8A64-46E0-A692-5F9B601D37E4}" srcOrd="0" destOrd="0" presId="urn:microsoft.com/office/officeart/2005/8/layout/orgChart1"/>
-    <dgm:cxn modelId="{0F0C8770-00B7-4DC3-9383-A5EFABDA136E}" type="presParOf" srcId="{8AA4F1C3-8A64-46E0-A692-5F9B601D37E4}" destId="{D541BEC1-BC39-4A35-8EAE-5C10957E5AD3}" srcOrd="0" destOrd="0" presId="urn:microsoft.com/office/officeart/2005/8/layout/orgChart1"/>
-    <dgm:cxn modelId="{EE4BC9A0-0A54-4D04-9AC9-44FB48480A25}" type="presParOf" srcId="{D541BEC1-BC39-4A35-8EAE-5C10957E5AD3}" destId="{8EC8479F-04FB-4941-B2B0-179EBF42BBCB}" srcOrd="0" destOrd="0" presId="urn:microsoft.com/office/officeart/2005/8/layout/orgChart1"/>
-    <dgm:cxn modelId="{7EAA6451-5666-4524-8EBA-B5B237E6006E}" type="presParOf" srcId="{D541BEC1-BC39-4A35-8EAE-5C10957E5AD3}" destId="{639FC796-9021-40A8-9180-E76508732133}" srcOrd="1" destOrd="0" presId="urn:microsoft.com/office/officeart/2005/8/layout/orgChart1"/>
-    <dgm:cxn modelId="{0FFDC2A1-86FF-4DCF-8C74-2D01D764CE18}" type="presParOf" srcId="{8AA4F1C3-8A64-46E0-A692-5F9B601D37E4}" destId="{BDC995B5-9933-43D1-AF90-451B4793F615}" srcOrd="1" destOrd="0" presId="urn:microsoft.com/office/officeart/2005/8/layout/orgChart1"/>
-    <dgm:cxn modelId="{1B37EA23-1BC3-4AF1-9A8C-431FA517D1C4}" type="presParOf" srcId="{BDC995B5-9933-43D1-AF90-451B4793F615}" destId="{BD3F8A4E-02CE-4791-A731-C587FF17FCA9}" srcOrd="0" destOrd="0" presId="urn:microsoft.com/office/officeart/2005/8/layout/orgChart1"/>
-    <dgm:cxn modelId="{D0822F82-5C32-4230-9209-FF37F25AA988}" type="presParOf" srcId="{BDC995B5-9933-43D1-AF90-451B4793F615}" destId="{2200EC36-5029-4107-BD84-3E503E5CBC30}" srcOrd="1" destOrd="0" presId="urn:microsoft.com/office/officeart/2005/8/layout/orgChart1"/>
-    <dgm:cxn modelId="{016BFD37-2005-49B5-857C-1E227373A79A}" type="presParOf" srcId="{2200EC36-5029-4107-BD84-3E503E5CBC30}" destId="{5CF11921-900A-4491-B59A-B33EAC23CE40}" srcOrd="0" destOrd="0" presId="urn:microsoft.com/office/officeart/2005/8/layout/orgChart1"/>
-    <dgm:cxn modelId="{579BB35F-7EC8-47BE-8747-0A789558952F}" type="presParOf" srcId="{5CF11921-900A-4491-B59A-B33EAC23CE40}" destId="{7907BE6B-BD29-47EA-BCB7-B53B4A4F8810}" srcOrd="0" destOrd="0" presId="urn:microsoft.com/office/officeart/2005/8/layout/orgChart1"/>
-    <dgm:cxn modelId="{3A77BC84-C13D-40C0-A407-0D3563DCFD4F}" type="presParOf" srcId="{5CF11921-900A-4491-B59A-B33EAC23CE40}" destId="{486B2A97-80F0-4366-9004-80834ED4A0DC}" srcOrd="1" destOrd="0" presId="urn:microsoft.com/office/officeart/2005/8/layout/orgChart1"/>
-    <dgm:cxn modelId="{47C51DE0-6D8E-454B-9071-F0899B8F53AB}" type="presParOf" srcId="{2200EC36-5029-4107-BD84-3E503E5CBC30}" destId="{E3EE42CF-D199-4B2F-9916-D9A6DC26E629}" srcOrd="1" destOrd="0" presId="urn:microsoft.com/office/officeart/2005/8/layout/orgChart1"/>
-    <dgm:cxn modelId="{024472C5-31F0-453B-AE96-3BB1F667F77B}" type="presParOf" srcId="{E3EE42CF-D199-4B2F-9916-D9A6DC26E629}" destId="{14188B6C-605E-4F58-9CF0-4C536BE8E90A}" srcOrd="0" destOrd="0" presId="urn:microsoft.com/office/officeart/2005/8/layout/orgChart1"/>
-    <dgm:cxn modelId="{5160570E-064F-40B9-9D4C-B0FC093901D5}" type="presParOf" srcId="{E3EE42CF-D199-4B2F-9916-D9A6DC26E629}" destId="{003CA6A6-1446-4A54-A788-A64BEEC9479B}" srcOrd="1" destOrd="0" presId="urn:microsoft.com/office/officeart/2005/8/layout/orgChart1"/>
-    <dgm:cxn modelId="{9D730B1F-6911-4512-8064-6CB01A864C10}" type="presParOf" srcId="{003CA6A6-1446-4A54-A788-A64BEEC9479B}" destId="{07CEA23B-2EF7-4A94-9ACC-303FC74A1C29}" srcOrd="0" destOrd="0" presId="urn:microsoft.com/office/officeart/2005/8/layout/orgChart1"/>
-    <dgm:cxn modelId="{1E6D3494-9104-4C74-8D44-82770229D842}" type="presParOf" srcId="{07CEA23B-2EF7-4A94-9ACC-303FC74A1C29}" destId="{613AEB90-9E67-4A14-A2D4-212A2E987D61}" srcOrd="0" destOrd="0" presId="urn:microsoft.com/office/officeart/2005/8/layout/orgChart1"/>
-    <dgm:cxn modelId="{8CFD2439-03D7-427F-9897-B7D6B8B5DC8E}" type="presParOf" srcId="{07CEA23B-2EF7-4A94-9ACC-303FC74A1C29}" destId="{3BFB47D7-36C9-4EEB-BD6B-6B41F9D89386}" srcOrd="1" destOrd="0" presId="urn:microsoft.com/office/officeart/2005/8/layout/orgChart1"/>
-    <dgm:cxn modelId="{6009EAF7-E24B-424C-AD5A-150F442F079F}" type="presParOf" srcId="{003CA6A6-1446-4A54-A788-A64BEEC9479B}" destId="{2ECEA1EE-705A-411E-B04E-BBF01A7832FA}" srcOrd="1" destOrd="0" presId="urn:microsoft.com/office/officeart/2005/8/layout/orgChart1"/>
-    <dgm:cxn modelId="{1DF6BD2F-21E5-474A-B8E9-610E9B19B728}" type="presParOf" srcId="{003CA6A6-1446-4A54-A788-A64BEEC9479B}" destId="{E7F2BEE6-7AD2-4E9F-8B7E-AC75B67AD70A}" srcOrd="2" destOrd="0" presId="urn:microsoft.com/office/officeart/2005/8/layout/orgChart1"/>
-    <dgm:cxn modelId="{6C7D0B4A-3CB0-49D7-A0B8-22052B15EDB5}" type="presParOf" srcId="{2200EC36-5029-4107-BD84-3E503E5CBC30}" destId="{119750EE-868C-477F-9F72-6B03D3AF92B7}" srcOrd="2" destOrd="0" presId="urn:microsoft.com/office/officeart/2005/8/layout/orgChart1"/>
-    <dgm:cxn modelId="{5154EE03-8FF3-4A1A-B7C0-B1DE027FD7E2}" type="presParOf" srcId="{BDC995B5-9933-43D1-AF90-451B4793F615}" destId="{CF9EA050-E467-4B34-811C-09394D21E1DE}" srcOrd="2" destOrd="0" presId="urn:microsoft.com/office/officeart/2005/8/layout/orgChart1"/>
-    <dgm:cxn modelId="{837CB91B-2587-4DF4-BB81-648F83F56A28}" type="presParOf" srcId="{BDC995B5-9933-43D1-AF90-451B4793F615}" destId="{18022E12-0F1E-4DCA-A0EF-5BDAB32E9F02}" srcOrd="3" destOrd="0" presId="urn:microsoft.com/office/officeart/2005/8/layout/orgChart1"/>
-    <dgm:cxn modelId="{2AD15E8C-BC52-44CC-8E06-B86F3B1279BF}" type="presParOf" srcId="{18022E12-0F1E-4DCA-A0EF-5BDAB32E9F02}" destId="{9E994452-F63A-463F-AE44-BC0F0287C866}" srcOrd="0" destOrd="0" presId="urn:microsoft.com/office/officeart/2005/8/layout/orgChart1"/>
-    <dgm:cxn modelId="{8AF25F9B-1F49-4B03-A6FB-0B610AC31104}" type="presParOf" srcId="{9E994452-F63A-463F-AE44-BC0F0287C866}" destId="{2222A9AA-F608-4B49-B2C5-3FF0D126EFC9}" srcOrd="0" destOrd="0" presId="urn:microsoft.com/office/officeart/2005/8/layout/orgChart1"/>
-    <dgm:cxn modelId="{288C1749-F416-4CE4-8691-0A4EAE00E6CA}" type="presParOf" srcId="{9E994452-F63A-463F-AE44-BC0F0287C866}" destId="{440FA66A-6B47-4851-8F83-04F248FF283C}" srcOrd="1" destOrd="0" presId="urn:microsoft.com/office/officeart/2005/8/layout/orgChart1"/>
-    <dgm:cxn modelId="{6164CAEA-AF7D-46C4-920B-89451445DE67}" type="presParOf" srcId="{18022E12-0F1E-4DCA-A0EF-5BDAB32E9F02}" destId="{AD8B409A-62D7-43D2-A29C-AF71CDC877A9}" srcOrd="1" destOrd="0" presId="urn:microsoft.com/office/officeart/2005/8/layout/orgChart1"/>
-    <dgm:cxn modelId="{83298BDA-4799-4C04-AC21-EEAAE629DA10}" type="presParOf" srcId="{AD8B409A-62D7-43D2-A29C-AF71CDC877A9}" destId="{E0466CA7-696E-4893-B383-91E7F2F82307}" srcOrd="0" destOrd="0" presId="urn:microsoft.com/office/officeart/2005/8/layout/orgChart1"/>
-    <dgm:cxn modelId="{D2B94BB5-1527-4C8C-B1CF-4AD804F7B488}" type="presParOf" srcId="{AD8B409A-62D7-43D2-A29C-AF71CDC877A9}" destId="{67E0B433-F152-4012-A6A1-B189976395AE}" srcOrd="1" destOrd="0" presId="urn:microsoft.com/office/officeart/2005/8/layout/orgChart1"/>
-    <dgm:cxn modelId="{8F88D884-D9DC-4263-A383-D4DB04F78977}" type="presParOf" srcId="{67E0B433-F152-4012-A6A1-B189976395AE}" destId="{A54CB087-814E-4756-B063-82529C0A880D}" srcOrd="0" destOrd="0" presId="urn:microsoft.com/office/officeart/2005/8/layout/orgChart1"/>
-    <dgm:cxn modelId="{80FCEB8D-61FB-470E-A323-5F244BA333D4}" type="presParOf" srcId="{A54CB087-814E-4756-B063-82529C0A880D}" destId="{42FBAA4D-F207-4956-86BB-BED07FD7C60C}" srcOrd="0" destOrd="0" presId="urn:microsoft.com/office/officeart/2005/8/layout/orgChart1"/>
-    <dgm:cxn modelId="{6D023C3E-E11B-4BC3-BD90-F9E882DE5324}" type="presParOf" srcId="{A54CB087-814E-4756-B063-82529C0A880D}" destId="{9E9DE85D-4B6C-453F-B91D-BC5E999CA788}" srcOrd="1" destOrd="0" presId="urn:microsoft.com/office/officeart/2005/8/layout/orgChart1"/>
-    <dgm:cxn modelId="{40B79D22-9B4B-4484-86FA-BEB6AB35C837}" type="presParOf" srcId="{67E0B433-F152-4012-A6A1-B189976395AE}" destId="{4CE8FFEF-5DAE-4C60-B51A-0FD378A58975}" srcOrd="1" destOrd="0" presId="urn:microsoft.com/office/officeart/2005/8/layout/orgChart1"/>
-    <dgm:cxn modelId="{C8C8E6AE-59FD-40E1-9E47-3C98CFFB5178}" type="presParOf" srcId="{67E0B433-F152-4012-A6A1-B189976395AE}" destId="{845F6B7F-A172-49AE-8066-EA68658BE9E4}" srcOrd="2" destOrd="0" presId="urn:microsoft.com/office/officeart/2005/8/layout/orgChart1"/>
-    <dgm:cxn modelId="{ADF266E7-564C-449C-9135-33B28FA18203}" type="presParOf" srcId="{AD8B409A-62D7-43D2-A29C-AF71CDC877A9}" destId="{B7315B79-7466-4653-BA7C-7FC9215CCCD2}" srcOrd="2" destOrd="0" presId="urn:microsoft.com/office/officeart/2005/8/layout/orgChart1"/>
-    <dgm:cxn modelId="{7C26926A-FB08-45D6-922A-CFBF736238E1}" type="presParOf" srcId="{AD8B409A-62D7-43D2-A29C-AF71CDC877A9}" destId="{D8D1D665-7F0D-449A-AE72-656983399E38}" srcOrd="3" destOrd="0" presId="urn:microsoft.com/office/officeart/2005/8/layout/orgChart1"/>
-    <dgm:cxn modelId="{762170E2-3621-41C5-BDB8-AB1EAA4A636F}" type="presParOf" srcId="{D8D1D665-7F0D-449A-AE72-656983399E38}" destId="{5DADC5AC-F709-41D5-80C7-B26C96E62C7A}" srcOrd="0" destOrd="0" presId="urn:microsoft.com/office/officeart/2005/8/layout/orgChart1"/>
-    <dgm:cxn modelId="{34F3BDEC-6CE5-40B4-8F90-9C5CF79F2122}" type="presParOf" srcId="{5DADC5AC-F709-41D5-80C7-B26C96E62C7A}" destId="{90C222E0-2F0E-4614-A69D-908AB1591D86}" srcOrd="0" destOrd="0" presId="urn:microsoft.com/office/officeart/2005/8/layout/orgChart1"/>
-    <dgm:cxn modelId="{5B781BDA-4B5F-4488-93D3-FBF62837B9B1}" type="presParOf" srcId="{5DADC5AC-F709-41D5-80C7-B26C96E62C7A}" destId="{94364151-EA9A-43D8-82A7-92FAC10EFED2}" srcOrd="1" destOrd="0" presId="urn:microsoft.com/office/officeart/2005/8/layout/orgChart1"/>
-    <dgm:cxn modelId="{3D405D7F-7FC8-4E6E-91AD-BCA52B5F5B94}" type="presParOf" srcId="{D8D1D665-7F0D-449A-AE72-656983399E38}" destId="{7270B607-AA93-4AA5-9C34-BFC7EF3B92D2}" srcOrd="1" destOrd="0" presId="urn:microsoft.com/office/officeart/2005/8/layout/orgChart1"/>
-    <dgm:cxn modelId="{A1DAB9D1-1D0F-4FCC-8758-D042BC074F7F}" type="presParOf" srcId="{D8D1D665-7F0D-449A-AE72-656983399E38}" destId="{38C27161-6BFD-4E66-AEA7-8F6537E0EC4A}" srcOrd="2" destOrd="0" presId="urn:microsoft.com/office/officeart/2005/8/layout/orgChart1"/>
-    <dgm:cxn modelId="{3D6CD2A5-9418-4A1F-94C5-2715F799E43B}" type="presParOf" srcId="{AD8B409A-62D7-43D2-A29C-AF71CDC877A9}" destId="{434C9860-AF55-41C6-8218-E7A8BA3F933C}" srcOrd="4" destOrd="0" presId="urn:microsoft.com/office/officeart/2005/8/layout/orgChart1"/>
-    <dgm:cxn modelId="{66A1FD43-2899-41DB-AA40-FC37BDBF3407}" type="presParOf" srcId="{AD8B409A-62D7-43D2-A29C-AF71CDC877A9}" destId="{2E7FC1BC-A81D-4E3E-89DE-EE8E58C588E5}" srcOrd="5" destOrd="0" presId="urn:microsoft.com/office/officeart/2005/8/layout/orgChart1"/>
-    <dgm:cxn modelId="{32098074-7546-4DCB-8639-F2B4F2F1F793}" type="presParOf" srcId="{2E7FC1BC-A81D-4E3E-89DE-EE8E58C588E5}" destId="{E3D291DC-63AC-4E2F-9331-BAF6D9B5159A}" srcOrd="0" destOrd="0" presId="urn:microsoft.com/office/officeart/2005/8/layout/orgChart1"/>
-    <dgm:cxn modelId="{731D65B1-A082-4DB0-8849-079A4A7C884E}" type="presParOf" srcId="{E3D291DC-63AC-4E2F-9331-BAF6D9B5159A}" destId="{238A0426-48D5-4931-8F92-AD2EDC998C82}" srcOrd="0" destOrd="0" presId="urn:microsoft.com/office/officeart/2005/8/layout/orgChart1"/>
-    <dgm:cxn modelId="{BF4D737F-5E97-45B0-A83D-5337C64DC94C}" type="presParOf" srcId="{E3D291DC-63AC-4E2F-9331-BAF6D9B5159A}" destId="{7455E2DE-4ADC-4927-8D4D-A82CA152414F}" srcOrd="1" destOrd="0" presId="urn:microsoft.com/office/officeart/2005/8/layout/orgChart1"/>
-    <dgm:cxn modelId="{440501C0-6AE9-48DE-B0A3-765D008F2412}" type="presParOf" srcId="{2E7FC1BC-A81D-4E3E-89DE-EE8E58C588E5}" destId="{07D7FEA6-6A7E-42D0-A7D2-EA160D438039}" srcOrd="1" destOrd="0" presId="urn:microsoft.com/office/officeart/2005/8/layout/orgChart1"/>
-    <dgm:cxn modelId="{86879906-CC0C-40FB-9CB5-B8382C9018E5}" type="presParOf" srcId="{2E7FC1BC-A81D-4E3E-89DE-EE8E58C588E5}" destId="{A96E98A8-015D-4D8D-BDB7-68E8C166E32C}" srcOrd="2" destOrd="0" presId="urn:microsoft.com/office/officeart/2005/8/layout/orgChart1"/>
-    <dgm:cxn modelId="{345F6AEC-9230-40C4-91F1-40604FB5B2EE}" type="presParOf" srcId="{AD8B409A-62D7-43D2-A29C-AF71CDC877A9}" destId="{BE95F126-6A0A-4C1D-9EF5-740E6E1B5A4F}" srcOrd="6" destOrd="0" presId="urn:microsoft.com/office/officeart/2005/8/layout/orgChart1"/>
-    <dgm:cxn modelId="{9C303AFF-7BB9-4F0B-8098-303ED16A206B}" type="presParOf" srcId="{AD8B409A-62D7-43D2-A29C-AF71CDC877A9}" destId="{B9E6D85A-23CB-4AC3-8BF2-F3ADBF2D855E}" srcOrd="7" destOrd="0" presId="urn:microsoft.com/office/officeart/2005/8/layout/orgChart1"/>
-    <dgm:cxn modelId="{9A4EECE8-F51F-45B1-AAE5-A57FE4F60311}" type="presParOf" srcId="{B9E6D85A-23CB-4AC3-8BF2-F3ADBF2D855E}" destId="{440EE61E-FD37-4F58-8597-6D55947F267C}" srcOrd="0" destOrd="0" presId="urn:microsoft.com/office/officeart/2005/8/layout/orgChart1"/>
-    <dgm:cxn modelId="{8919CBCE-F138-477F-9FEA-AFAC8779CDD5}" type="presParOf" srcId="{440EE61E-FD37-4F58-8597-6D55947F267C}" destId="{FBD8492A-2031-4BE6-957B-07BF3914A768}" srcOrd="0" destOrd="0" presId="urn:microsoft.com/office/officeart/2005/8/layout/orgChart1"/>
-    <dgm:cxn modelId="{95064617-9278-4114-92A9-2F07580A1632}" type="presParOf" srcId="{440EE61E-FD37-4F58-8597-6D55947F267C}" destId="{16A025DA-A1A9-4E8F-8D97-FDDFF46EEBF9}" srcOrd="1" destOrd="0" presId="urn:microsoft.com/office/officeart/2005/8/layout/orgChart1"/>
-    <dgm:cxn modelId="{69C56641-117F-4667-B6E4-C784C84FDCE8}" type="presParOf" srcId="{B9E6D85A-23CB-4AC3-8BF2-F3ADBF2D855E}" destId="{420870C1-809D-493B-B690-A5B8F98D7DB7}" srcOrd="1" destOrd="0" presId="urn:microsoft.com/office/officeart/2005/8/layout/orgChart1"/>
-    <dgm:cxn modelId="{F6FC81C0-EA16-4A84-836F-CE961A5DF653}" type="presParOf" srcId="{B9E6D85A-23CB-4AC3-8BF2-F3ADBF2D855E}" destId="{19F080D9-C1EF-4D1A-8F9E-B25BF02BC7B0}" srcOrd="2" destOrd="0" presId="urn:microsoft.com/office/officeart/2005/8/layout/orgChart1"/>
-    <dgm:cxn modelId="{507E0936-7A10-4A29-9CBD-09FBF4EB3C11}" type="presParOf" srcId="{18022E12-0F1E-4DCA-A0EF-5BDAB32E9F02}" destId="{82270006-95D5-435B-BCB0-A7B573E89EA8}" srcOrd="2" destOrd="0" presId="urn:microsoft.com/office/officeart/2005/8/layout/orgChart1"/>
-    <dgm:cxn modelId="{8CF528E8-983B-4F4C-A4BC-F6203B52B8A5}" type="presParOf" srcId="{BDC995B5-9933-43D1-AF90-451B4793F615}" destId="{4A3F5B5D-6EDC-4D41-B6AF-A11C207DB9B0}" srcOrd="4" destOrd="0" presId="urn:microsoft.com/office/officeart/2005/8/layout/orgChart1"/>
-    <dgm:cxn modelId="{1EE32746-054D-412E-B230-DB7EE0BE320D}" type="presParOf" srcId="{BDC995B5-9933-43D1-AF90-451B4793F615}" destId="{80E10CB5-D14E-4A0E-BFE4-7AD9C91B2D76}" srcOrd="5" destOrd="0" presId="urn:microsoft.com/office/officeart/2005/8/layout/orgChart1"/>
-    <dgm:cxn modelId="{982EAB04-3044-4D1C-B702-CEA2384EE998}" type="presParOf" srcId="{80E10CB5-D14E-4A0E-BFE4-7AD9C91B2D76}" destId="{ED8CCCA9-CBB9-438E-8118-8F776ACE86C4}" srcOrd="0" destOrd="0" presId="urn:microsoft.com/office/officeart/2005/8/layout/orgChart1"/>
-    <dgm:cxn modelId="{FD96F54C-B8C0-483F-B87B-2B6495E33462}" type="presParOf" srcId="{ED8CCCA9-CBB9-438E-8118-8F776ACE86C4}" destId="{2D63C95C-582F-47E7-820B-94F3DA506757}" srcOrd="0" destOrd="0" presId="urn:microsoft.com/office/officeart/2005/8/layout/orgChart1"/>
-    <dgm:cxn modelId="{78D27C73-C1F2-4836-95F7-3FFD089D40F9}" type="presParOf" srcId="{ED8CCCA9-CBB9-438E-8118-8F776ACE86C4}" destId="{9C758F59-C9FC-4DEC-A134-2013451E3721}" srcOrd="1" destOrd="0" presId="urn:microsoft.com/office/officeart/2005/8/layout/orgChart1"/>
-    <dgm:cxn modelId="{A4FFCE73-6E7C-487D-BAD7-EF510EE953A6}" type="presParOf" srcId="{80E10CB5-D14E-4A0E-BFE4-7AD9C91B2D76}" destId="{A9F43165-21D2-4105-96EC-648C98BE7C68}" srcOrd="1" destOrd="0" presId="urn:microsoft.com/office/officeart/2005/8/layout/orgChart1"/>
-    <dgm:cxn modelId="{F3D6CA98-4913-47A4-BC03-63F6420C2DF3}" type="presParOf" srcId="{A9F43165-21D2-4105-96EC-648C98BE7C68}" destId="{7F768AFA-2D38-4CAA-9595-4ED2DCEBEFC6}" srcOrd="0" destOrd="0" presId="urn:microsoft.com/office/officeart/2005/8/layout/orgChart1"/>
-    <dgm:cxn modelId="{33784942-0D4F-4B1C-B772-8DDB960B28F9}" type="presParOf" srcId="{A9F43165-21D2-4105-96EC-648C98BE7C68}" destId="{5995336D-816B-4065-820A-1E9C53884E62}" srcOrd="1" destOrd="0" presId="urn:microsoft.com/office/officeart/2005/8/layout/orgChart1"/>
-    <dgm:cxn modelId="{73C5D337-256B-4DBA-927E-CBF6CCC26E8B}" type="presParOf" srcId="{5995336D-816B-4065-820A-1E9C53884E62}" destId="{5480E653-4D22-4545-A841-95C0C80B041A}" srcOrd="0" destOrd="0" presId="urn:microsoft.com/office/officeart/2005/8/layout/orgChart1"/>
-    <dgm:cxn modelId="{3BCEC98A-C3E6-49CD-B8C0-AC2BEDB1FDE5}" type="presParOf" srcId="{5480E653-4D22-4545-A841-95C0C80B041A}" destId="{62A1DD23-FAC9-438D-825E-C63E12E7DA47}" srcOrd="0" destOrd="0" presId="urn:microsoft.com/office/officeart/2005/8/layout/orgChart1"/>
-    <dgm:cxn modelId="{2B508268-16BF-4B74-A1CF-3D6DA5227BEB}" type="presParOf" srcId="{5480E653-4D22-4545-A841-95C0C80B041A}" destId="{77F2DFD9-A287-4EAD-B03C-BE89BFA94779}" srcOrd="1" destOrd="0" presId="urn:microsoft.com/office/officeart/2005/8/layout/orgChart1"/>
-    <dgm:cxn modelId="{16CFB74E-AC34-4A68-820F-B3625ECA0518}" type="presParOf" srcId="{5995336D-816B-4065-820A-1E9C53884E62}" destId="{666494EF-2F9A-4959-B0EB-108503CF328B}" srcOrd="1" destOrd="0" presId="urn:microsoft.com/office/officeart/2005/8/layout/orgChart1"/>
-    <dgm:cxn modelId="{15749B50-999A-49CA-9C6D-CF476CDCD625}" type="presParOf" srcId="{5995336D-816B-4065-820A-1E9C53884E62}" destId="{FBFEC063-CD18-4180-A305-66ABF8781D0C}" srcOrd="2" destOrd="0" presId="urn:microsoft.com/office/officeart/2005/8/layout/orgChart1"/>
-    <dgm:cxn modelId="{4E9CF98E-D198-4673-84D9-66421DB9EC8F}" type="presParOf" srcId="{A9F43165-21D2-4105-96EC-648C98BE7C68}" destId="{F57BBD2D-F838-46EA-9E48-2B66469FF015}" srcOrd="2" destOrd="0" presId="urn:microsoft.com/office/officeart/2005/8/layout/orgChart1"/>
-    <dgm:cxn modelId="{51127EE2-59B3-48A6-A63D-13C620EF58FD}" type="presParOf" srcId="{A9F43165-21D2-4105-96EC-648C98BE7C68}" destId="{0865A688-1292-47DC-9A01-DF6117556627}" srcOrd="3" destOrd="0" presId="urn:microsoft.com/office/officeart/2005/8/layout/orgChart1"/>
-    <dgm:cxn modelId="{607ECA1F-A85F-444D-BADC-E9F13C94057D}" type="presParOf" srcId="{0865A688-1292-47DC-9A01-DF6117556627}" destId="{3603A33B-21EA-4668-9610-3AE713180838}" srcOrd="0" destOrd="0" presId="urn:microsoft.com/office/officeart/2005/8/layout/orgChart1"/>
-    <dgm:cxn modelId="{E19864CC-57DE-47AD-8EA5-AC260A58B3F0}" type="presParOf" srcId="{3603A33B-21EA-4668-9610-3AE713180838}" destId="{0AAB95F1-65E4-4307-8505-DA961D0850EC}" srcOrd="0" destOrd="0" presId="urn:microsoft.com/office/officeart/2005/8/layout/orgChart1"/>
-    <dgm:cxn modelId="{52040CCE-4FE2-4120-A377-2A3DD4B52750}" type="presParOf" srcId="{3603A33B-21EA-4668-9610-3AE713180838}" destId="{FBEE7191-EE97-44BF-BFC9-51C9FAB9454C}" srcOrd="1" destOrd="0" presId="urn:microsoft.com/office/officeart/2005/8/layout/orgChart1"/>
-    <dgm:cxn modelId="{7537E7DA-566F-4720-A0F6-92FA0D17135C}" type="presParOf" srcId="{0865A688-1292-47DC-9A01-DF6117556627}" destId="{236AFA7C-184A-4D9F-8C4E-89A92C13516E}" srcOrd="1" destOrd="0" presId="urn:microsoft.com/office/officeart/2005/8/layout/orgChart1"/>
-    <dgm:cxn modelId="{CB6A3F66-8EE3-4618-B590-FD7ECE654928}" type="presParOf" srcId="{0865A688-1292-47DC-9A01-DF6117556627}" destId="{22FB6E7F-8A94-417C-B381-6D29BAE51862}" srcOrd="2" destOrd="0" presId="urn:microsoft.com/office/officeart/2005/8/layout/orgChart1"/>
-    <dgm:cxn modelId="{256B4646-2371-486F-BE22-16C23FFE04D6}" type="presParOf" srcId="{A9F43165-21D2-4105-96EC-648C98BE7C68}" destId="{85717821-601E-4687-B5EE-79C6FC568F11}" srcOrd="4" destOrd="0" presId="urn:microsoft.com/office/officeart/2005/8/layout/orgChart1"/>
-    <dgm:cxn modelId="{FC609DF0-4EA9-41AE-8F45-9D216EFDAD52}" type="presParOf" srcId="{A9F43165-21D2-4105-96EC-648C98BE7C68}" destId="{B93FB16B-48DD-4CEA-BFC4-01AB4B25D052}" srcOrd="5" destOrd="0" presId="urn:microsoft.com/office/officeart/2005/8/layout/orgChart1"/>
-    <dgm:cxn modelId="{EDEB6DC2-21F1-4BBE-AE35-4A9001BBC846}" type="presParOf" srcId="{B93FB16B-48DD-4CEA-BFC4-01AB4B25D052}" destId="{686DDBA8-8DAF-4D2F-B426-78E38DFB4668}" srcOrd="0" destOrd="0" presId="urn:microsoft.com/office/officeart/2005/8/layout/orgChart1"/>
-    <dgm:cxn modelId="{50DABCF0-868D-4908-94F4-ABCC310990E5}" type="presParOf" srcId="{686DDBA8-8DAF-4D2F-B426-78E38DFB4668}" destId="{26F525D3-311B-4A74-9957-0BDA0FD2A339}" srcOrd="0" destOrd="0" presId="urn:microsoft.com/office/officeart/2005/8/layout/orgChart1"/>
-    <dgm:cxn modelId="{93C27DDF-8103-4C25-AE95-8E1BFFE8BDAB}" type="presParOf" srcId="{686DDBA8-8DAF-4D2F-B426-78E38DFB4668}" destId="{56374464-14D5-46F0-8DAE-106CDDCF6972}" srcOrd="1" destOrd="0" presId="urn:microsoft.com/office/officeart/2005/8/layout/orgChart1"/>
-    <dgm:cxn modelId="{03623E98-E0C1-41FD-9444-2BDD55687CEC}" type="presParOf" srcId="{B93FB16B-48DD-4CEA-BFC4-01AB4B25D052}" destId="{603F8FE4-D8D8-46F1-AB00-F740FC44202E}" srcOrd="1" destOrd="0" presId="urn:microsoft.com/office/officeart/2005/8/layout/orgChart1"/>
-    <dgm:cxn modelId="{2C532AC7-343E-4B72-AC6D-164B99BB4869}" type="presParOf" srcId="{B93FB16B-48DD-4CEA-BFC4-01AB4B25D052}" destId="{997A3790-8285-4003-AF15-9BCE6025C490}" srcOrd="2" destOrd="0" presId="urn:microsoft.com/office/officeart/2005/8/layout/orgChart1"/>
-    <dgm:cxn modelId="{F5567389-E261-48CB-B934-1B8388646F8B}" type="presParOf" srcId="{80E10CB5-D14E-4A0E-BFE4-7AD9C91B2D76}" destId="{0F774EB6-B2E0-4434-A744-E51F2425C506}" srcOrd="2" destOrd="0" presId="urn:microsoft.com/office/officeart/2005/8/layout/orgChart1"/>
-    <dgm:cxn modelId="{A705E854-04BC-401F-9CE5-ABB087194A7C}" type="presParOf" srcId="{BDC995B5-9933-43D1-AF90-451B4793F615}" destId="{9F273112-DA52-4838-B68F-E6590F52D9B1}" srcOrd="6" destOrd="0" presId="urn:microsoft.com/office/officeart/2005/8/layout/orgChart1"/>
-    <dgm:cxn modelId="{6F30317D-07BF-48D0-9077-FA4180602C37}" type="presParOf" srcId="{BDC995B5-9933-43D1-AF90-451B4793F615}" destId="{3E709E9C-6A66-4721-BF07-32477D72F1E0}" srcOrd="7" destOrd="0" presId="urn:microsoft.com/office/officeart/2005/8/layout/orgChart1"/>
-    <dgm:cxn modelId="{A64FB6A2-0DB9-46BC-98AF-B3EAFB64F0EF}" type="presParOf" srcId="{3E709E9C-6A66-4721-BF07-32477D72F1E0}" destId="{A61F155C-6656-4304-9135-B986C274E84C}" srcOrd="0" destOrd="0" presId="urn:microsoft.com/office/officeart/2005/8/layout/orgChart1"/>
-    <dgm:cxn modelId="{B7F7D445-0741-446D-ABB4-4FFE7B4BBAD0}" type="presParOf" srcId="{A61F155C-6656-4304-9135-B986C274E84C}" destId="{489837F3-F773-4826-A238-0DF923248C7C}" srcOrd="0" destOrd="0" presId="urn:microsoft.com/office/officeart/2005/8/layout/orgChart1"/>
-    <dgm:cxn modelId="{DA60D7C8-5841-4BB6-BD7C-081544AE4972}" type="presParOf" srcId="{A61F155C-6656-4304-9135-B986C274E84C}" destId="{0F9E84A7-E830-4CA5-AF81-3585A1FE7CAC}" srcOrd="1" destOrd="0" presId="urn:microsoft.com/office/officeart/2005/8/layout/orgChart1"/>
-    <dgm:cxn modelId="{1DAC0F27-014C-4F46-8C3D-AA69BBF16821}" type="presParOf" srcId="{3E709E9C-6A66-4721-BF07-32477D72F1E0}" destId="{B8D304A9-E570-467A-B621-4C496CEEEB2F}" srcOrd="1" destOrd="0" presId="urn:microsoft.com/office/officeart/2005/8/layout/orgChart1"/>
-    <dgm:cxn modelId="{EA1C35BB-3DA1-4B61-8404-3E6583BE2506}" type="presParOf" srcId="{B8D304A9-E570-467A-B621-4C496CEEEB2F}" destId="{978E6762-30B7-4938-9517-415CE4209186}" srcOrd="0" destOrd="0" presId="urn:microsoft.com/office/officeart/2005/8/layout/orgChart1"/>
-    <dgm:cxn modelId="{CD6CED85-8C37-47A3-BEE8-66F63F723281}" type="presParOf" srcId="{B8D304A9-E570-467A-B621-4C496CEEEB2F}" destId="{B0F305ED-8F7B-4639-BF10-F200FDECA962}" srcOrd="1" destOrd="0" presId="urn:microsoft.com/office/officeart/2005/8/layout/orgChart1"/>
-    <dgm:cxn modelId="{22021459-9332-478A-BEB1-AA55DC150BA4}" type="presParOf" srcId="{B0F305ED-8F7B-4639-BF10-F200FDECA962}" destId="{0EBD8211-E1CA-4F00-A6B9-D40E514992A9}" srcOrd="0" destOrd="0" presId="urn:microsoft.com/office/officeart/2005/8/layout/orgChart1"/>
-    <dgm:cxn modelId="{0FDAB29B-9F7A-4A5F-9FB0-D2B5D40BFA20}" type="presParOf" srcId="{0EBD8211-E1CA-4F00-A6B9-D40E514992A9}" destId="{2ECDE611-8E19-4A45-BDC8-B8F1C8FCB669}" srcOrd="0" destOrd="0" presId="urn:microsoft.com/office/officeart/2005/8/layout/orgChart1"/>
-    <dgm:cxn modelId="{0BCA7E59-D388-4FB9-9C3F-9955BE04F347}" type="presParOf" srcId="{0EBD8211-E1CA-4F00-A6B9-D40E514992A9}" destId="{156E15A0-0874-45DF-956C-F8F8B3AAC131}" srcOrd="1" destOrd="0" presId="urn:microsoft.com/office/officeart/2005/8/layout/orgChart1"/>
-    <dgm:cxn modelId="{5DC3AD1D-D3B3-4D8A-BB0F-7EC3762DE455}" type="presParOf" srcId="{B0F305ED-8F7B-4639-BF10-F200FDECA962}" destId="{BA86B6AB-3778-41C1-9965-9229BAF707CD}" srcOrd="1" destOrd="0" presId="urn:microsoft.com/office/officeart/2005/8/layout/orgChart1"/>
-    <dgm:cxn modelId="{2AF8EC08-BFE8-4F47-8A0C-AECE8AF17B45}" type="presParOf" srcId="{B0F305ED-8F7B-4639-BF10-F200FDECA962}" destId="{93C6DF48-D5A2-445A-808E-6859AA6AE2AE}" srcOrd="2" destOrd="0" presId="urn:microsoft.com/office/officeart/2005/8/layout/orgChart1"/>
-    <dgm:cxn modelId="{9F89E349-9DF1-407E-9523-564340A0CF83}" type="presParOf" srcId="{B8D304A9-E570-467A-B621-4C496CEEEB2F}" destId="{162DC094-96D5-4019-A9CE-4E4670C5DF38}" srcOrd="2" destOrd="0" presId="urn:microsoft.com/office/officeart/2005/8/layout/orgChart1"/>
-    <dgm:cxn modelId="{2706DDAC-1D7E-4DE3-BB26-EA5D640B5AF4}" type="presParOf" srcId="{B8D304A9-E570-467A-B621-4C496CEEEB2F}" destId="{47593EDB-CC74-45D3-81E2-EFFE166D99FD}" srcOrd="3" destOrd="0" presId="urn:microsoft.com/office/officeart/2005/8/layout/orgChart1"/>
-    <dgm:cxn modelId="{1F0731F8-13B6-43DD-A96F-9331FA2F1331}" type="presParOf" srcId="{47593EDB-CC74-45D3-81E2-EFFE166D99FD}" destId="{623A8DE1-6013-4CFB-ADFE-9BF0ED20FBA3}" srcOrd="0" destOrd="0" presId="urn:microsoft.com/office/officeart/2005/8/layout/orgChart1"/>
-    <dgm:cxn modelId="{DD4F761B-0BE3-4059-8DA5-5F578950D9A9}" type="presParOf" srcId="{623A8DE1-6013-4CFB-ADFE-9BF0ED20FBA3}" destId="{8F35D268-BFEA-437A-840C-CD4ED92830F2}" srcOrd="0" destOrd="0" presId="urn:microsoft.com/office/officeart/2005/8/layout/orgChart1"/>
-    <dgm:cxn modelId="{98EC86C4-305C-4220-BD94-9B92C41A43AA}" type="presParOf" srcId="{623A8DE1-6013-4CFB-ADFE-9BF0ED20FBA3}" destId="{AFB20C31-ED9C-45CD-BBAD-7DBD65E499CE}" srcOrd="1" destOrd="0" presId="urn:microsoft.com/office/officeart/2005/8/layout/orgChart1"/>
-    <dgm:cxn modelId="{F067ED01-A627-4F3A-91E7-BD7A6FAF52D6}" type="presParOf" srcId="{47593EDB-CC74-45D3-81E2-EFFE166D99FD}" destId="{E78B8E7B-A536-4A1B-878F-E1ED736C5FA0}" srcOrd="1" destOrd="0" presId="urn:microsoft.com/office/officeart/2005/8/layout/orgChart1"/>
-    <dgm:cxn modelId="{C0214B27-8850-4CEA-8459-AB058BD93B37}" type="presParOf" srcId="{47593EDB-CC74-45D3-81E2-EFFE166D99FD}" destId="{21A6C825-99BF-4508-B6FE-0E2B7349566B}" srcOrd="2" destOrd="0" presId="urn:microsoft.com/office/officeart/2005/8/layout/orgChart1"/>
-    <dgm:cxn modelId="{F685E7C0-4C49-4604-AF5A-048501BE6228}" type="presParOf" srcId="{3E709E9C-6A66-4721-BF07-32477D72F1E0}" destId="{326048FE-E931-45C3-AD6E-0863E9A9051C}" srcOrd="2" destOrd="0" presId="urn:microsoft.com/office/officeart/2005/8/layout/orgChart1"/>
-    <dgm:cxn modelId="{41813D1A-44EF-42A0-8C6E-091DC7E36707}" type="presParOf" srcId="{BDC995B5-9933-43D1-AF90-451B4793F615}" destId="{B471EF35-70BF-448D-91BB-5F077FE5FF92}" srcOrd="8" destOrd="0" presId="urn:microsoft.com/office/officeart/2005/8/layout/orgChart1"/>
-    <dgm:cxn modelId="{308FF713-1D50-4282-8AB2-12B5FF817868}" type="presParOf" srcId="{BDC995B5-9933-43D1-AF90-451B4793F615}" destId="{AFA04288-9010-433D-A978-29C4DA3D109A}" srcOrd="9" destOrd="0" presId="urn:microsoft.com/office/officeart/2005/8/layout/orgChart1"/>
-    <dgm:cxn modelId="{73F90D1D-F16E-4184-8318-01C4A9DF0923}" type="presParOf" srcId="{AFA04288-9010-433D-A978-29C4DA3D109A}" destId="{BB829AAD-ACE8-4EF3-B868-59571716D999}" srcOrd="0" destOrd="0" presId="urn:microsoft.com/office/officeart/2005/8/layout/orgChart1"/>
-    <dgm:cxn modelId="{0D86A842-6AA0-4DD8-936D-40A098ABE0F5}" type="presParOf" srcId="{BB829AAD-ACE8-4EF3-B868-59571716D999}" destId="{FE048438-CF2B-4C55-810A-09B02B94C958}" srcOrd="0" destOrd="0" presId="urn:microsoft.com/office/officeart/2005/8/layout/orgChart1"/>
-    <dgm:cxn modelId="{1D95B31D-905A-49A1-A446-0C14B0A5C143}" type="presParOf" srcId="{BB829AAD-ACE8-4EF3-B868-59571716D999}" destId="{FCC9C13B-DAA3-4339-B88B-8DC639F48A7F}" srcOrd="1" destOrd="0" presId="urn:microsoft.com/office/officeart/2005/8/layout/orgChart1"/>
-    <dgm:cxn modelId="{91661401-5D75-44D7-A305-5F1B687FE9E8}" type="presParOf" srcId="{AFA04288-9010-433D-A978-29C4DA3D109A}" destId="{7EA386A4-6E49-47E5-A713-B02A0535BD92}" srcOrd="1" destOrd="0" presId="urn:microsoft.com/office/officeart/2005/8/layout/orgChart1"/>
-    <dgm:cxn modelId="{180F1AB7-D5E5-41CE-BBBE-88DADAC737D9}" type="presParOf" srcId="{7EA386A4-6E49-47E5-A713-B02A0535BD92}" destId="{8A802280-E0CF-4E20-BB2C-3ADF14790D9B}" srcOrd="0" destOrd="0" presId="urn:microsoft.com/office/officeart/2005/8/layout/orgChart1"/>
-    <dgm:cxn modelId="{CD7CE2F7-912A-4A49-BFB9-6E434F686361}" type="presParOf" srcId="{7EA386A4-6E49-47E5-A713-B02A0535BD92}" destId="{F3CDB6E4-810C-497C-B6F4-E83714418B4F}" srcOrd="1" destOrd="0" presId="urn:microsoft.com/office/officeart/2005/8/layout/orgChart1"/>
-    <dgm:cxn modelId="{8340AC9C-31F3-41C1-8A05-AB96D7DA60D7}" type="presParOf" srcId="{F3CDB6E4-810C-497C-B6F4-E83714418B4F}" destId="{53A43F14-9765-4540-B891-BFA56C5940F5}" srcOrd="0" destOrd="0" presId="urn:microsoft.com/office/officeart/2005/8/layout/orgChart1"/>
-    <dgm:cxn modelId="{E13C2275-4CCF-40F4-B20D-3979236E1112}" type="presParOf" srcId="{53A43F14-9765-4540-B891-BFA56C5940F5}" destId="{7484F528-15CC-4A1F-BB97-57DB4FD2DF01}" srcOrd="0" destOrd="0" presId="urn:microsoft.com/office/officeart/2005/8/layout/orgChart1"/>
-    <dgm:cxn modelId="{1D9EFB69-0B94-4FE4-B1C1-6DE7CFF4E999}" type="presParOf" srcId="{53A43F14-9765-4540-B891-BFA56C5940F5}" destId="{DFA3D447-5126-4300-924A-6E02C3CD4E41}" srcOrd="1" destOrd="0" presId="urn:microsoft.com/office/officeart/2005/8/layout/orgChart1"/>
-    <dgm:cxn modelId="{F04E7096-CBCB-4F05-94E6-E1A867ACD876}" type="presParOf" srcId="{F3CDB6E4-810C-497C-B6F4-E83714418B4F}" destId="{8DC9DF9F-A6B3-4151-A0B6-A39E0EADCD2C}" srcOrd="1" destOrd="0" presId="urn:microsoft.com/office/officeart/2005/8/layout/orgChart1"/>
-    <dgm:cxn modelId="{7227742D-0C04-4883-BE7B-2E6E0FD0D2A3}" type="presParOf" srcId="{F3CDB6E4-810C-497C-B6F4-E83714418B4F}" destId="{F96C05A5-C0B7-4554-89C2-B72C36DCD96A}" srcOrd="2" destOrd="0" presId="urn:microsoft.com/office/officeart/2005/8/layout/orgChart1"/>
-    <dgm:cxn modelId="{B86858D1-1C1F-4AF8-8C7B-7227643C2344}" type="presParOf" srcId="{7EA386A4-6E49-47E5-A713-B02A0535BD92}" destId="{1EDDDE33-A1B9-400F-BA05-A22723D599C7}" srcOrd="2" destOrd="0" presId="urn:microsoft.com/office/officeart/2005/8/layout/orgChart1"/>
-    <dgm:cxn modelId="{82BE5F7F-2ECE-43EE-A351-3A857CCF6109}" type="presParOf" srcId="{7EA386A4-6E49-47E5-A713-B02A0535BD92}" destId="{341B69C5-B86F-4E49-9DD7-1F1B860C678C}" srcOrd="3" destOrd="0" presId="urn:microsoft.com/office/officeart/2005/8/layout/orgChart1"/>
-    <dgm:cxn modelId="{EBD2EB0F-BE03-4AA1-88F9-6AB17A11E432}" type="presParOf" srcId="{341B69C5-B86F-4E49-9DD7-1F1B860C678C}" destId="{D6B3A11D-A3F4-4A69-BFD9-9AD0FEED39D3}" srcOrd="0" destOrd="0" presId="urn:microsoft.com/office/officeart/2005/8/layout/orgChart1"/>
-    <dgm:cxn modelId="{F398FD15-8E9E-49AF-AA9C-17C0B285B7B7}" type="presParOf" srcId="{D6B3A11D-A3F4-4A69-BFD9-9AD0FEED39D3}" destId="{35942D37-E19C-48D0-A79C-CE15F3DBD3CF}" srcOrd="0" destOrd="0" presId="urn:microsoft.com/office/officeart/2005/8/layout/orgChart1"/>
-    <dgm:cxn modelId="{309B4BE2-9178-43B5-A112-03C7DC94F5A5}" type="presParOf" srcId="{D6B3A11D-A3F4-4A69-BFD9-9AD0FEED39D3}" destId="{390557AB-0864-4184-97CC-B171DCEE831A}" srcOrd="1" destOrd="0" presId="urn:microsoft.com/office/officeart/2005/8/layout/orgChart1"/>
-    <dgm:cxn modelId="{46F6FD48-B959-4344-B228-E7BB213BA6DB}" type="presParOf" srcId="{341B69C5-B86F-4E49-9DD7-1F1B860C678C}" destId="{23A5522D-EC71-4963-9DDF-59F48CA97C18}" srcOrd="1" destOrd="0" presId="urn:microsoft.com/office/officeart/2005/8/layout/orgChart1"/>
-    <dgm:cxn modelId="{208E3A17-9E57-4AC5-88A2-AB3A3172D674}" type="presParOf" srcId="{341B69C5-B86F-4E49-9DD7-1F1B860C678C}" destId="{6110180D-80B1-4EB7-8F67-6D539F888A02}" srcOrd="2" destOrd="0" presId="urn:microsoft.com/office/officeart/2005/8/layout/orgChart1"/>
-    <dgm:cxn modelId="{039287A4-991B-426B-86F3-E665EA90B947}" type="presParOf" srcId="{7EA386A4-6E49-47E5-A713-B02A0535BD92}" destId="{0CE0365C-598F-47C3-870C-E631A49A3D24}" srcOrd="4" destOrd="0" presId="urn:microsoft.com/office/officeart/2005/8/layout/orgChart1"/>
-    <dgm:cxn modelId="{1F219B89-D341-47B1-AD92-475C0B88AF4E}" type="presParOf" srcId="{7EA386A4-6E49-47E5-A713-B02A0535BD92}" destId="{081BAC5F-DF06-4E0E-9147-AC24902C28EE}" srcOrd="5" destOrd="0" presId="urn:microsoft.com/office/officeart/2005/8/layout/orgChart1"/>
-    <dgm:cxn modelId="{2449A843-5D3B-457B-A997-EFB0FF6B3FF9}" type="presParOf" srcId="{081BAC5F-DF06-4E0E-9147-AC24902C28EE}" destId="{D6690C72-819D-490A-B1EE-1C2F605E3779}" srcOrd="0" destOrd="0" presId="urn:microsoft.com/office/officeart/2005/8/layout/orgChart1"/>
-    <dgm:cxn modelId="{5C8CB9BA-F40D-4D00-A151-76E7DEFEBE50}" type="presParOf" srcId="{D6690C72-819D-490A-B1EE-1C2F605E3779}" destId="{18DADA22-F644-45BA-A067-8DD839953E47}" srcOrd="0" destOrd="0" presId="urn:microsoft.com/office/officeart/2005/8/layout/orgChart1"/>
-    <dgm:cxn modelId="{9CF8A0BE-7AEF-4C40-8A45-F410B307B35A}" type="presParOf" srcId="{D6690C72-819D-490A-B1EE-1C2F605E3779}" destId="{F4F1AD1E-71AD-4EC7-9CB6-1839ECA53C38}" srcOrd="1" destOrd="0" presId="urn:microsoft.com/office/officeart/2005/8/layout/orgChart1"/>
-    <dgm:cxn modelId="{0445B8A6-10BD-48B2-AF60-AC397E93E813}" type="presParOf" srcId="{081BAC5F-DF06-4E0E-9147-AC24902C28EE}" destId="{937DE072-54C7-4893-B60F-EED3ED0AF2B0}" srcOrd="1" destOrd="0" presId="urn:microsoft.com/office/officeart/2005/8/layout/orgChart1"/>
-    <dgm:cxn modelId="{87922709-5440-4338-AADE-B69198FCC44D}" type="presParOf" srcId="{081BAC5F-DF06-4E0E-9147-AC24902C28EE}" destId="{CE76C882-E9BA-4F55-976F-097AB55BC4B5}" srcOrd="2" destOrd="0" presId="urn:microsoft.com/office/officeart/2005/8/layout/orgChart1"/>
-    <dgm:cxn modelId="{E13E4694-E2FC-4B24-B0B8-82919B53B717}" type="presParOf" srcId="{AFA04288-9010-433D-A978-29C4DA3D109A}" destId="{B85DD4EB-E66D-4D32-A4E4-3DC4E03AB724}" srcOrd="2" destOrd="0" presId="urn:microsoft.com/office/officeart/2005/8/layout/orgChart1"/>
-    <dgm:cxn modelId="{858EF4A2-FBFF-41AC-A384-9B43B8129C0C}" type="presParOf" srcId="{8AA4F1C3-8A64-46E0-A692-5F9B601D37E4}" destId="{C378DC10-075D-4709-8B65-CCA55A199BCF}" srcOrd="2" destOrd="0" presId="urn:microsoft.com/office/officeart/2005/8/layout/orgChart1"/>
+    <dgm:cxn modelId="{888E9B53-8B6D-4606-AC80-96F66730A2CC}" type="presParOf" srcId="{314F4065-E841-4B4A-B85C-BF754E4965FB}" destId="{8AA4F1C3-8A64-46E0-A692-5F9B601D37E4}" srcOrd="0" destOrd="0" presId="urn:microsoft.com/office/officeart/2005/8/layout/orgChart1"/>
+    <dgm:cxn modelId="{CADACF46-9C7C-4F5F-98D0-38531285662F}" type="presParOf" srcId="{8AA4F1C3-8A64-46E0-A692-5F9B601D37E4}" destId="{D541BEC1-BC39-4A35-8EAE-5C10957E5AD3}" srcOrd="0" destOrd="0" presId="urn:microsoft.com/office/officeart/2005/8/layout/orgChart1"/>
+    <dgm:cxn modelId="{C7F9F988-784A-424C-AFA1-D692863BFAB0}" type="presParOf" srcId="{D541BEC1-BC39-4A35-8EAE-5C10957E5AD3}" destId="{8EC8479F-04FB-4941-B2B0-179EBF42BBCB}" srcOrd="0" destOrd="0" presId="urn:microsoft.com/office/officeart/2005/8/layout/orgChart1"/>
+    <dgm:cxn modelId="{9E884EB3-A710-486F-B3C4-594885B132BE}" type="presParOf" srcId="{D541BEC1-BC39-4A35-8EAE-5C10957E5AD3}" destId="{639FC796-9021-40A8-9180-E76508732133}" srcOrd="1" destOrd="0" presId="urn:microsoft.com/office/officeart/2005/8/layout/orgChart1"/>
+    <dgm:cxn modelId="{2B73AF36-1C94-4A2D-B1A7-5803B2F55CEA}" type="presParOf" srcId="{8AA4F1C3-8A64-46E0-A692-5F9B601D37E4}" destId="{BDC995B5-9933-43D1-AF90-451B4793F615}" srcOrd="1" destOrd="0" presId="urn:microsoft.com/office/officeart/2005/8/layout/orgChart1"/>
+    <dgm:cxn modelId="{7470E200-7F8D-4FC7-B53F-0BE9A4AE6F49}" type="presParOf" srcId="{BDC995B5-9933-43D1-AF90-451B4793F615}" destId="{BD3F8A4E-02CE-4791-A731-C587FF17FCA9}" srcOrd="0" destOrd="0" presId="urn:microsoft.com/office/officeart/2005/8/layout/orgChart1"/>
+    <dgm:cxn modelId="{AD62571F-4178-4EFF-98BA-35619CB7FA22}" type="presParOf" srcId="{BDC995B5-9933-43D1-AF90-451B4793F615}" destId="{2200EC36-5029-4107-BD84-3E503E5CBC30}" srcOrd="1" destOrd="0" presId="urn:microsoft.com/office/officeart/2005/8/layout/orgChart1"/>
+    <dgm:cxn modelId="{0AB802CF-8562-4B90-8D57-761812A227B7}" type="presParOf" srcId="{2200EC36-5029-4107-BD84-3E503E5CBC30}" destId="{5CF11921-900A-4491-B59A-B33EAC23CE40}" srcOrd="0" destOrd="0" presId="urn:microsoft.com/office/officeart/2005/8/layout/orgChart1"/>
+    <dgm:cxn modelId="{C7AC7754-26CB-4611-841F-7A660387B6F8}" type="presParOf" srcId="{5CF11921-900A-4491-B59A-B33EAC23CE40}" destId="{7907BE6B-BD29-47EA-BCB7-B53B4A4F8810}" srcOrd="0" destOrd="0" presId="urn:microsoft.com/office/officeart/2005/8/layout/orgChart1"/>
+    <dgm:cxn modelId="{B631A038-59DA-4E8B-8B9B-CB26D37FD25D}" type="presParOf" srcId="{5CF11921-900A-4491-B59A-B33EAC23CE40}" destId="{486B2A97-80F0-4366-9004-80834ED4A0DC}" srcOrd="1" destOrd="0" presId="urn:microsoft.com/office/officeart/2005/8/layout/orgChart1"/>
+    <dgm:cxn modelId="{5643626E-4B3A-4068-BC89-A354B9D7373F}" type="presParOf" srcId="{2200EC36-5029-4107-BD84-3E503E5CBC30}" destId="{E3EE42CF-D199-4B2F-9916-D9A6DC26E629}" srcOrd="1" destOrd="0" presId="urn:microsoft.com/office/officeart/2005/8/layout/orgChart1"/>
+    <dgm:cxn modelId="{39D2C81A-25F6-4E7E-97C5-8F5919B99B0B}" type="presParOf" srcId="{E3EE42CF-D199-4B2F-9916-D9A6DC26E629}" destId="{14188B6C-605E-4F58-9CF0-4C536BE8E90A}" srcOrd="0" destOrd="0" presId="urn:microsoft.com/office/officeart/2005/8/layout/orgChart1"/>
+    <dgm:cxn modelId="{51E762F0-9215-47C3-AED7-A65EB8622C7A}" type="presParOf" srcId="{E3EE42CF-D199-4B2F-9916-D9A6DC26E629}" destId="{003CA6A6-1446-4A54-A788-A64BEEC9479B}" srcOrd="1" destOrd="0" presId="urn:microsoft.com/office/officeart/2005/8/layout/orgChart1"/>
+    <dgm:cxn modelId="{F32E2C6F-6210-4EFA-8888-6F60B9DBF88F}" type="presParOf" srcId="{003CA6A6-1446-4A54-A788-A64BEEC9479B}" destId="{07CEA23B-2EF7-4A94-9ACC-303FC74A1C29}" srcOrd="0" destOrd="0" presId="urn:microsoft.com/office/officeart/2005/8/layout/orgChart1"/>
+    <dgm:cxn modelId="{2EAC8A1B-23AD-4CFD-989D-E03AF6C70AFF}" type="presParOf" srcId="{07CEA23B-2EF7-4A94-9ACC-303FC74A1C29}" destId="{613AEB90-9E67-4A14-A2D4-212A2E987D61}" srcOrd="0" destOrd="0" presId="urn:microsoft.com/office/officeart/2005/8/layout/orgChart1"/>
+    <dgm:cxn modelId="{61888056-0255-41FE-AF67-043EAD51A6C6}" type="presParOf" srcId="{07CEA23B-2EF7-4A94-9ACC-303FC74A1C29}" destId="{3BFB47D7-36C9-4EEB-BD6B-6B41F9D89386}" srcOrd="1" destOrd="0" presId="urn:microsoft.com/office/officeart/2005/8/layout/orgChart1"/>
+    <dgm:cxn modelId="{6B3C6DE7-699A-4408-BCA3-23DA71F8D8EF}" type="presParOf" srcId="{003CA6A6-1446-4A54-A788-A64BEEC9479B}" destId="{2ECEA1EE-705A-411E-B04E-BBF01A7832FA}" srcOrd="1" destOrd="0" presId="urn:microsoft.com/office/officeart/2005/8/layout/orgChart1"/>
+    <dgm:cxn modelId="{1ED86A18-909C-47AF-9E0A-F4900A62DFCB}" type="presParOf" srcId="{003CA6A6-1446-4A54-A788-A64BEEC9479B}" destId="{E7F2BEE6-7AD2-4E9F-8B7E-AC75B67AD70A}" srcOrd="2" destOrd="0" presId="urn:microsoft.com/office/officeart/2005/8/layout/orgChart1"/>
+    <dgm:cxn modelId="{E63D8412-73C3-4906-BCE8-85A7301C1B25}" type="presParOf" srcId="{2200EC36-5029-4107-BD84-3E503E5CBC30}" destId="{119750EE-868C-477F-9F72-6B03D3AF92B7}" srcOrd="2" destOrd="0" presId="urn:microsoft.com/office/officeart/2005/8/layout/orgChart1"/>
+    <dgm:cxn modelId="{4630CA19-3293-462C-A67A-96BCDA74E705}" type="presParOf" srcId="{BDC995B5-9933-43D1-AF90-451B4793F615}" destId="{CF9EA050-E467-4B34-811C-09394D21E1DE}" srcOrd="2" destOrd="0" presId="urn:microsoft.com/office/officeart/2005/8/layout/orgChart1"/>
+    <dgm:cxn modelId="{2AA1E251-9F61-4772-9E29-A6C851A944FB}" type="presParOf" srcId="{BDC995B5-9933-43D1-AF90-451B4793F615}" destId="{18022E12-0F1E-4DCA-A0EF-5BDAB32E9F02}" srcOrd="3" destOrd="0" presId="urn:microsoft.com/office/officeart/2005/8/layout/orgChart1"/>
+    <dgm:cxn modelId="{8D5FA6CD-CB60-4066-ABED-AB8E2AD583D4}" type="presParOf" srcId="{18022E12-0F1E-4DCA-A0EF-5BDAB32E9F02}" destId="{9E994452-F63A-463F-AE44-BC0F0287C866}" srcOrd="0" destOrd="0" presId="urn:microsoft.com/office/officeart/2005/8/layout/orgChart1"/>
+    <dgm:cxn modelId="{0BDCEA7C-16C6-4357-90BB-3B2AC30782D7}" type="presParOf" srcId="{9E994452-F63A-463F-AE44-BC0F0287C866}" destId="{2222A9AA-F608-4B49-B2C5-3FF0D126EFC9}" srcOrd="0" destOrd="0" presId="urn:microsoft.com/office/officeart/2005/8/layout/orgChart1"/>
+    <dgm:cxn modelId="{EC9F2165-38A8-44D2-86DC-D0D1F0E3559D}" type="presParOf" srcId="{9E994452-F63A-463F-AE44-BC0F0287C866}" destId="{440FA66A-6B47-4851-8F83-04F248FF283C}" srcOrd="1" destOrd="0" presId="urn:microsoft.com/office/officeart/2005/8/layout/orgChart1"/>
+    <dgm:cxn modelId="{8D6D7B3A-AC04-496E-9544-981918BBBC8A}" type="presParOf" srcId="{18022E12-0F1E-4DCA-A0EF-5BDAB32E9F02}" destId="{AD8B409A-62D7-43D2-A29C-AF71CDC877A9}" srcOrd="1" destOrd="0" presId="urn:microsoft.com/office/officeart/2005/8/layout/orgChart1"/>
+    <dgm:cxn modelId="{815D36DB-3205-433B-A1BA-F4C3DECF3B62}" type="presParOf" srcId="{AD8B409A-62D7-43D2-A29C-AF71CDC877A9}" destId="{E0466CA7-696E-4893-B383-91E7F2F82307}" srcOrd="0" destOrd="0" presId="urn:microsoft.com/office/officeart/2005/8/layout/orgChart1"/>
+    <dgm:cxn modelId="{470355C8-7F56-441A-A2BF-E9792C8B811C}" type="presParOf" srcId="{AD8B409A-62D7-43D2-A29C-AF71CDC877A9}" destId="{67E0B433-F152-4012-A6A1-B189976395AE}" srcOrd="1" destOrd="0" presId="urn:microsoft.com/office/officeart/2005/8/layout/orgChart1"/>
+    <dgm:cxn modelId="{D7D22E8A-7A4C-4E64-892B-0BC40C5F2A0E}" type="presParOf" srcId="{67E0B433-F152-4012-A6A1-B189976395AE}" destId="{A54CB087-814E-4756-B063-82529C0A880D}" srcOrd="0" destOrd="0" presId="urn:microsoft.com/office/officeart/2005/8/layout/orgChart1"/>
+    <dgm:cxn modelId="{465BE711-7B4B-4B01-880C-F504F0A70AD8}" type="presParOf" srcId="{A54CB087-814E-4756-B063-82529C0A880D}" destId="{42FBAA4D-F207-4956-86BB-BED07FD7C60C}" srcOrd="0" destOrd="0" presId="urn:microsoft.com/office/officeart/2005/8/layout/orgChart1"/>
+    <dgm:cxn modelId="{C879388F-0C55-48B8-A291-E202D6FEC664}" type="presParOf" srcId="{A54CB087-814E-4756-B063-82529C0A880D}" destId="{9E9DE85D-4B6C-453F-B91D-BC5E999CA788}" srcOrd="1" destOrd="0" presId="urn:microsoft.com/office/officeart/2005/8/layout/orgChart1"/>
+    <dgm:cxn modelId="{8DA8BA19-3ADE-4096-9F6A-CD99FFD8F47D}" type="presParOf" srcId="{67E0B433-F152-4012-A6A1-B189976395AE}" destId="{4CE8FFEF-5DAE-4C60-B51A-0FD378A58975}" srcOrd="1" destOrd="0" presId="urn:microsoft.com/office/officeart/2005/8/layout/orgChart1"/>
+    <dgm:cxn modelId="{AE7AE96F-0FA6-42A6-972C-FAE4F8A7F5FE}" type="presParOf" srcId="{67E0B433-F152-4012-A6A1-B189976395AE}" destId="{845F6B7F-A172-49AE-8066-EA68658BE9E4}" srcOrd="2" destOrd="0" presId="urn:microsoft.com/office/officeart/2005/8/layout/orgChart1"/>
+    <dgm:cxn modelId="{FC36C945-8C30-4468-918A-FEB937CDCC7D}" type="presParOf" srcId="{AD8B409A-62D7-43D2-A29C-AF71CDC877A9}" destId="{B7315B79-7466-4653-BA7C-7FC9215CCCD2}" srcOrd="2" destOrd="0" presId="urn:microsoft.com/office/officeart/2005/8/layout/orgChart1"/>
+    <dgm:cxn modelId="{68FE380B-FA95-402E-891A-61E590ECB870}" type="presParOf" srcId="{AD8B409A-62D7-43D2-A29C-AF71CDC877A9}" destId="{D8D1D665-7F0D-449A-AE72-656983399E38}" srcOrd="3" destOrd="0" presId="urn:microsoft.com/office/officeart/2005/8/layout/orgChart1"/>
+    <dgm:cxn modelId="{7286A633-A752-4721-B6DD-0520C5E41FD4}" type="presParOf" srcId="{D8D1D665-7F0D-449A-AE72-656983399E38}" destId="{5DADC5AC-F709-41D5-80C7-B26C96E62C7A}" srcOrd="0" destOrd="0" presId="urn:microsoft.com/office/officeart/2005/8/layout/orgChart1"/>
+    <dgm:cxn modelId="{BCC90C08-32D2-47FF-99E4-ACAB4E319ECA}" type="presParOf" srcId="{5DADC5AC-F709-41D5-80C7-B26C96E62C7A}" destId="{90C222E0-2F0E-4614-A69D-908AB1591D86}" srcOrd="0" destOrd="0" presId="urn:microsoft.com/office/officeart/2005/8/layout/orgChart1"/>
+    <dgm:cxn modelId="{2E5D830A-6FAE-4E6F-8795-9348340BECC8}" type="presParOf" srcId="{5DADC5AC-F709-41D5-80C7-B26C96E62C7A}" destId="{94364151-EA9A-43D8-82A7-92FAC10EFED2}" srcOrd="1" destOrd="0" presId="urn:microsoft.com/office/officeart/2005/8/layout/orgChart1"/>
+    <dgm:cxn modelId="{BF21EBC8-FC42-448F-AC85-90F55C393C06}" type="presParOf" srcId="{D8D1D665-7F0D-449A-AE72-656983399E38}" destId="{7270B607-AA93-4AA5-9C34-BFC7EF3B92D2}" srcOrd="1" destOrd="0" presId="urn:microsoft.com/office/officeart/2005/8/layout/orgChart1"/>
+    <dgm:cxn modelId="{416CA417-B268-4FE6-B93B-614BE7F0B2AB}" type="presParOf" srcId="{D8D1D665-7F0D-449A-AE72-656983399E38}" destId="{38C27161-6BFD-4E66-AEA7-8F6537E0EC4A}" srcOrd="2" destOrd="0" presId="urn:microsoft.com/office/officeart/2005/8/layout/orgChart1"/>
+    <dgm:cxn modelId="{25CAC58D-4C44-4BFD-933E-4EB6C3535A61}" type="presParOf" srcId="{AD8B409A-62D7-43D2-A29C-AF71CDC877A9}" destId="{434C9860-AF55-41C6-8218-E7A8BA3F933C}" srcOrd="4" destOrd="0" presId="urn:microsoft.com/office/officeart/2005/8/layout/orgChart1"/>
+    <dgm:cxn modelId="{FC76E1D4-FD56-4431-AA07-BDD2F097E647}" type="presParOf" srcId="{AD8B409A-62D7-43D2-A29C-AF71CDC877A9}" destId="{2E7FC1BC-A81D-4E3E-89DE-EE8E58C588E5}" srcOrd="5" destOrd="0" presId="urn:microsoft.com/office/officeart/2005/8/layout/orgChart1"/>
+    <dgm:cxn modelId="{200FC965-9A8B-4F25-A2BB-9330793D07B0}" type="presParOf" srcId="{2E7FC1BC-A81D-4E3E-89DE-EE8E58C588E5}" destId="{E3D291DC-63AC-4E2F-9331-BAF6D9B5159A}" srcOrd="0" destOrd="0" presId="urn:microsoft.com/office/officeart/2005/8/layout/orgChart1"/>
+    <dgm:cxn modelId="{5529C84D-B2C0-41C6-81E8-80A4270920C5}" type="presParOf" srcId="{E3D291DC-63AC-4E2F-9331-BAF6D9B5159A}" destId="{238A0426-48D5-4931-8F92-AD2EDC998C82}" srcOrd="0" destOrd="0" presId="urn:microsoft.com/office/officeart/2005/8/layout/orgChart1"/>
+    <dgm:cxn modelId="{E43628BB-7A10-4D9F-9330-ACCED9E4B7FE}" type="presParOf" srcId="{E3D291DC-63AC-4E2F-9331-BAF6D9B5159A}" destId="{7455E2DE-4ADC-4927-8D4D-A82CA152414F}" srcOrd="1" destOrd="0" presId="urn:microsoft.com/office/officeart/2005/8/layout/orgChart1"/>
+    <dgm:cxn modelId="{7F1C0113-87F3-44FA-816D-70AE4328B1E6}" type="presParOf" srcId="{2E7FC1BC-A81D-4E3E-89DE-EE8E58C588E5}" destId="{07D7FEA6-6A7E-42D0-A7D2-EA160D438039}" srcOrd="1" destOrd="0" presId="urn:microsoft.com/office/officeart/2005/8/layout/orgChart1"/>
+    <dgm:cxn modelId="{1A7A40E1-8893-4297-B352-304DC7ECB23D}" type="presParOf" srcId="{2E7FC1BC-A81D-4E3E-89DE-EE8E58C588E5}" destId="{A96E98A8-015D-4D8D-BDB7-68E8C166E32C}" srcOrd="2" destOrd="0" presId="urn:microsoft.com/office/officeart/2005/8/layout/orgChart1"/>
+    <dgm:cxn modelId="{4AEB2B89-F802-41AB-AE70-7F918B3F9257}" type="presParOf" srcId="{AD8B409A-62D7-43D2-A29C-AF71CDC877A9}" destId="{BE95F126-6A0A-4C1D-9EF5-740E6E1B5A4F}" srcOrd="6" destOrd="0" presId="urn:microsoft.com/office/officeart/2005/8/layout/orgChart1"/>
+    <dgm:cxn modelId="{6A18404E-C555-4B19-9876-E79AEB9FF529}" type="presParOf" srcId="{AD8B409A-62D7-43D2-A29C-AF71CDC877A9}" destId="{B9E6D85A-23CB-4AC3-8BF2-F3ADBF2D855E}" srcOrd="7" destOrd="0" presId="urn:microsoft.com/office/officeart/2005/8/layout/orgChart1"/>
+    <dgm:cxn modelId="{73605DE0-AEE8-4C4C-A843-725271D30779}" type="presParOf" srcId="{B9E6D85A-23CB-4AC3-8BF2-F3ADBF2D855E}" destId="{440EE61E-FD37-4F58-8597-6D55947F267C}" srcOrd="0" destOrd="0" presId="urn:microsoft.com/office/officeart/2005/8/layout/orgChart1"/>
+    <dgm:cxn modelId="{CA8F7ACA-D81F-4308-A4E2-9EB70A97A477}" type="presParOf" srcId="{440EE61E-FD37-4F58-8597-6D55947F267C}" destId="{FBD8492A-2031-4BE6-957B-07BF3914A768}" srcOrd="0" destOrd="0" presId="urn:microsoft.com/office/officeart/2005/8/layout/orgChart1"/>
+    <dgm:cxn modelId="{7FCD4D08-ECBD-439F-BE02-BA9972A0D32C}" type="presParOf" srcId="{440EE61E-FD37-4F58-8597-6D55947F267C}" destId="{16A025DA-A1A9-4E8F-8D97-FDDFF46EEBF9}" srcOrd="1" destOrd="0" presId="urn:microsoft.com/office/officeart/2005/8/layout/orgChart1"/>
+    <dgm:cxn modelId="{09D1D5A8-6DB6-46CC-8C0B-8B8CFD3B7BFB}" type="presParOf" srcId="{B9E6D85A-23CB-4AC3-8BF2-F3ADBF2D855E}" destId="{420870C1-809D-493B-B690-A5B8F98D7DB7}" srcOrd="1" destOrd="0" presId="urn:microsoft.com/office/officeart/2005/8/layout/orgChart1"/>
+    <dgm:cxn modelId="{473718EC-5496-4299-8C69-E3A5EAB98898}" type="presParOf" srcId="{B9E6D85A-23CB-4AC3-8BF2-F3ADBF2D855E}" destId="{19F080D9-C1EF-4D1A-8F9E-B25BF02BC7B0}" srcOrd="2" destOrd="0" presId="urn:microsoft.com/office/officeart/2005/8/layout/orgChart1"/>
+    <dgm:cxn modelId="{A61BE30D-45D3-403C-A500-D6604D8C5F95}" type="presParOf" srcId="{18022E12-0F1E-4DCA-A0EF-5BDAB32E9F02}" destId="{82270006-95D5-435B-BCB0-A7B573E89EA8}" srcOrd="2" destOrd="0" presId="urn:microsoft.com/office/officeart/2005/8/layout/orgChart1"/>
+    <dgm:cxn modelId="{F5BB540A-41F7-4920-97D7-5930DC61E11C}" type="presParOf" srcId="{BDC995B5-9933-43D1-AF90-451B4793F615}" destId="{4A3F5B5D-6EDC-4D41-B6AF-A11C207DB9B0}" srcOrd="4" destOrd="0" presId="urn:microsoft.com/office/officeart/2005/8/layout/orgChart1"/>
+    <dgm:cxn modelId="{0ECD3BF2-605E-4537-BDF0-D9F0D646A4AA}" type="presParOf" srcId="{BDC995B5-9933-43D1-AF90-451B4793F615}" destId="{80E10CB5-D14E-4A0E-BFE4-7AD9C91B2D76}" srcOrd="5" destOrd="0" presId="urn:microsoft.com/office/officeart/2005/8/layout/orgChart1"/>
+    <dgm:cxn modelId="{7B63ACD6-5E90-4196-89B1-75A92BAA4298}" type="presParOf" srcId="{80E10CB5-D14E-4A0E-BFE4-7AD9C91B2D76}" destId="{ED8CCCA9-CBB9-438E-8118-8F776ACE86C4}" srcOrd="0" destOrd="0" presId="urn:microsoft.com/office/officeart/2005/8/layout/orgChart1"/>
+    <dgm:cxn modelId="{EC5A5019-83FD-4C19-AF79-605B3B2EBE93}" type="presParOf" srcId="{ED8CCCA9-CBB9-438E-8118-8F776ACE86C4}" destId="{2D63C95C-582F-47E7-820B-94F3DA506757}" srcOrd="0" destOrd="0" presId="urn:microsoft.com/office/officeart/2005/8/layout/orgChart1"/>
+    <dgm:cxn modelId="{FAA9101A-6FAE-4111-ABDC-DC5B740B349F}" type="presParOf" srcId="{ED8CCCA9-CBB9-438E-8118-8F776ACE86C4}" destId="{9C758F59-C9FC-4DEC-A134-2013451E3721}" srcOrd="1" destOrd="0" presId="urn:microsoft.com/office/officeart/2005/8/layout/orgChart1"/>
+    <dgm:cxn modelId="{60507C05-2CCB-43E9-940D-35088F4CBA3F}" type="presParOf" srcId="{80E10CB5-D14E-4A0E-BFE4-7AD9C91B2D76}" destId="{A9F43165-21D2-4105-96EC-648C98BE7C68}" srcOrd="1" destOrd="0" presId="urn:microsoft.com/office/officeart/2005/8/layout/orgChart1"/>
+    <dgm:cxn modelId="{A9CAC1CF-2D72-4DA0-8378-77496C193F96}" type="presParOf" srcId="{A9F43165-21D2-4105-96EC-648C98BE7C68}" destId="{7F768AFA-2D38-4CAA-9595-4ED2DCEBEFC6}" srcOrd="0" destOrd="0" presId="urn:microsoft.com/office/officeart/2005/8/layout/orgChart1"/>
+    <dgm:cxn modelId="{072990BC-DF43-457F-A88F-06EDA51F0D46}" type="presParOf" srcId="{A9F43165-21D2-4105-96EC-648C98BE7C68}" destId="{5995336D-816B-4065-820A-1E9C53884E62}" srcOrd="1" destOrd="0" presId="urn:microsoft.com/office/officeart/2005/8/layout/orgChart1"/>
+    <dgm:cxn modelId="{626485A5-526E-4532-B693-78BF41BC9345}" type="presParOf" srcId="{5995336D-816B-4065-820A-1E9C53884E62}" destId="{5480E653-4D22-4545-A841-95C0C80B041A}" srcOrd="0" destOrd="0" presId="urn:microsoft.com/office/officeart/2005/8/layout/orgChart1"/>
+    <dgm:cxn modelId="{439A276B-1F6B-4464-84FF-F999145120D1}" type="presParOf" srcId="{5480E653-4D22-4545-A841-95C0C80B041A}" destId="{62A1DD23-FAC9-438D-825E-C63E12E7DA47}" srcOrd="0" destOrd="0" presId="urn:microsoft.com/office/officeart/2005/8/layout/orgChart1"/>
+    <dgm:cxn modelId="{A6D0DF2B-09CE-41BF-9845-31A251F37593}" type="presParOf" srcId="{5480E653-4D22-4545-A841-95C0C80B041A}" destId="{77F2DFD9-A287-4EAD-B03C-BE89BFA94779}" srcOrd="1" destOrd="0" presId="urn:microsoft.com/office/officeart/2005/8/layout/orgChart1"/>
+    <dgm:cxn modelId="{7BA4CD56-EAFC-41FF-A3EB-27B82B7C0366}" type="presParOf" srcId="{5995336D-816B-4065-820A-1E9C53884E62}" destId="{666494EF-2F9A-4959-B0EB-108503CF328B}" srcOrd="1" destOrd="0" presId="urn:microsoft.com/office/officeart/2005/8/layout/orgChart1"/>
+    <dgm:cxn modelId="{0C5FE92B-3D68-4E66-A836-D8776D751317}" type="presParOf" srcId="{5995336D-816B-4065-820A-1E9C53884E62}" destId="{FBFEC063-CD18-4180-A305-66ABF8781D0C}" srcOrd="2" destOrd="0" presId="urn:microsoft.com/office/officeart/2005/8/layout/orgChart1"/>
+    <dgm:cxn modelId="{C1A988C3-DE4E-4A99-8044-03DE610496FB}" type="presParOf" srcId="{A9F43165-21D2-4105-96EC-648C98BE7C68}" destId="{F57BBD2D-F838-46EA-9E48-2B66469FF015}" srcOrd="2" destOrd="0" presId="urn:microsoft.com/office/officeart/2005/8/layout/orgChart1"/>
+    <dgm:cxn modelId="{865EB8D2-8B6F-4B55-9005-4D5F941E1ABC}" type="presParOf" srcId="{A9F43165-21D2-4105-96EC-648C98BE7C68}" destId="{0865A688-1292-47DC-9A01-DF6117556627}" srcOrd="3" destOrd="0" presId="urn:microsoft.com/office/officeart/2005/8/layout/orgChart1"/>
+    <dgm:cxn modelId="{0D98941B-C497-416F-A296-0450B5E03CC9}" type="presParOf" srcId="{0865A688-1292-47DC-9A01-DF6117556627}" destId="{3603A33B-21EA-4668-9610-3AE713180838}" srcOrd="0" destOrd="0" presId="urn:microsoft.com/office/officeart/2005/8/layout/orgChart1"/>
+    <dgm:cxn modelId="{296B3891-7D52-4870-92AC-DB7B8049F2F5}" type="presParOf" srcId="{3603A33B-21EA-4668-9610-3AE713180838}" destId="{0AAB95F1-65E4-4307-8505-DA961D0850EC}" srcOrd="0" destOrd="0" presId="urn:microsoft.com/office/officeart/2005/8/layout/orgChart1"/>
+    <dgm:cxn modelId="{E98F618C-9D62-47E4-B138-061C55E0564C}" type="presParOf" srcId="{3603A33B-21EA-4668-9610-3AE713180838}" destId="{FBEE7191-EE97-44BF-BFC9-51C9FAB9454C}" srcOrd="1" destOrd="0" presId="urn:microsoft.com/office/officeart/2005/8/layout/orgChart1"/>
+    <dgm:cxn modelId="{FE7CBD6F-F2DD-4F76-98B2-8D54A73441FF}" type="presParOf" srcId="{0865A688-1292-47DC-9A01-DF6117556627}" destId="{236AFA7C-184A-4D9F-8C4E-89A92C13516E}" srcOrd="1" destOrd="0" presId="urn:microsoft.com/office/officeart/2005/8/layout/orgChart1"/>
+    <dgm:cxn modelId="{98D9A575-6761-49D9-A6A5-BECD68019E55}" type="presParOf" srcId="{0865A688-1292-47DC-9A01-DF6117556627}" destId="{22FB6E7F-8A94-417C-B381-6D29BAE51862}" srcOrd="2" destOrd="0" presId="urn:microsoft.com/office/officeart/2005/8/layout/orgChart1"/>
+    <dgm:cxn modelId="{5B017258-3F46-4DFE-A48B-5C00C9F27197}" type="presParOf" srcId="{A9F43165-21D2-4105-96EC-648C98BE7C68}" destId="{85717821-601E-4687-B5EE-79C6FC568F11}" srcOrd="4" destOrd="0" presId="urn:microsoft.com/office/officeart/2005/8/layout/orgChart1"/>
+    <dgm:cxn modelId="{9DCB65E0-3A43-4ED6-A0ED-D83C7A483630}" type="presParOf" srcId="{A9F43165-21D2-4105-96EC-648C98BE7C68}" destId="{B93FB16B-48DD-4CEA-BFC4-01AB4B25D052}" srcOrd="5" destOrd="0" presId="urn:microsoft.com/office/officeart/2005/8/layout/orgChart1"/>
+    <dgm:cxn modelId="{5D7D8A6E-818F-43D7-9E54-2757C0E5ACD1}" type="presParOf" srcId="{B93FB16B-48DD-4CEA-BFC4-01AB4B25D052}" destId="{686DDBA8-8DAF-4D2F-B426-78E38DFB4668}" srcOrd="0" destOrd="0" presId="urn:microsoft.com/office/officeart/2005/8/layout/orgChart1"/>
+    <dgm:cxn modelId="{A884AF71-FD86-46E6-AEC0-9D2382F1C276}" type="presParOf" srcId="{686DDBA8-8DAF-4D2F-B426-78E38DFB4668}" destId="{26F525D3-311B-4A74-9957-0BDA0FD2A339}" srcOrd="0" destOrd="0" presId="urn:microsoft.com/office/officeart/2005/8/layout/orgChart1"/>
+    <dgm:cxn modelId="{06211B49-CA85-4555-AC68-B114DC5770FF}" type="presParOf" srcId="{686DDBA8-8DAF-4D2F-B426-78E38DFB4668}" destId="{56374464-14D5-46F0-8DAE-106CDDCF6972}" srcOrd="1" destOrd="0" presId="urn:microsoft.com/office/officeart/2005/8/layout/orgChart1"/>
+    <dgm:cxn modelId="{84A5A3DB-D594-40D4-92DF-8DDC1AC7778A}" type="presParOf" srcId="{B93FB16B-48DD-4CEA-BFC4-01AB4B25D052}" destId="{603F8FE4-D8D8-46F1-AB00-F740FC44202E}" srcOrd="1" destOrd="0" presId="urn:microsoft.com/office/officeart/2005/8/layout/orgChart1"/>
+    <dgm:cxn modelId="{04829012-510C-4151-823B-5522B9580207}" type="presParOf" srcId="{B93FB16B-48DD-4CEA-BFC4-01AB4B25D052}" destId="{997A3790-8285-4003-AF15-9BCE6025C490}" srcOrd="2" destOrd="0" presId="urn:microsoft.com/office/officeart/2005/8/layout/orgChart1"/>
+    <dgm:cxn modelId="{E8E4D6E1-7320-4225-A232-AE1710F879FA}" type="presParOf" srcId="{80E10CB5-D14E-4A0E-BFE4-7AD9C91B2D76}" destId="{0F774EB6-B2E0-4434-A744-E51F2425C506}" srcOrd="2" destOrd="0" presId="urn:microsoft.com/office/officeart/2005/8/layout/orgChart1"/>
+    <dgm:cxn modelId="{E9A98860-B7FB-44EA-B959-D10F451E3044}" type="presParOf" srcId="{BDC995B5-9933-43D1-AF90-451B4793F615}" destId="{9F273112-DA52-4838-B68F-E6590F52D9B1}" srcOrd="6" destOrd="0" presId="urn:microsoft.com/office/officeart/2005/8/layout/orgChart1"/>
+    <dgm:cxn modelId="{EFF2C90C-2035-462B-8248-4934BF5E3750}" type="presParOf" srcId="{BDC995B5-9933-43D1-AF90-451B4793F615}" destId="{3E709E9C-6A66-4721-BF07-32477D72F1E0}" srcOrd="7" destOrd="0" presId="urn:microsoft.com/office/officeart/2005/8/layout/orgChart1"/>
+    <dgm:cxn modelId="{7734A8D7-486F-4699-B8D1-140D1D736EF9}" type="presParOf" srcId="{3E709E9C-6A66-4721-BF07-32477D72F1E0}" destId="{A61F155C-6656-4304-9135-B986C274E84C}" srcOrd="0" destOrd="0" presId="urn:microsoft.com/office/officeart/2005/8/layout/orgChart1"/>
+    <dgm:cxn modelId="{676E737B-163F-417A-9709-55FCC2B262B8}" type="presParOf" srcId="{A61F155C-6656-4304-9135-B986C274E84C}" destId="{489837F3-F773-4826-A238-0DF923248C7C}" srcOrd="0" destOrd="0" presId="urn:microsoft.com/office/officeart/2005/8/layout/orgChart1"/>
+    <dgm:cxn modelId="{39F757A3-094C-43EA-868E-A2423801477F}" type="presParOf" srcId="{A61F155C-6656-4304-9135-B986C274E84C}" destId="{0F9E84A7-E830-4CA5-AF81-3585A1FE7CAC}" srcOrd="1" destOrd="0" presId="urn:microsoft.com/office/officeart/2005/8/layout/orgChart1"/>
+    <dgm:cxn modelId="{C98D468E-7189-4BB2-A26D-F3D3CE13F154}" type="presParOf" srcId="{3E709E9C-6A66-4721-BF07-32477D72F1E0}" destId="{B8D304A9-E570-467A-B621-4C496CEEEB2F}" srcOrd="1" destOrd="0" presId="urn:microsoft.com/office/officeart/2005/8/layout/orgChart1"/>
+    <dgm:cxn modelId="{A4C11BF7-EB30-4652-9EB9-B3DC22323C5D}" type="presParOf" srcId="{B8D304A9-E570-467A-B621-4C496CEEEB2F}" destId="{978E6762-30B7-4938-9517-415CE4209186}" srcOrd="0" destOrd="0" presId="urn:microsoft.com/office/officeart/2005/8/layout/orgChart1"/>
+    <dgm:cxn modelId="{50E733E0-A477-434A-8153-8D8C079316E4}" type="presParOf" srcId="{B8D304A9-E570-467A-B621-4C496CEEEB2F}" destId="{B0F305ED-8F7B-4639-BF10-F200FDECA962}" srcOrd="1" destOrd="0" presId="urn:microsoft.com/office/officeart/2005/8/layout/orgChart1"/>
+    <dgm:cxn modelId="{9E8F1487-C288-46A6-847E-DE834EAC1B4D}" type="presParOf" srcId="{B0F305ED-8F7B-4639-BF10-F200FDECA962}" destId="{0EBD8211-E1CA-4F00-A6B9-D40E514992A9}" srcOrd="0" destOrd="0" presId="urn:microsoft.com/office/officeart/2005/8/layout/orgChart1"/>
+    <dgm:cxn modelId="{EF306E8F-CADD-443B-AB6B-20DC1C9209A1}" type="presParOf" srcId="{0EBD8211-E1CA-4F00-A6B9-D40E514992A9}" destId="{2ECDE611-8E19-4A45-BDC8-B8F1C8FCB669}" srcOrd="0" destOrd="0" presId="urn:microsoft.com/office/officeart/2005/8/layout/orgChart1"/>
+    <dgm:cxn modelId="{9F54E0A2-2619-419A-977A-FFF1BDBE0553}" type="presParOf" srcId="{0EBD8211-E1CA-4F00-A6B9-D40E514992A9}" destId="{156E15A0-0874-45DF-956C-F8F8B3AAC131}" srcOrd="1" destOrd="0" presId="urn:microsoft.com/office/officeart/2005/8/layout/orgChart1"/>
+    <dgm:cxn modelId="{B6920939-A7C6-49CE-8398-BB09960E328A}" type="presParOf" srcId="{B0F305ED-8F7B-4639-BF10-F200FDECA962}" destId="{BA86B6AB-3778-41C1-9965-9229BAF707CD}" srcOrd="1" destOrd="0" presId="urn:microsoft.com/office/officeart/2005/8/layout/orgChart1"/>
+    <dgm:cxn modelId="{B6F5A77B-EC1E-4DEB-ABFD-22E440B59E15}" type="presParOf" srcId="{B0F305ED-8F7B-4639-BF10-F200FDECA962}" destId="{93C6DF48-D5A2-445A-808E-6859AA6AE2AE}" srcOrd="2" destOrd="0" presId="urn:microsoft.com/office/officeart/2005/8/layout/orgChart1"/>
+    <dgm:cxn modelId="{D6C9CBF5-BF3E-4D0D-BC6C-DD1B88CFBE26}" type="presParOf" srcId="{B8D304A9-E570-467A-B621-4C496CEEEB2F}" destId="{162DC094-96D5-4019-A9CE-4E4670C5DF38}" srcOrd="2" destOrd="0" presId="urn:microsoft.com/office/officeart/2005/8/layout/orgChart1"/>
+    <dgm:cxn modelId="{C3A8FA50-BC9E-4295-B645-307DCE67C984}" type="presParOf" srcId="{B8D304A9-E570-467A-B621-4C496CEEEB2F}" destId="{47593EDB-CC74-45D3-81E2-EFFE166D99FD}" srcOrd="3" destOrd="0" presId="urn:microsoft.com/office/officeart/2005/8/layout/orgChart1"/>
+    <dgm:cxn modelId="{75D0F759-77BE-4731-97D2-12402231706D}" type="presParOf" srcId="{47593EDB-CC74-45D3-81E2-EFFE166D99FD}" destId="{623A8DE1-6013-4CFB-ADFE-9BF0ED20FBA3}" srcOrd="0" destOrd="0" presId="urn:microsoft.com/office/officeart/2005/8/layout/orgChart1"/>
+    <dgm:cxn modelId="{C6A0992F-F7C7-44B1-A442-A69BE626D398}" type="presParOf" srcId="{623A8DE1-6013-4CFB-ADFE-9BF0ED20FBA3}" destId="{8F35D268-BFEA-437A-840C-CD4ED92830F2}" srcOrd="0" destOrd="0" presId="urn:microsoft.com/office/officeart/2005/8/layout/orgChart1"/>
+    <dgm:cxn modelId="{524B5E7E-375F-41D4-B3D3-089D200F8E2B}" type="presParOf" srcId="{623A8DE1-6013-4CFB-ADFE-9BF0ED20FBA3}" destId="{AFB20C31-ED9C-45CD-BBAD-7DBD65E499CE}" srcOrd="1" destOrd="0" presId="urn:microsoft.com/office/officeart/2005/8/layout/orgChart1"/>
+    <dgm:cxn modelId="{BA1D34E6-801E-44E7-AC43-3DA2C723A893}" type="presParOf" srcId="{47593EDB-CC74-45D3-81E2-EFFE166D99FD}" destId="{E78B8E7B-A536-4A1B-878F-E1ED736C5FA0}" srcOrd="1" destOrd="0" presId="urn:microsoft.com/office/officeart/2005/8/layout/orgChart1"/>
+    <dgm:cxn modelId="{1AEE4F98-2EEC-41AE-B86B-64B2C6617CB6}" type="presParOf" srcId="{47593EDB-CC74-45D3-81E2-EFFE166D99FD}" destId="{21A6C825-99BF-4508-B6FE-0E2B7349566B}" srcOrd="2" destOrd="0" presId="urn:microsoft.com/office/officeart/2005/8/layout/orgChart1"/>
+    <dgm:cxn modelId="{F8A47261-1467-40EC-AC2E-2A6A8E915BDC}" type="presParOf" srcId="{3E709E9C-6A66-4721-BF07-32477D72F1E0}" destId="{326048FE-E931-45C3-AD6E-0863E9A9051C}" srcOrd="2" destOrd="0" presId="urn:microsoft.com/office/officeart/2005/8/layout/orgChart1"/>
+    <dgm:cxn modelId="{258E5472-00A0-4686-B82C-7ECFBFBFA040}" type="presParOf" srcId="{BDC995B5-9933-43D1-AF90-451B4793F615}" destId="{B471EF35-70BF-448D-91BB-5F077FE5FF92}" srcOrd="8" destOrd="0" presId="urn:microsoft.com/office/officeart/2005/8/layout/orgChart1"/>
+    <dgm:cxn modelId="{BA01531A-AA2C-4DE4-AE6F-6AE6704B5264}" type="presParOf" srcId="{BDC995B5-9933-43D1-AF90-451B4793F615}" destId="{AFA04288-9010-433D-A978-29C4DA3D109A}" srcOrd="9" destOrd="0" presId="urn:microsoft.com/office/officeart/2005/8/layout/orgChart1"/>
+    <dgm:cxn modelId="{58C8C148-A34F-4B0C-AF7A-A5BA6C893021}" type="presParOf" srcId="{AFA04288-9010-433D-A978-29C4DA3D109A}" destId="{BB829AAD-ACE8-4EF3-B868-59571716D999}" srcOrd="0" destOrd="0" presId="urn:microsoft.com/office/officeart/2005/8/layout/orgChart1"/>
+    <dgm:cxn modelId="{9E46562E-D2DE-4ED5-91D5-28A7B6D4DEBC}" type="presParOf" srcId="{BB829AAD-ACE8-4EF3-B868-59571716D999}" destId="{FE048438-CF2B-4C55-810A-09B02B94C958}" srcOrd="0" destOrd="0" presId="urn:microsoft.com/office/officeart/2005/8/layout/orgChart1"/>
+    <dgm:cxn modelId="{127B1FD1-C6AC-4CB0-8FBA-A9BF79E60B56}" type="presParOf" srcId="{BB829AAD-ACE8-4EF3-B868-59571716D999}" destId="{FCC9C13B-DAA3-4339-B88B-8DC639F48A7F}" srcOrd="1" destOrd="0" presId="urn:microsoft.com/office/officeart/2005/8/layout/orgChart1"/>
+    <dgm:cxn modelId="{46F2E26E-E2FD-4A24-9373-5BC8E1FC15AD}" type="presParOf" srcId="{AFA04288-9010-433D-A978-29C4DA3D109A}" destId="{7EA386A4-6E49-47E5-A713-B02A0535BD92}" srcOrd="1" destOrd="0" presId="urn:microsoft.com/office/officeart/2005/8/layout/orgChart1"/>
+    <dgm:cxn modelId="{2D614921-BCD7-454A-B200-8202CE264A0F}" type="presParOf" srcId="{7EA386A4-6E49-47E5-A713-B02A0535BD92}" destId="{8A802280-E0CF-4E20-BB2C-3ADF14790D9B}" srcOrd="0" destOrd="0" presId="urn:microsoft.com/office/officeart/2005/8/layout/orgChart1"/>
+    <dgm:cxn modelId="{7BCD9F6C-8609-4B26-AB15-8A476DED42CA}" type="presParOf" srcId="{7EA386A4-6E49-47E5-A713-B02A0535BD92}" destId="{F3CDB6E4-810C-497C-B6F4-E83714418B4F}" srcOrd="1" destOrd="0" presId="urn:microsoft.com/office/officeart/2005/8/layout/orgChart1"/>
+    <dgm:cxn modelId="{18FCCBA3-9DF6-45EE-B5E7-390AEC54A964}" type="presParOf" srcId="{F3CDB6E4-810C-497C-B6F4-E83714418B4F}" destId="{53A43F14-9765-4540-B891-BFA56C5940F5}" srcOrd="0" destOrd="0" presId="urn:microsoft.com/office/officeart/2005/8/layout/orgChart1"/>
+    <dgm:cxn modelId="{9318BEE3-E35D-40AA-94E4-464362116AD7}" type="presParOf" srcId="{53A43F14-9765-4540-B891-BFA56C5940F5}" destId="{7484F528-15CC-4A1F-BB97-57DB4FD2DF01}" srcOrd="0" destOrd="0" presId="urn:microsoft.com/office/officeart/2005/8/layout/orgChart1"/>
+    <dgm:cxn modelId="{742E9BB5-3145-45E3-BA11-79F9E3B8D0FF}" type="presParOf" srcId="{53A43F14-9765-4540-B891-BFA56C5940F5}" destId="{DFA3D447-5126-4300-924A-6E02C3CD4E41}" srcOrd="1" destOrd="0" presId="urn:microsoft.com/office/officeart/2005/8/layout/orgChart1"/>
+    <dgm:cxn modelId="{308EE16A-6B11-4726-88E1-2334734DA2C1}" type="presParOf" srcId="{F3CDB6E4-810C-497C-B6F4-E83714418B4F}" destId="{8DC9DF9F-A6B3-4151-A0B6-A39E0EADCD2C}" srcOrd="1" destOrd="0" presId="urn:microsoft.com/office/officeart/2005/8/layout/orgChart1"/>
+    <dgm:cxn modelId="{B6467D7B-37E2-4345-A3A5-143194F91F44}" type="presParOf" srcId="{F3CDB6E4-810C-497C-B6F4-E83714418B4F}" destId="{F96C05A5-C0B7-4554-89C2-B72C36DCD96A}" srcOrd="2" destOrd="0" presId="urn:microsoft.com/office/officeart/2005/8/layout/orgChart1"/>
+    <dgm:cxn modelId="{644131B2-36ED-4359-9B08-AED2BADA5D5C}" type="presParOf" srcId="{7EA386A4-6E49-47E5-A713-B02A0535BD92}" destId="{1EDDDE33-A1B9-400F-BA05-A22723D599C7}" srcOrd="2" destOrd="0" presId="urn:microsoft.com/office/officeart/2005/8/layout/orgChart1"/>
+    <dgm:cxn modelId="{ABFCE651-2903-4659-8185-D4880D5F1237}" type="presParOf" srcId="{7EA386A4-6E49-47E5-A713-B02A0535BD92}" destId="{341B69C5-B86F-4E49-9DD7-1F1B860C678C}" srcOrd="3" destOrd="0" presId="urn:microsoft.com/office/officeart/2005/8/layout/orgChart1"/>
+    <dgm:cxn modelId="{846A67FE-BF0C-4A64-AA13-07CDEA5B0A98}" type="presParOf" srcId="{341B69C5-B86F-4E49-9DD7-1F1B860C678C}" destId="{D6B3A11D-A3F4-4A69-BFD9-9AD0FEED39D3}" srcOrd="0" destOrd="0" presId="urn:microsoft.com/office/officeart/2005/8/layout/orgChart1"/>
+    <dgm:cxn modelId="{0F20F953-637A-4DB1-820D-5B8EEEB5E868}" type="presParOf" srcId="{D6B3A11D-A3F4-4A69-BFD9-9AD0FEED39D3}" destId="{35942D37-E19C-48D0-A79C-CE15F3DBD3CF}" srcOrd="0" destOrd="0" presId="urn:microsoft.com/office/officeart/2005/8/layout/orgChart1"/>
+    <dgm:cxn modelId="{71F75FB1-C275-4C2E-AE62-54FDAF709CC3}" type="presParOf" srcId="{D6B3A11D-A3F4-4A69-BFD9-9AD0FEED39D3}" destId="{390557AB-0864-4184-97CC-B171DCEE831A}" srcOrd="1" destOrd="0" presId="urn:microsoft.com/office/officeart/2005/8/layout/orgChart1"/>
+    <dgm:cxn modelId="{92444376-8953-4132-9DC1-FBA7291BE565}" type="presParOf" srcId="{341B69C5-B86F-4E49-9DD7-1F1B860C678C}" destId="{23A5522D-EC71-4963-9DDF-59F48CA97C18}" srcOrd="1" destOrd="0" presId="urn:microsoft.com/office/officeart/2005/8/layout/orgChart1"/>
+    <dgm:cxn modelId="{7E501CC6-D227-4893-A388-DE38FD8AD097}" type="presParOf" srcId="{341B69C5-B86F-4E49-9DD7-1F1B860C678C}" destId="{6110180D-80B1-4EB7-8F67-6D539F888A02}" srcOrd="2" destOrd="0" presId="urn:microsoft.com/office/officeart/2005/8/layout/orgChart1"/>
+    <dgm:cxn modelId="{4B9E8C5D-AF6B-45C0-8FA3-781D6C3D08F7}" type="presParOf" srcId="{7EA386A4-6E49-47E5-A713-B02A0535BD92}" destId="{0CE0365C-598F-47C3-870C-E631A49A3D24}" srcOrd="4" destOrd="0" presId="urn:microsoft.com/office/officeart/2005/8/layout/orgChart1"/>
+    <dgm:cxn modelId="{B2C62F45-4540-43F6-A669-588DB9605CCE}" type="presParOf" srcId="{7EA386A4-6E49-47E5-A713-B02A0535BD92}" destId="{081BAC5F-DF06-4E0E-9147-AC24902C28EE}" srcOrd="5" destOrd="0" presId="urn:microsoft.com/office/officeart/2005/8/layout/orgChart1"/>
+    <dgm:cxn modelId="{F1E6AB1B-445C-4F68-8C8D-0FAFDE118604}" type="presParOf" srcId="{081BAC5F-DF06-4E0E-9147-AC24902C28EE}" destId="{D6690C72-819D-490A-B1EE-1C2F605E3779}" srcOrd="0" destOrd="0" presId="urn:microsoft.com/office/officeart/2005/8/layout/orgChart1"/>
+    <dgm:cxn modelId="{95992CC8-89DF-4E19-BBBE-6314EDD90FB9}" type="presParOf" srcId="{D6690C72-819D-490A-B1EE-1C2F605E3779}" destId="{18DADA22-F644-45BA-A067-8DD839953E47}" srcOrd="0" destOrd="0" presId="urn:microsoft.com/office/officeart/2005/8/layout/orgChart1"/>
+    <dgm:cxn modelId="{2EF23074-71F4-4B1A-A4A4-68379D43B2D2}" type="presParOf" srcId="{D6690C72-819D-490A-B1EE-1C2F605E3779}" destId="{F4F1AD1E-71AD-4EC7-9CB6-1839ECA53C38}" srcOrd="1" destOrd="0" presId="urn:microsoft.com/office/officeart/2005/8/layout/orgChart1"/>
+    <dgm:cxn modelId="{A635169C-8144-4C13-AAF1-A182F1FB998E}" type="presParOf" srcId="{081BAC5F-DF06-4E0E-9147-AC24902C28EE}" destId="{937DE072-54C7-4893-B60F-EED3ED0AF2B0}" srcOrd="1" destOrd="0" presId="urn:microsoft.com/office/officeart/2005/8/layout/orgChart1"/>
+    <dgm:cxn modelId="{AE6FB7A1-47B5-4396-95DA-1E6AB58F0F64}" type="presParOf" srcId="{081BAC5F-DF06-4E0E-9147-AC24902C28EE}" destId="{CE76C882-E9BA-4F55-976F-097AB55BC4B5}" srcOrd="2" destOrd="0" presId="urn:microsoft.com/office/officeart/2005/8/layout/orgChart1"/>
+    <dgm:cxn modelId="{F4148189-5C02-48FB-B9E6-0812C09BD444}" type="presParOf" srcId="{AFA04288-9010-433D-A978-29C4DA3D109A}" destId="{B85DD4EB-E66D-4D32-A4E4-3DC4E03AB724}" srcOrd="2" destOrd="0" presId="urn:microsoft.com/office/officeart/2005/8/layout/orgChart1"/>
+    <dgm:cxn modelId="{0364D311-60EB-4FCC-B64D-EE2C3F1C3828}" type="presParOf" srcId="{8AA4F1C3-8A64-46E0-A692-5F9B601D37E4}" destId="{C378DC10-075D-4709-8B65-CCA55A199BCF}" srcOrd="2" destOrd="0" presId="urn:microsoft.com/office/officeart/2005/8/layout/orgChart1"/>
   </dgm:cxnLst>
   <dgm:bg/>
   <dgm:whole/>
@@ -10218,7 +11110,7 @@
   <a:extraClrSchemeLst/>
   <a:extLst>
     <a:ext uri="{05A4C25C-085E-4340-85A3-A5531E510DB2}">
-      <thm15:themeFamily xmlns:thm15="http://schemas.microsoft.com/office/thememl/2012/main" xmlns="" name="Office Theme" id="{62F939B6-93AF-4DB8-9C6B-D6C7DFDC589F}" vid="{4A3C46E8-61CC-4603-A589-7422A47A8E4A}"/>
+      <thm15:themeFamily xmlns="" xmlns:thm15="http://schemas.microsoft.com/office/thememl/2012/main" name="Office Theme" id="{62F939B6-93AF-4DB8-9C6B-D6C7DFDC589F}" vid="{4A3C46E8-61CC-4603-A589-7422A47A8E4A}"/>
     </a:ext>
   </a:extLst>
 </a:theme>

</xml_diff>